<commit_message>
Add WCS in README architecture diagram
</commit_message>
<xml_diff>
--- a/motu-parent/src/doc/softwareArchitecture.docx
+++ b/motu-parent/src/doc/softwareArchitecture.docx
@@ -61,12 +61,14 @@
                       <w:rPr>
                         <w:b/>
                         <w:sz w:val="12"/>
+                        <w:lang w:val="en-GB"/>
                       </w:rPr>
                     </w:pPr>
                     <w:r>
                       <w:rPr>
                         <w:b/>
                         <w:sz w:val="12"/>
+                        <w:lang w:val="en-GB"/>
                       </w:rPr>
                       <w:t xml:space="preserve">TDS can be installed on a dedicated server </w:t>
                     </w:r>
@@ -74,12 +76,19 @@
                       <w:rPr>
                         <w:b/>
                         <w:sz w:val="12"/>
+                        <w:lang w:val="en-GB"/>
                       </w:rPr>
                       <w:br/>
                       <w:t>or directly on Motu server</w:t>
                     </w:r>
                   </w:p>
-                  <w:p/>
+                  <w:p>
+                    <w:pPr>
+                      <w:rPr>
+                        <w:lang w:val="en-GB"/>
+                      </w:rPr>
+                    </w:pPr>
+                  </w:p>
                 </w:txbxContent>
               </v:textbox>
             </v:rect>
@@ -136,8 +145,8 @@
               </v:shape>
             </v:group>
             <v:rect id="_x0000_s1145" style="position:absolute;left:5165;top:4843;width:1265;height:274" fillcolor="none" strokecolor="#0070c0">
-              <v:fill color2="fill darken(118)" rotate="t" method="linear sigma" focus="100%" type="gradient"/>
-              <v:textbox style="mso-next-textbox:#_x0000_s1145" inset="1.5mm,,,0">
+              <v:fill opacity="58982f" color2="fill darken(118)" rotate="t" method="linear sigma" focus="100%" type="gradient"/>
+              <v:textbox style="mso-next-textbox:#_x0000_s1145" inset="1.5mm,.3mm,,0">
                 <w:txbxContent>
                   <w:p>
                     <w:pPr>
@@ -164,9 +173,9 @@
             </v:shape>
             <v:group id="_x0000_s1148" style="position:absolute;left:4729;top:8139;width:1488;height:274" coordorigin="4376,8117" coordsize="1488,274">
               <v:rect id="_x0000_s1149" style="position:absolute;left:4376;top:8117;width:1488;height:274" fillcolor="none" strokecolor="#365f91 [2404]">
-                <v:fill color2="fill darken(118)" rotate="t" method="linear sigma" focus="100%" type="gradient"/>
+                <v:fill opacity="58982f" color2="fill darken(118)" rotate="t" method="linear sigma" focus="100%" type="gradient"/>
                 <v:stroke dashstyle="1 1"/>
-                <v:textbox style="mso-next-textbox:#_x0000_s1149" inset=",,,0">
+                <v:textbox style="mso-next-textbox:#_x0000_s1149" inset=",.3mm,,0">
                   <w:txbxContent>
                     <w:p>
                       <w:pPr>
@@ -233,34 +242,41 @@
                         <w:color w:val="FFFFFF" w:themeColor="background1"/>
                         <w:sz w:val="8"/>
                       </w:rPr>
-                      <w:t>DGF</w:t>
+                      <w:t xml:space="preserve">WCS  |  </w:t>
                     </w:r>
                     <w:r>
                       <w:rPr>
                         <w:color w:val="FFFFFF" w:themeColor="background1"/>
                         <w:sz w:val="8"/>
                       </w:rPr>
-                      <w:t xml:space="preserve"> </w:t>
+                      <w:t>DGF</w:t>
                     </w:r>
                     <w:r>
                       <w:rPr>
                         <w:color w:val="FFFFFF" w:themeColor="background1"/>
                         <w:sz w:val="8"/>
                       </w:rPr>
-                      <w:t xml:space="preserve">   </w:t>
+                      <w:t xml:space="preserve"> </w:t>
                     </w:r>
                     <w:r>
                       <w:rPr>
                         <w:color w:val="FFFFFF" w:themeColor="background1"/>
                         <w:sz w:val="8"/>
                       </w:rPr>
-                      <w:t xml:space="preserve">| </w:t>
+                      <w:t xml:space="preserve">   </w:t>
                     </w:r>
                     <w:r>
                       <w:rPr>
                         <w:color w:val="FFFFFF" w:themeColor="background1"/>
                         <w:sz w:val="8"/>
                       </w:rPr>
+                      <w:t xml:space="preserve">| </w:t>
+                    </w:r>
+                    <w:r>
+                      <w:rPr>
+                        <w:color w:val="FFFFFF" w:themeColor="background1"/>
+                        <w:sz w:val="8"/>
+                      </w:rPr>
                       <w:t xml:space="preserve">    SUBSETTER</w:t>
                     </w:r>
                   </w:p>
@@ -278,14 +294,7 @@
                         <w:color w:val="FFFFFF" w:themeColor="background1"/>
                         <w:sz w:val="24"/>
                       </w:rPr>
-                      <w:t>M</w:t>
-                    </w:r>
-                    <w:r>
-                      <w:rPr>
-                        <w:color w:val="FFFFFF" w:themeColor="background1"/>
-                        <w:sz w:val="24"/>
-                      </w:rPr>
-                      <w:t>otu</w:t>
+                      <w:t>Motu</w:t>
                     </w:r>
                   </w:p>
                 </w:txbxContent>
@@ -305,7 +314,7 @@
             <v:shapetype id="_x0000_t132" coordsize="21600,21600" o:spt="132" path="m10800,qx,3391l,18209qy10800,21600,21600,18209l21600,3391qy10800,xem,3391nfqy10800,6782,21600,3391e">
               <v:path o:extrusionok="f" gradientshapeok="t" o:connecttype="custom" o:connectlocs="10800,6782;10800,0;0,10800;10800,21600;21600,10800" o:connectangles="270,270,180,90,0" textboxrect="0,6782,21600,18209"/>
             </v:shapetype>
-            <v:shape id="_x0000_s1157" type="#_x0000_t132" style="position:absolute;left:2850;top:8324;width:530;height:672" strokecolor="#7f7f7f [1612]">
+            <v:shape id="_x0000_s1157" type="#_x0000_t132" style="position:absolute;left:2850;top:8324;width:530;height:806" strokecolor="#7f7f7f [1612]">
               <v:textbox style="mso-next-textbox:#_x0000_s1157" inset=".5mm,0,.5mm,0">
                 <w:txbxContent>
                   <w:p>
@@ -421,10 +430,11 @@
             </v:shape>
             <v:rect id="_x0000_s1163" style="position:absolute;left:3447;top:4844;width:1456;height:273" fillcolor="none" strokecolor="#0070c0">
               <v:fill opacity="58982f" color2="fill darken(118)" rotate="t" method="linear sigma" focus="100%" type="gradient"/>
-              <v:textbox style="mso-next-textbox:#_x0000_s1163" inset=".5mm,,.5mm,0">
-                <w:txbxContent>
-                  <w:p>
-                    <w:pPr>
+              <v:textbox style="mso-next-textbox:#_x0000_s1163" inset=".5mm,.3mm,.5mm,0">
+                <w:txbxContent>
+                  <w:p>
+                    <w:pPr>
+                      <w:spacing w:after="0"/>
                       <w:jc w:val="center"/>
                       <w:rPr>
                         <w:color w:val="0070C0"/>
@@ -611,9 +621,9 @@
               </v:textbox>
             </v:rect>
             <v:rect id="_x0000_s1178" style="position:absolute;left:4699;top:6893;width:1438;height:276" fillcolor="none" strokecolor="#365f91 [2404]">
-              <v:fill color2="fill darken(118)" rotate="t" method="linear sigma" focus="100%" type="gradient"/>
+              <v:fill opacity="58982f" color2="fill darken(118)" rotate="t" method="linear sigma" focus="100%" type="gradient"/>
               <v:stroke dashstyle="1 1"/>
-              <v:textbox style="mso-next-textbox:#_x0000_s1178" inset=",,,0">
+              <v:textbox style="mso-next-textbox:#_x0000_s1178" inset=",.3mm,,0">
                 <w:txbxContent>
                   <w:p>
                     <w:pPr>
@@ -740,12 +750,14 @@
                       <w:rPr>
                         <w:b/>
                         <w:sz w:val="12"/>
+                        <w:lang w:val="en-GB"/>
                       </w:rPr>
                     </w:pPr>
                     <w:r>
                       <w:rPr>
                         <w:b/>
                         <w:sz w:val="12"/>
+                        <w:lang w:val="en-GB"/>
                       </w:rPr>
                       <w:t xml:space="preserve">Optional web server used to serve graphic chart </w:t>
                     </w:r>
@@ -753,6 +765,7 @@
                       <w:rPr>
                         <w:b/>
                         <w:sz w:val="12"/>
+                        <w:lang w:val="en-GB"/>
                       </w:rPr>
                       <w:br/>
                     </w:r>
@@ -761,6 +774,7 @@
                         <w:b/>
                         <w:color w:val="808080" w:themeColor="background1" w:themeShade="80"/>
                         <w:sz w:val="12"/>
+                        <w:lang w:val="en-GB"/>
                       </w:rPr>
                       <w:t>(By default, CLS graphic chart is embedded in Motu)</w:t>
                     </w:r>
@@ -839,9 +853,9 @@
               <v:imagedata r:id="rId15" o:title=""/>
             </v:shape>
             <v:rect id="_x0000_s1201" style="position:absolute;left:2777;top:9983;width:1142;height:276" fillcolor="none" strokecolor="#365f91 [2404]">
-              <v:fill color2="fill darken(118)" rotate="t" method="linear sigma" focus="100%" type="gradient"/>
+              <v:fill opacity="58982f" color2="fill darken(118)" rotate="t" method="linear sigma" focus="100%" type="gradient"/>
               <v:stroke dashstyle="1 1"/>
-              <v:textbox style="mso-next-textbox:#_x0000_s1201" inset=",,,0">
+              <v:textbox style="mso-next-textbox:#_x0000_s1201" inset=",.3mm,,0">
                 <w:txbxContent>
                   <w:p>
                     <w:pPr>
@@ -1068,9 +1082,9 @@
             </v:group>
             <v:group id="_x0000_s1217" style="position:absolute;left:8149;top:8393;width:1488;height:273" coordorigin="4376,8117" coordsize="1488,274">
               <v:rect id="_x0000_s1218" style="position:absolute;left:4376;top:8117;width:1488;height:274" fillcolor="none" strokecolor="#365f91 [2404]">
-                <v:fill color2="fill darken(118)" rotate="t" method="linear sigma" focus="100%" type="gradient"/>
+                <v:fill opacity="58982f" color2="fill darken(118)" rotate="t" method="linear sigma" focus="100%" type="gradient"/>
                 <v:stroke dashstyle="1 1"/>
-                <v:textbox style="mso-next-textbox:#_x0000_s1218" inset=",,,0">
+                <v:textbox style="mso-next-textbox:#_x0000_s1218" inset=",.3mm,,0">
                   <w:txbxContent>
                     <w:p>
                       <w:pPr>

</xml_diff>

<commit_message>
Add download workflow diagrams
</commit_message>
<xml_diff>
--- a/motu-parent/src/doc/softwareArchitecture.docx
+++ b/motu-parent/src/doc/softwareArchitecture.docx
@@ -2,14 +2,49 @@
 <file path=word/document.xml><?xml version="1.0" encoding="utf-8"?>
 <w:document xmlns:ve="http://schemas.openxmlformats.org/markup-compatibility/2006" xmlns:o="urn:schemas-microsoft-com:office:office" xmlns:r="http://schemas.openxmlformats.org/officeDocument/2006/relationships" xmlns:m="http://schemas.openxmlformats.org/officeDocument/2006/math" xmlns:v="urn:schemas-microsoft-com:vml" xmlns:wp="http://schemas.openxmlformats.org/drawingml/2006/wordprocessingDrawing" xmlns:w10="urn:schemas-microsoft-com:office:word" xmlns:w="http://schemas.openxmlformats.org/wordprocessingml/2006/main" xmlns:wne="http://schemas.microsoft.com/office/word/2006/wordml">
   <w:body>
-    <w:p>
-      <w:r>
-        <w:rPr>
-          <w:noProof/>
-          <w:lang w:eastAsia="fr-FR"/>
-        </w:rPr>
-        <w:pict>
-          <v:group id="_x0000_s1134" editas="canvas" style="position:absolute;margin-left:-44.5pt;margin-top:53.4pt;width:525.5pt;height:352.35pt;z-index:251658240;mso-position-horizontal-relative:char;mso-position-vertical-relative:line" coordorigin="2552,4603" coordsize="8268,6314">
+    <w:p/>
+    <w:p/>
+    <w:p/>
+    <w:p>
+      <w:pPr>
+        <w:pBdr>
+          <w:top w:val="single" w:sz="4" w:space="1" w:color="auto"/>
+          <w:left w:val="single" w:sz="4" w:space="4" w:color="auto"/>
+          <w:bottom w:val="single" w:sz="4" w:space="1" w:color="auto"/>
+          <w:right w:val="single" w:sz="4" w:space="4" w:color="auto"/>
+        </w:pBdr>
+        <w:jc w:val="center"/>
+        <w:rPr>
+          <w:lang w:val="en-GB"/>
+        </w:rPr>
+      </w:pPr>
+      <w:r>
+        <w:rPr>
+          <w:lang w:val="en-GB"/>
+        </w:rPr>
+        <w:t>Software architecture diagram</w:t>
+      </w:r>
+    </w:p>
+    <w:p>
+      <w:pPr>
+        <w:rPr>
+          <w:lang w:val="en-GB"/>
+        </w:rPr>
+      </w:pPr>
+    </w:p>
+    <w:p>
+      <w:pPr>
+        <w:rPr>
+          <w:lang w:val="en-GB"/>
+        </w:rPr>
+      </w:pPr>
+      <w:r>
+        <w:rPr>
+          <w:noProof/>
+          <w:lang w:eastAsia="fr-FR"/>
+        </w:rPr>
+        <w:pict>
+          <v:group id="_x0000_s1134" editas="canvas" style="position:absolute;margin-left:-48.65pt;margin-top:25.05pt;width:525.5pt;height:352.35pt;z-index:251658240;mso-position-horizontal-relative:char;mso-position-vertical-relative:line" coordorigin="2552,4603" coordsize="8268,6314">
             <o:lock v:ext="edit" aspectratio="t"/>
             <v:shapetype id="_x0000_t75" coordsize="21600,21600" o:spt="75" o:preferrelative="t" path="m@4@5l@4@11@9@11@9@5xe" filled="f" stroked="f">
               <v:stroke joinstyle="miter"/>
@@ -308,7 +343,7 @@
               <v:path arrowok="t" fillok="f" o:connecttype="none"/>
               <o:lock v:ext="edit" shapetype="t"/>
             </v:shapetype>
-            <v:shape id="_x0000_s1156" type="#_x0000_t33" style="position:absolute;left:6009;top:7975;width:2799;height:52" o:connectortype="elbow" adj="-29875,-2326841,-29875" strokecolor="#0070c0">
+            <v:shape id="_x0000_s1156" type="#_x0000_t33" style="position:absolute;left:6009;top:7975;width:2799;height:52" o:connectortype="elbow" adj="-29371,-3063103,-29371" strokecolor="#0070c0">
               <v:stroke endarrow="block"/>
             </v:shape>
             <v:shapetype id="_x0000_t132" coordsize="21600,21600" o:spt="132" path="m10800,qx,3391l,18209qy10800,21600,21600,18209l21600,3391qy10800,xem,3391nfqy10800,6782,21600,3391e">
@@ -350,7 +385,7 @@
               </v:handles>
               <o:lock v:ext="edit" shapetype="t"/>
             </v:shapetype>
-            <v:shape id="_x0000_s1159" type="#_x0000_t34" style="position:absolute;left:8199;top:8210;width:356;height:993;rotation:180;flip:x y" o:connectortype="elbow" adj="-17166,126929,367391" strokecolor="#0070c0">
+            <v:shape id="_x0000_s1159" type="#_x0000_t34" style="position:absolute;left:8199;top:8210;width:356;height:993;rotation:180;flip:x y" o:connectortype="elbow" adj="-17166,165470,363433" strokecolor="#0070c0">
               <v:stroke endarrow="block"/>
             </v:shape>
             <v:shapetype id="_x0000_t202" coordsize="21600,21600" o:spt="202" path="m,l,21600r21600,l21600,xe">
@@ -561,7 +596,7 @@
                 </w:txbxContent>
               </v:textbox>
             </v:shape>
-            <v:shape id="_x0000_s1173" type="#_x0000_t33" style="position:absolute;left:4230;top:9045;width:617;height:314;rotation:90;flip:x" o:connectortype="elbow" adj="-89441,393726,-89441" strokecolor="#0070c0" strokeweight=".5pt">
+            <v:shape id="_x0000_s1173" type="#_x0000_t33" style="position:absolute;left:4230;top:9045;width:617;height:314;rotation:90;flip:x" o:connectortype="elbow" adj="-86839,500752,-86839" strokecolor="#0070c0" strokeweight=".5pt">
               <v:stroke dashstyle="1 1" endarrow="block" endcap="round"/>
             </v:shape>
             <v:shape id="_x0000_s1174" type="#_x0000_t75" style="position:absolute;left:4684;top:9275;width:125;height:146">
@@ -1233,21 +1268,12 @@
                           <w:color w:val="0070C0"/>
                         </w:rPr>
                       </w:pPr>
-                      <w:proofErr w:type="gramStart"/>
                       <w:r>
                         <w:rPr>
                           <w:color w:val="0070C0"/>
                           <w:sz w:val="14"/>
                         </w:rPr>
-                        <w:t>data/</w:t>
-                      </w:r>
-                      <w:proofErr w:type="gramEnd"/>
-                      <w:r>
-                        <w:rPr>
-                          <w:color w:val="0070C0"/>
-                          <w:sz w:val="14"/>
-                        </w:rPr>
-                        <w:t>public</w:t>
+                        <w:t>data/public</w:t>
                       </w:r>
                     </w:p>
                   </w:txbxContent>
@@ -1269,7 +1295,6 @@
                           <w:color w:val="0070C0"/>
                         </w:rPr>
                       </w:pPr>
-                      <w:proofErr w:type="gramStart"/>
                       <w:r>
                         <w:rPr>
                           <w:color w:val="0070C0"/>
@@ -1277,7 +1302,6 @@
                         </w:rPr>
                         <w:t>download</w:t>
                       </w:r>
-                      <w:proofErr w:type="gramEnd"/>
                     </w:p>
                   </w:txbxContent>
                 </v:textbox>
@@ -1286,7 +1310,7 @@
                 <v:imagedata r:id="rId8" o:title="document-open-5"/>
               </v:shape>
             </v:group>
-            <v:shape id="_x0000_s1232" type="#_x0000_t34" style="position:absolute;left:6137;top:7031;width:440;height:1294" o:connectortype="elbow" adj="10781,-77709,-196448" strokecolor="#548dd4 [1951]">
+            <v:shape id="_x0000_s1232" type="#_x0000_t34" style="position:absolute;left:6137;top:7031;width:440;height:1294" o:connectortype="elbow" adj="10781,-107282,-193241" strokecolor="#548dd4 [1951]">
               <v:stroke dashstyle="1 1" endarrow="block"/>
             </v:shape>
             <v:group id="_x0000_s1233" style="position:absolute;left:6656;top:8396;width:1297;height:181" coordorigin="6090,8729" coordsize="1295,181">
@@ -1415,6 +1439,4371 @@
           </v:group>
         </w:pict>
       </w:r>
+    </w:p>
+    <w:p>
+      <w:pPr>
+        <w:rPr>
+          <w:lang w:val="en-GB"/>
+        </w:rPr>
+      </w:pPr>
+    </w:p>
+    <w:p>
+      <w:pPr>
+        <w:rPr>
+          <w:lang w:val="en-GB"/>
+        </w:rPr>
+      </w:pPr>
+    </w:p>
+    <w:p>
+      <w:pPr>
+        <w:rPr>
+          <w:lang w:val="en-GB"/>
+        </w:rPr>
+      </w:pPr>
+    </w:p>
+    <w:p>
+      <w:pPr>
+        <w:rPr>
+          <w:lang w:val="en-GB"/>
+        </w:rPr>
+      </w:pPr>
+    </w:p>
+    <w:p>
+      <w:pPr>
+        <w:rPr>
+          <w:lang w:val="en-GB"/>
+        </w:rPr>
+      </w:pPr>
+    </w:p>
+    <w:p>
+      <w:pPr>
+        <w:rPr>
+          <w:lang w:val="en-GB"/>
+        </w:rPr>
+      </w:pPr>
+    </w:p>
+    <w:p>
+      <w:pPr>
+        <w:rPr>
+          <w:lang w:val="en-GB"/>
+        </w:rPr>
+      </w:pPr>
+    </w:p>
+    <w:p>
+      <w:pPr>
+        <w:rPr>
+          <w:lang w:val="en-GB"/>
+        </w:rPr>
+      </w:pPr>
+    </w:p>
+    <w:p>
+      <w:pPr>
+        <w:rPr>
+          <w:lang w:val="en-GB"/>
+        </w:rPr>
+      </w:pPr>
+    </w:p>
+    <w:p>
+      <w:pPr>
+        <w:rPr>
+          <w:lang w:val="en-GB"/>
+        </w:rPr>
+      </w:pPr>
+    </w:p>
+    <w:p>
+      <w:pPr>
+        <w:rPr>
+          <w:lang w:val="en-GB"/>
+        </w:rPr>
+      </w:pPr>
+    </w:p>
+    <w:p>
+      <w:pPr>
+        <w:rPr>
+          <w:lang w:val="en-GB"/>
+        </w:rPr>
+      </w:pPr>
+    </w:p>
+    <w:p>
+      <w:pPr>
+        <w:rPr>
+          <w:lang w:val="en-GB"/>
+        </w:rPr>
+      </w:pPr>
+    </w:p>
+    <w:p>
+      <w:pPr>
+        <w:rPr>
+          <w:lang w:val="en-GB"/>
+        </w:rPr>
+      </w:pPr>
+    </w:p>
+    <w:p>
+      <w:pPr>
+        <w:rPr>
+          <w:lang w:val="en-GB"/>
+        </w:rPr>
+      </w:pPr>
+    </w:p>
+    <w:p>
+      <w:pPr>
+        <w:rPr>
+          <w:lang w:val="en-GB"/>
+        </w:rPr>
+      </w:pPr>
+    </w:p>
+    <w:p>
+      <w:pPr>
+        <w:rPr>
+          <w:lang w:val="en-GB"/>
+        </w:rPr>
+      </w:pPr>
+      <w:r>
+        <w:rPr>
+          <w:lang w:val="en-GB"/>
+        </w:rPr>
+        <w:br w:type="page"/>
+      </w:r>
+    </w:p>
+    <w:p>
+      <w:pPr>
+        <w:pBdr>
+          <w:top w:val="single" w:sz="4" w:space="1" w:color="auto"/>
+          <w:left w:val="single" w:sz="4" w:space="4" w:color="auto"/>
+          <w:bottom w:val="single" w:sz="4" w:space="1" w:color="auto"/>
+          <w:right w:val="single" w:sz="4" w:space="4" w:color="auto"/>
+        </w:pBdr>
+        <w:jc w:val="center"/>
+        <w:rPr>
+          <w:lang w:val="en-GB"/>
+        </w:rPr>
+      </w:pPr>
+      <w:r>
+        <w:rPr>
+          <w:lang w:val="en-GB"/>
+        </w:rPr>
+        <w:lastRenderedPageBreak/>
+        <w:t xml:space="preserve">Download </w:t>
+      </w:r>
+      <w:r>
+        <w:rPr>
+          <w:lang w:val="en-GB"/>
+        </w:rPr>
+        <w:t>Workflow</w:t>
+      </w:r>
+      <w:r>
+        <w:rPr>
+          <w:lang w:val="en-GB"/>
+        </w:rPr>
+        <w:t xml:space="preserve"> diagram</w:t>
+      </w:r>
+    </w:p>
+    <w:p>
+      <w:pPr>
+        <w:rPr>
+          <w:lang w:val="en-GB"/>
+        </w:rPr>
+      </w:pPr>
+      <w:r>
+        <w:rPr>
+          <w:b/>
+          <w:u w:val="single"/>
+          <w:lang w:val="en-GB"/>
+        </w:rPr>
+        <w:t>Input data:</w:t>
+      </w:r>
+      <w:r>
+        <w:rPr>
+          <w:lang w:val="en-GB"/>
+        </w:rPr>
+        <w:t xml:space="preserve"> </w:t>
+      </w:r>
+      <w:r>
+        <w:rPr>
+          <w:lang w:val="en-GB"/>
+        </w:rPr>
+        <w:t>NetCDF v3 files</w:t>
+      </w:r>
+    </w:p>
+    <w:p>
+      <w:pPr>
+        <w:rPr>
+          <w:lang w:val="en-GB"/>
+        </w:rPr>
+      </w:pPr>
+      <w:r>
+        <w:rPr>
+          <w:b/>
+          <w:noProof/>
+          <w:u w:val="single"/>
+          <w:lang w:eastAsia="fr-FR"/>
+        </w:rPr>
+        <w:pict>
+          <v:group id="_x0000_s1330" style="position:absolute;margin-left:357.15pt;margin-top:2.75pt;width:153.85pt;height:71.25pt;z-index:251724800" coordorigin="8560,1803" coordsize="3077,1425">
+            <v:shape id="_x0000_s1322" type="#_x0000_t202" style="position:absolute;left:8560;top:1803;width:2926;height:1425" filled="f">
+              <v:textbox style="mso-next-textbox:#_x0000_s1322">
+                <w:txbxContent>
+                  <w:p>
+                    <w:pPr>
+                      <w:jc w:val="center"/>
+                    </w:pPr>
+                    <w:r>
+                      <w:t>CAPTION</w:t>
+                    </w:r>
+                  </w:p>
+                </w:txbxContent>
+              </v:textbox>
+            </v:shape>
+            <v:rect id="_x0000_s1308" style="position:absolute;left:8755;top:2908;width:2597;height:185" fillcolor="#548dd4 [1951]" strokecolor="#4f81bd [3204]" strokeweight="2pt"/>
+            <v:rect id="_x0000_s1309" style="position:absolute;left:9439;top:2908;width:1180;height:185" filled="f" fillcolor="white [3212]" strokecolor="#c00000" strokeweight="1.75pt">
+              <v:stroke dashstyle="1 1" endcap="round"/>
+            </v:rect>
+            <v:shape id="_x0000_s1312" type="#_x0000_t202" style="position:absolute;left:8560;top:2475;width:3077;height:436" filled="f" stroked="f">
+              <v:textbox style="mso-next-textbox:#_x0000_s1312" inset=",0,,0">
+                <w:txbxContent>
+                  <w:p>
+                    <w:pPr>
+                      <w:rPr>
+                        <w:color w:val="0070C0"/>
+                        <w:sz w:val="14"/>
+                        <w:lang w:val="en-GB"/>
+                      </w:rPr>
+                    </w:pPr>
+                    <w:r>
+                      <w:rPr>
+                        <w:color w:val="0070C0"/>
+                        <w:sz w:val="14"/>
+                        <w:lang w:val="en-GB"/>
+                      </w:rPr>
+                      <w:t xml:space="preserve">                             </w:t>
+                    </w:r>
+                    <w:r>
+                      <w:rPr>
+                        <w:color w:val="00B050"/>
+                        <w:sz w:val="14"/>
+                        <w:lang w:val="en-GB"/>
+                      </w:rPr>
+                      <w:t>Result Area</w:t>
+                    </w:r>
+                    <w:r>
+                      <w:rPr>
+                        <w:color w:val="0070C0"/>
+                        <w:sz w:val="14"/>
+                        <w:lang w:val="en-GB"/>
+                      </w:rPr>
+                      <w:t xml:space="preserve"> </w:t>
+                    </w:r>
+                    <w:r>
+                      <w:rPr>
+                        <w:color w:val="0070C0"/>
+                        <w:sz w:val="14"/>
+                        <w:lang w:val="en-GB"/>
+                      </w:rPr>
+                      <w:br/>
+                    </w:r>
+                    <w:r>
+                      <w:rPr>
+                        <w:color w:val="0070C0"/>
+                        <w:sz w:val="14"/>
+                        <w:lang w:val="en-GB"/>
+                      </w:rPr>
+                      <w:t>[axisXMin]</w:t>
+                    </w:r>
+                    <w:r>
+                      <w:rPr>
+                        <w:sz w:val="14"/>
+                        <w:lang w:val="en-GB"/>
+                      </w:rPr>
+                      <w:t xml:space="preserve">   </w:t>
+                    </w:r>
+                    <w:r>
+                      <w:rPr>
+                        <w:color w:val="C00000"/>
+                        <w:sz w:val="14"/>
+                        <w:lang w:val="en-GB"/>
+                      </w:rPr>
+                      <w:t xml:space="preserve">[[leftLon    rightLon]]    </w:t>
+                    </w:r>
+                    <w:r>
+                      <w:rPr>
+                        <w:color w:val="0070C0"/>
+                        <w:sz w:val="14"/>
+                        <w:lang w:val="en-GB"/>
+                      </w:rPr>
+                      <w:t>[axisXMax]</w:t>
+                    </w:r>
+                  </w:p>
+                </w:txbxContent>
+              </v:textbox>
+            </v:shape>
+            <v:rect id="_x0000_s1319" style="position:absolute;left:9481;top:2944;width:1102;height:117" fillcolor="#00b050" strokecolor="#00b050" strokeweight="2pt"/>
+          </v:group>
+        </w:pict>
+      </w:r>
+      <w:r>
+        <w:rPr>
+          <w:noProof/>
+          <w:lang w:eastAsia="fr-FR"/>
+        </w:rPr>
+        <w:pict>
+          <v:shape id="_x0000_s1243" type="#_x0000_t202" style="position:absolute;margin-left:5.4pt;margin-top:2.75pt;width:267.05pt;height:22.7pt;z-index:251659264">
+            <v:textbox style="mso-next-textbox:#_x0000_s1243">
+              <w:txbxContent>
+                <w:p>
+                  <w:pPr>
+                    <w:jc w:val="center"/>
+                  </w:pPr>
+                  <w:r>
+                    <w:t>DOWNLOAD ACTION</w:t>
+                  </w:r>
+                </w:p>
+              </w:txbxContent>
+            </v:textbox>
+          </v:shape>
+        </w:pict>
+      </w:r>
+    </w:p>
+    <w:p>
+      <w:pPr>
+        <w:rPr>
+          <w:lang w:val="en-GB"/>
+        </w:rPr>
+      </w:pPr>
+      <w:r>
+        <w:rPr>
+          <w:noProof/>
+          <w:lang w:eastAsia="fr-FR"/>
+        </w:rPr>
+        <w:pict>
+          <v:shape id="_x0000_s1328" type="#_x0000_t32" style="position:absolute;margin-left:141.85pt;margin-top:2.3pt;width:.05pt;height:10.95pt;z-index:251730944" o:connectortype="straight">
+            <v:stroke endarrow="block"/>
+          </v:shape>
+        </w:pict>
+      </w:r>
+      <w:r>
+        <w:rPr>
+          <w:noProof/>
+          <w:lang w:eastAsia="fr-FR"/>
+        </w:rPr>
+        <w:pict>
+          <v:shape id="_x0000_s1249" type="#_x0000_t202" style="position:absolute;margin-left:5.4pt;margin-top:14.2pt;width:267.15pt;height:81pt;z-index:251663360" filled="f" strokecolor="#a5a5a5 [2092]">
+            <v:textbox style="mso-next-textbox:#_x0000_s1249">
+              <w:txbxContent>
+                <w:p>
+                  <w:pPr>
+                    <w:rPr>
+                      <w:color w:val="A6A6A6" w:themeColor="background1" w:themeShade="A6"/>
+                      <w:lang w:val="en-GB"/>
+                    </w:rPr>
+                  </w:pPr>
+                  <w:r>
+                    <w:rPr>
+                      <w:color w:val="595959" w:themeColor="text1" w:themeTint="A6"/>
+                      <w:lang w:val="en-GB"/>
+                    </w:rPr>
+                    <w:t>CHECKS</w:t>
+                  </w:r>
+                  <w:r>
+                    <w:rPr>
+                      <w:color w:val="A6A6A6" w:themeColor="background1" w:themeShade="A6"/>
+                      <w:lang w:val="en-GB"/>
+                    </w:rPr>
+                    <w:br/>
+                    <w:t xml:space="preserve">    - </w:t>
+                  </w:r>
+                  <w:r>
+                    <w:rPr>
+                      <w:color w:val="A6A6A6" w:themeColor="background1" w:themeShade="A6"/>
+                      <w:lang w:val="en-GB"/>
+                    </w:rPr>
+                    <w:t>Check Number Of Running Request For User</w:t>
+                  </w:r>
+                  <w:r>
+                    <w:rPr>
+                      <w:color w:val="A6A6A6" w:themeColor="background1" w:themeShade="A6"/>
+                      <w:lang w:val="en-GB"/>
+                    </w:rPr>
+                    <w:br/>
+                    <w:t xml:space="preserve">    - Check Max Size</w:t>
+                  </w:r>
+                  <w:r>
+                    <w:rPr>
+                      <w:color w:val="A6A6A6" w:themeColor="background1" w:themeShade="A6"/>
+                      <w:lang w:val="en-GB"/>
+                    </w:rPr>
+                    <w:br/>
+                    <w:t xml:space="preserve">    - Check Free Space</w:t>
+                  </w:r>
+                  <w:r>
+                    <w:rPr>
+                      <w:color w:val="A6A6A6" w:themeColor="background1" w:themeShade="A6"/>
+                      <w:lang w:val="en-GB"/>
+                    </w:rPr>
+                    <w:br/>
+                  </w:r>
+                  <w:r>
+                    <w:rPr>
+                      <w:color w:val="595959" w:themeColor="text1" w:themeTint="A6"/>
+                      <w:lang w:val="en-GB"/>
+                    </w:rPr>
+                    <w:t>ADD REQUEST TO QUEUE</w:t>
+                  </w:r>
+                </w:p>
+              </w:txbxContent>
+            </v:textbox>
+          </v:shape>
+        </w:pict>
+      </w:r>
+    </w:p>
+    <w:p>
+      <w:pPr>
+        <w:rPr>
+          <w:lang w:val="en-GB"/>
+        </w:rPr>
+      </w:pPr>
+    </w:p>
+    <w:p>
+      <w:pPr>
+        <w:rPr>
+          <w:lang w:val="en-GB"/>
+        </w:rPr>
+      </w:pPr>
+    </w:p>
+    <w:p>
+      <w:pPr>
+        <w:rPr>
+          <w:lang w:val="en-GB"/>
+        </w:rPr>
+      </w:pPr>
+      <w:r>
+        <w:rPr>
+          <w:noProof/>
+          <w:lang w:eastAsia="fr-FR"/>
+        </w:rPr>
+        <w:pict>
+          <v:shape id="_x0000_s1327" type="#_x0000_t32" style="position:absolute;margin-left:141.9pt;margin-top:20.95pt;width:0;height:10.95pt;z-index:251729920" o:connectortype="straight">
+            <v:stroke endarrow="block"/>
+          </v:shape>
+        </w:pict>
+      </w:r>
+    </w:p>
+    <w:p>
+      <w:pPr>
+        <w:rPr>
+          <w:lang w:val="en-GB"/>
+        </w:rPr>
+      </w:pPr>
+      <w:r>
+        <w:rPr>
+          <w:noProof/>
+          <w:lang w:eastAsia="fr-FR"/>
+        </w:rPr>
+        <w:pict>
+          <v:shape id="_x0000_s1324" type="#_x0000_t202" style="position:absolute;margin-left:5.3pt;margin-top:10.55pt;width:267.15pt;height:39pt;z-index:251726848" filled="f" strokecolor="#7f7f7f [1612]">
+            <v:textbox style="mso-next-textbox:#_x0000_s1324">
+              <w:txbxContent>
+                <w:p>
+                  <w:pPr>
+                    <w:rPr>
+                      <w:lang w:val="en-GB"/>
+                    </w:rPr>
+                  </w:pPr>
+                  <w:r>
+                    <w:rPr>
+                      <w:color w:val="FFFFFF" w:themeColor="background1"/>
+                      <w:highlight w:val="black"/>
+                      <w:lang w:val="en-GB"/>
+                    </w:rPr>
+                    <w:t>DOWNLOAD PRODUCT WITH</w:t>
+                  </w:r>
+                  <w:r>
+                    <w:rPr>
+                      <w:lang w:val="en-GB"/>
+                    </w:rPr>
+                    <w:br/>
+                    <w:t xml:space="preserve">    - is “ncss” enabled in </w:t>
+                  </w:r>
+                  <w:r>
+                    <w:rPr>
+                      <w:lang w:val="en-GB"/>
+                    </w:rPr>
+                    <w:t>Motu</w:t>
+                  </w:r>
+                  <w:r>
+                    <w:rPr>
+                      <w:lang w:val="en-GB"/>
+                    </w:rPr>
+                    <w:t>Config ?</w:t>
+                  </w:r>
+                </w:p>
+              </w:txbxContent>
+            </v:textbox>
+          </v:shape>
+        </w:pict>
+      </w:r>
+    </w:p>
+    <w:p>
+      <w:pPr>
+        <w:rPr>
+          <w:lang w:val="en-GB"/>
+        </w:rPr>
+      </w:pPr>
+      <w:r>
+        <w:rPr>
+          <w:noProof/>
+          <w:lang w:eastAsia="fr-FR"/>
+        </w:rPr>
+        <w:pict>
+          <v:shape id="_x0000_s1326" type="#_x0000_t32" style="position:absolute;margin-left:5.25pt;margin-top:22.15pt;width:.05pt;height:20.55pt;z-index:251728896" o:connectortype="straight" strokeweight="3pt">
+            <v:stroke endarrow="block"/>
+          </v:shape>
+        </w:pict>
+      </w:r>
+      <w:r>
+        <w:rPr>
+          <w:noProof/>
+          <w:lang w:eastAsia="fr-FR"/>
+        </w:rPr>
+        <w:pict>
+          <v:shape id="_x0000_s1325" type="#_x0000_t32" style="position:absolute;margin-left:272.45pt;margin-top:24.1pt;width:.05pt;height:20.55pt;z-index:251727872" o:connectortype="straight" strokeweight="3pt">
+            <v:stroke endarrow="block"/>
+          </v:shape>
+        </w:pict>
+      </w:r>
+    </w:p>
+    <w:p>
+      <w:pPr>
+        <w:rPr>
+          <w:lang w:val="en-GB"/>
+        </w:rPr>
+      </w:pPr>
+      <w:r>
+        <w:rPr>
+          <w:noProof/>
+          <w:lang w:eastAsia="fr-FR"/>
+        </w:rPr>
+        <w:pict>
+          <v:shape id="_x0000_s1256" type="#_x0000_t202" style="position:absolute;margin-left:-44.3pt;margin-top:17.25pt;width:84.75pt;height:18.6pt;z-index:251667456" filled="f" stroked="f">
+            <v:textbox style="mso-next-textbox:#_x0000_s1256">
+              <w:txbxContent>
+                <w:p>
+                  <w:pPr>
+                    <w:rPr>
+                      <w:lang w:val="en-GB"/>
+                    </w:rPr>
+                  </w:pPr>
+                  <w:r>
+                    <w:rPr>
+                      <w:lang w:val="en-GB"/>
+                    </w:rPr>
+                    <w:t>“NO”, default</w:t>
+                  </w:r>
+                </w:p>
+              </w:txbxContent>
+            </v:textbox>
+          </v:shape>
+        </w:pict>
+      </w:r>
+      <w:r>
+        <w:rPr>
+          <w:noProof/>
+          <w:lang w:eastAsia="fr-FR"/>
+        </w:rPr>
+        <w:pict>
+          <v:shape id="_x0000_s1255" type="#_x0000_t202" style="position:absolute;margin-left:258.15pt;margin-top:19.2pt;width:42.5pt;height:21.95pt;z-index:251666432" filled="f" stroked="f">
+            <v:textbox style="mso-next-textbox:#_x0000_s1255">
+              <w:txbxContent>
+                <w:p>
+                  <w:pPr>
+                    <w:rPr>
+                      <w:lang w:val="en-GB"/>
+                    </w:rPr>
+                  </w:pPr>
+                  <w:r>
+                    <w:rPr>
+                      <w:lang w:val="en-GB"/>
+                    </w:rPr>
+                    <w:t>“YES”</w:t>
+                  </w:r>
+                </w:p>
+              </w:txbxContent>
+            </v:textbox>
+          </v:shape>
+        </w:pict>
+      </w:r>
+    </w:p>
+    <w:p>
+      <w:pPr>
+        <w:rPr>
+          <w:lang w:val="en-GB"/>
+        </w:rPr>
+      </w:pPr>
+      <w:r>
+        <w:rPr>
+          <w:noProof/>
+          <w:lang w:eastAsia="fr-FR"/>
+        </w:rPr>
+        <w:pict>
+          <v:shape id="_x0000_s1318" type="#_x0000_t32" style="position:absolute;margin-left:174.35pt;margin-top:23.35pt;width:3.9pt;height:18pt;z-index:251723776" o:connectortype="straight" strokecolor="#00b050" strokeweight="2pt">
+            <v:stroke endarrow="block"/>
+          </v:shape>
+        </w:pict>
+      </w:r>
+      <w:r>
+        <w:rPr>
+          <w:noProof/>
+          <w:lang w:eastAsia="fr-FR"/>
+        </w:rPr>
+        <w:pict>
+          <v:roundrect id="_x0000_s1253" style="position:absolute;margin-left:-51.95pt;margin-top:10.9pt;width:102.55pt;height:20.3pt;z-index:251665408" arcsize="10923f">
+            <v:textbox style="mso-next-textbox:#_x0000_s1253">
+              <w:txbxContent>
+                <w:p>
+                  <w:pPr>
+                    <w:jc w:val="center"/>
+                  </w:pPr>
+                  <w:r>
+                    <w:t>OPENDAP</w:t>
+                  </w:r>
+                </w:p>
+              </w:txbxContent>
+            </v:textbox>
+          </v:roundrect>
+        </w:pict>
+      </w:r>
+      <w:r>
+        <w:rPr>
+          <w:noProof/>
+          <w:lang w:eastAsia="fr-FR"/>
+        </w:rPr>
+        <w:pict>
+          <v:roundrect id="_x0000_s1252" style="position:absolute;margin-left:218pt;margin-top:10.45pt;width:102.55pt;height:20.75pt;z-index:251664384" arcsize="10923f">
+            <v:textbox style="mso-next-textbox:#_x0000_s1252">
+              <w:txbxContent>
+                <w:p>
+                  <w:pPr>
+                    <w:jc w:val="center"/>
+                  </w:pPr>
+                  <w:r>
+                    <w:t>NCSS</w:t>
+                  </w:r>
+                </w:p>
+              </w:txbxContent>
+            </v:textbox>
+          </v:roundrect>
+        </w:pict>
+      </w:r>
+    </w:p>
+    <w:p>
+      <w:pPr>
+        <w:rPr>
+          <w:lang w:val="en-GB"/>
+        </w:rPr>
+      </w:pPr>
+      <w:r>
+        <w:rPr>
+          <w:noProof/>
+          <w:lang w:eastAsia="fr-FR"/>
+        </w:rPr>
+        <w:pict>
+          <v:shape id="_x0000_s1291" type="#_x0000_t32" style="position:absolute;margin-left:-2.55pt;margin-top:5.75pt;width:.05pt;height:224.1pt;z-index:251701248" o:connectortype="straight">
+            <v:stroke endarrow="block"/>
+          </v:shape>
+        </w:pict>
+      </w:r>
+      <w:r>
+        <w:rPr>
+          <w:noProof/>
+          <w:lang w:eastAsia="fr-FR"/>
+        </w:rPr>
+        <w:pict>
+          <v:rect id="_x0000_s1317" style="position:absolute;margin-left:94.95pt;margin-top:12.45pt;width:45pt;height:5.85pt;z-index:251722752" fillcolor="#00b050" strokecolor="#00b050" strokeweight="2pt"/>
+        </w:pict>
+      </w:r>
+      <w:r>
+        <w:rPr>
+          <w:noProof/>
+          <w:lang w:eastAsia="fr-FR"/>
+        </w:rPr>
+        <w:pict>
+          <v:rect id="_x0000_s1313" style="position:absolute;margin-left:450.2pt;margin-top:11.5pt;width:11.45pt;height:6.8pt;z-index:251719680" fillcolor="#00b050" strokecolor="#00b050" strokeweight="2pt"/>
+        </w:pict>
+      </w:r>
+      <w:r>
+        <w:rPr>
+          <w:noProof/>
+          <w:lang w:eastAsia="fr-FR"/>
+        </w:rPr>
+        <w:pict>
+          <v:rect id="_x0000_s1315" style="position:absolute;margin-left:307.6pt;margin-top:12.45pt;width:16.9pt;height:5.85pt;z-index:251721728" fillcolor="#00b050" strokecolor="#00b050" strokeweight="2pt"/>
+        </w:pict>
+      </w:r>
+      <w:r>
+        <w:rPr>
+          <w:noProof/>
+          <w:lang w:eastAsia="fr-FR"/>
+        </w:rPr>
+        <w:pict>
+          <v:rect id="_x0000_s1314" style="position:absolute;margin-left:359pt;margin-top:12.45pt;width:7.9pt;height:5.85pt;z-index:251720704" fillcolor="#00b050" strokecolor="#00b050" strokeweight="2pt"/>
+        </w:pict>
+      </w:r>
+      <w:r>
+        <w:rPr>
+          <w:noProof/>
+          <w:lang w:eastAsia="fr-FR"/>
+        </w:rPr>
+        <w:pict>
+          <v:rect id="_x0000_s1305" style="position:absolute;margin-left:444.15pt;margin-top:10.2pt;width:42.9pt;height:9.25pt;z-index:251713536" fillcolor="#548dd4 [1951]" strokecolor="#4f81bd [3204]" strokeweight="2pt"/>
+        </w:pict>
+      </w:r>
+      <w:r>
+        <w:rPr>
+          <w:noProof/>
+          <w:lang w:eastAsia="fr-FR"/>
+        </w:rPr>
+        <w:pict>
+          <v:shape id="_x0000_s1307" style="position:absolute;margin-left:493.7pt;margin-top:10.2pt;width:9.75pt;height:9.25pt;flip:x;z-index:251715584" coordsize="378,185" path="m,l378,r,185l,185e" filled="f" strokecolor="#c00000" strokeweight="2pt">
+            <v:stroke dashstyle="1 1"/>
+            <v:path arrowok="t"/>
+          </v:shape>
+        </w:pict>
+      </w:r>
+      <w:r>
+        <w:rPr>
+          <w:noProof/>
+          <w:lang w:eastAsia="fr-FR"/>
+        </w:rPr>
+        <w:pict>
+          <v:polyline id="_x0000_s1306" style="position:absolute;z-index:251714560" points="444.15pt,10.2pt,463.05pt,10.2pt,463.05pt,19.45pt,444.15pt,19.45pt" coordsize="378,185" filled="f" strokecolor="#c00000" strokeweight="2pt">
+            <v:stroke dashstyle="1 1"/>
+            <v:path arrowok="t"/>
+          </v:polyline>
+        </w:pict>
+      </w:r>
+      <w:r>
+        <w:rPr>
+          <w:noProof/>
+          <w:lang w:eastAsia="fr-FR"/>
+        </w:rPr>
+        <w:pict>
+          <v:shape id="_x0000_s1286" type="#_x0000_t32" style="position:absolute;margin-left:272.45pt;margin-top:5.75pt;width:.05pt;height:17.25pt;z-index:251696128" o:connectortype="straight"/>
+        </w:pict>
+      </w:r>
+      <w:r>
+        <w:rPr>
+          <w:noProof/>
+          <w:lang w:eastAsia="fr-FR"/>
+        </w:rPr>
+        <w:pict>
+          <v:shape id="_x0000_s1304" style="position:absolute;margin-left:357.15pt;margin-top:11pt;width:9.75pt;height:9.25pt;flip:x;z-index:251712512" coordsize="378,185" path="m,l378,r,185l,185e" filled="f" strokecolor="#c00000" strokeweight="2pt">
+            <v:stroke dashstyle="1 1"/>
+            <v:path arrowok="t"/>
+          </v:shape>
+        </w:pict>
+      </w:r>
+      <w:r>
+        <w:rPr>
+          <w:noProof/>
+          <w:lang w:eastAsia="fr-FR"/>
+        </w:rPr>
+        <w:pict>
+          <v:polyline id="_x0000_s1303" style="position:absolute;z-index:251711488" points="307.6pt,11pt,326.5pt,11pt,326.5pt,20.25pt,307.6pt,20.25pt" coordsize="378,185" filled="f" strokecolor="#c00000" strokeweight="2pt">
+            <v:stroke dashstyle="1 1"/>
+            <v:path arrowok="t"/>
+          </v:polyline>
+        </w:pict>
+      </w:r>
+      <w:r>
+        <w:rPr>
+          <w:noProof/>
+          <w:lang w:eastAsia="fr-FR"/>
+        </w:rPr>
+        <w:pict>
+          <v:rect id="_x0000_s1301" style="position:absolute;margin-left:307.6pt;margin-top:11pt;width:59.3pt;height:9.25pt;z-index:251710464" fillcolor="#548dd4 [1951]" strokecolor="#4f81bd [3204]" strokeweight="2pt"/>
+        </w:pict>
+      </w:r>
+      <w:r>
+        <w:rPr>
+          <w:noProof/>
+          <w:lang w:eastAsia="fr-FR"/>
+        </w:rPr>
+        <w:pict>
+          <v:oval id="_x0000_s1300" style="position:absolute;margin-left:178.25pt;margin-top:15.9pt;width:3.55pt;height:3.55pt;z-index:251709440" fillcolor="#c00000" strokecolor="#c00000" strokeweight=".5pt"/>
+        </w:pict>
+      </w:r>
+      <w:r>
+        <w:rPr>
+          <w:noProof/>
+          <w:lang w:eastAsia="fr-FR"/>
+        </w:rPr>
+        <w:pict>
+          <v:rect id="_x0000_s1298" style="position:absolute;margin-left:165pt;margin-top:11pt;width:59.3pt;height:9.25pt;z-index:251708416" fillcolor="#548dd4 [1951]" strokecolor="#4f81bd [3204]" strokeweight="2pt"/>
+        </w:pict>
+      </w:r>
+      <w:r>
+        <w:rPr>
+          <w:noProof/>
+          <w:lang w:eastAsia="fr-FR"/>
+        </w:rPr>
+        <w:pict>
+          <v:rect id="_x0000_s1297" style="position:absolute;margin-left:93.05pt;margin-top:11pt;width:48.85pt;height:9.25pt;z-index:251707392" filled="f" fillcolor="white [3212]" strokecolor="#c00000" strokeweight="1.75pt">
+            <v:stroke dashstyle="1 1" endcap="round"/>
+          </v:rect>
+        </w:pict>
+      </w:r>
+      <w:r>
+        <w:rPr>
+          <w:noProof/>
+          <w:lang w:eastAsia="fr-FR"/>
+        </w:rPr>
+        <w:pict>
+          <v:rect id="_x0000_s1296" style="position:absolute;margin-left:86.7pt;margin-top:11pt;width:59.3pt;height:9.25pt;z-index:251706368" fillcolor="#548dd4 [1951]" strokecolor="#4f81bd [3204]" strokeweight="2pt"/>
+        </w:pict>
+      </w:r>
+      <w:r>
+        <w:rPr>
+          <w:noProof/>
+          <w:lang w:eastAsia="fr-FR"/>
+        </w:rPr>
+        <w:pict>
+          <v:shape id="_x0000_s1283" type="#_x0000_t32" style="position:absolute;margin-left:331.6pt;margin-top:23.15pt;width:0;height:14.4pt;z-index:251693056" o:connectortype="straight">
+            <v:stroke endarrow="block"/>
+          </v:shape>
+        </w:pict>
+      </w:r>
+      <w:r>
+        <w:rPr>
+          <w:noProof/>
+          <w:lang w:eastAsia="fr-FR"/>
+        </w:rPr>
+        <w:pict>
+          <v:shape id="_x0000_s1282" type="#_x0000_t32" style="position:absolute;margin-left:195.2pt;margin-top:23.7pt;width:0;height:14.4pt;z-index:251692032" o:connectortype="straight">
+            <v:stroke endarrow="block"/>
+          </v:shape>
+        </w:pict>
+      </w:r>
+      <w:r>
+        <w:rPr>
+          <w:noProof/>
+          <w:lang w:eastAsia="fr-FR"/>
+        </w:rPr>
+        <w:pict>
+          <v:shape id="_x0000_s1285" type="#_x0000_t32" style="position:absolute;margin-left:113.4pt;margin-top:23pt;width:379.25pt;height:.7pt;flip:y;z-index:251695104" o:connectortype="straight"/>
+        </w:pict>
+      </w:r>
+      <w:r>
+        <w:rPr>
+          <w:noProof/>
+          <w:lang w:eastAsia="fr-FR"/>
+        </w:rPr>
+        <w:pict>
+          <v:shape id="_x0000_s1284" type="#_x0000_t32" style="position:absolute;margin-left:492.65pt;margin-top:23pt;width:0;height:14.4pt;z-index:251694080" o:connectortype="straight">
+            <v:stroke endarrow="block"/>
+          </v:shape>
+        </w:pict>
+      </w:r>
+      <w:r>
+        <w:rPr>
+          <w:noProof/>
+          <w:lang w:eastAsia="fr-FR"/>
+        </w:rPr>
+        <w:pict>
+          <v:shape id="_x0000_s1281" type="#_x0000_t32" style="position:absolute;margin-left:113.4pt;margin-top:23.7pt;width:0;height:14.4pt;z-index:251691008" o:connectortype="straight">
+            <v:stroke endarrow="block"/>
+          </v:shape>
+        </w:pict>
+      </w:r>
+    </w:p>
+    <w:p>
+      <w:pPr>
+        <w:rPr>
+          <w:lang w:val="en-GB"/>
+        </w:rPr>
+      </w:pPr>
+      <w:r>
+        <w:rPr>
+          <w:noProof/>
+          <w:lang w:eastAsia="fr-FR"/>
+        </w:rPr>
+        <w:pict>
+          <v:shape id="_x0000_s1277" type="#_x0000_t202" style="position:absolute;margin-left:272.55pt;margin-top:7.45pt;width:153.85pt;height:30.45pt;z-index:251686912" filled="f" stroked="f">
+            <v:textbox style="mso-next-textbox:#_x0000_s1277">
+              <w:txbxContent>
+                <w:p>
+                  <w:pPr>
+                    <w:rPr>
+                      <w:sz w:val="14"/>
+                      <w:lang w:val="en-GB"/>
+                    </w:rPr>
+                  </w:pPr>
+                  <w:r>
+                    <w:rPr>
+                      <w:sz w:val="20"/>
+                      <w:lang w:val="en-GB"/>
+                    </w:rPr>
+                    <w:t>“Anti</w:t>
+                  </w:r>
+                  <w:r>
+                    <w:rPr>
+                      <w:sz w:val="20"/>
+                      <w:lang w:val="en-GB"/>
+                    </w:rPr>
+                    <w:t>meridian</w:t>
+                  </w:r>
+                  <w:r>
+                    <w:rPr>
+                      <w:sz w:val="20"/>
+                      <w:lang w:val="en-GB"/>
+                    </w:rPr>
+                    <w:t>” “Dataset bounds”</w:t>
+                  </w:r>
+                  <w:r>
+                    <w:rPr>
+                      <w:sz w:val="14"/>
+                      <w:lang w:val="en-GB"/>
+                    </w:rPr>
+                    <w:br/>
+                  </w:r>
+                  <w:r>
+                    <w:rPr>
+                      <w:sz w:val="14"/>
+                      <w:lang w:val="en-GB"/>
+                    </w:rPr>
+                    <w:t>// [axisXMin] rightLon]] [[leftLon [axisXMax]</w:t>
+                  </w:r>
+                </w:p>
+              </w:txbxContent>
+            </v:textbox>
+          </v:shape>
+        </w:pict>
+      </w:r>
+      <w:r>
+        <w:rPr>
+          <w:noProof/>
+          <w:lang w:eastAsia="fr-FR"/>
+        </w:rPr>
+        <w:pict>
+          <v:roundrect id="_x0000_s1348" style="position:absolute;margin-left:278.55pt;margin-top:11.95pt;width:171.65pt;height:80.8pt;z-index:251746304" arcsize="3893f" filled="f" strokecolor="#a5a5a5 [2092]"/>
+        </w:pict>
+      </w:r>
+      <w:r>
+        <w:rPr>
+          <w:noProof/>
+          <w:lang w:eastAsia="fr-FR"/>
+        </w:rPr>
+        <w:pict>
+          <v:shapetype id="_x0000_t38" coordsize="21600,21600" o:spt="38" o:oned="t" path="m,c@0,0@1,5400@1,10800@1,16200@2,21600,21600,21600e" filled="f">
+            <v:formulas>
+              <v:f eqn="mid #0 0"/>
+              <v:f eqn="val #0"/>
+              <v:f eqn="mid #0 21600"/>
+            </v:formulas>
+            <v:path arrowok="t" fillok="f" o:connecttype="none"/>
+            <v:handles>
+              <v:h position="#0,center"/>
+            </v:handles>
+            <o:lock v:ext="edit" shapetype="t"/>
+          </v:shapetype>
+          <v:shape id="_x0000_s1321" type="#_x0000_t38" style="position:absolute;margin-left:207.2pt;margin-top:11.95pt;width:285.45pt;height:104.45pt;rotation:180;flip:y;z-index:251725824" o:connectortype="curved" adj="64,80258,-42640" strokecolor="#0070c0">
+            <v:stroke endarrow="block"/>
+          </v:shape>
+        </w:pict>
+      </w:r>
+      <w:r>
+        <w:rPr>
+          <w:noProof/>
+          <w:lang w:eastAsia="fr-FR"/>
+        </w:rPr>
+        <w:pict>
+          <v:shape id="_x0000_s1260" type="#_x0000_t202" style="position:absolute;margin-left:170.2pt;margin-top:5.15pt;width:115.8pt;height:35.7pt;z-index:251671552" filled="f" stroked="f">
+            <v:textbox style="mso-next-textbox:#_x0000_s1260">
+              <w:txbxContent>
+                <w:p>
+                  <w:pPr>
+                    <w:rPr>
+                      <w:lang w:val="en-GB"/>
+                    </w:rPr>
+                  </w:pPr>
+                  <w:r>
+                    <w:rPr>
+                      <w:lang w:val="en-GB"/>
+                    </w:rPr>
+                    <w:t>1 point ?</w:t>
+                  </w:r>
+                  <w:r>
+                    <w:rPr>
+                      <w:lang w:val="en-GB"/>
+                    </w:rPr>
+                    <w:br/>
+                    <w:t>leftLon == rightLon?</w:t>
+                  </w:r>
+                </w:p>
+              </w:txbxContent>
+            </v:textbox>
+          </v:shape>
+        </w:pict>
+      </w:r>
+      <w:r>
+        <w:rPr>
+          <w:noProof/>
+          <w:lang w:eastAsia="fr-FR"/>
+        </w:rPr>
+        <w:pict>
+          <v:shape id="_x0000_s1259" type="#_x0000_t202" style="position:absolute;margin-left:68.45pt;margin-top:7.45pt;width:105.9pt;height:24.05pt;z-index:251670528" filled="f" stroked="f">
+            <v:textbox style="mso-next-textbox:#_x0000_s1259">
+              <w:txbxContent>
+                <w:p>
+                  <w:pPr>
+                    <w:rPr>
+                      <w:lang w:val="en-GB"/>
+                    </w:rPr>
+                  </w:pPr>
+                  <w:r>
+                    <w:rPr>
+                      <w:lang w:val="en-GB"/>
+                    </w:rPr>
+                    <w:t>leftLon &lt; rightLon?</w:t>
+                  </w:r>
+                </w:p>
+              </w:txbxContent>
+            </v:textbox>
+          </v:shape>
+        </w:pict>
+      </w:r>
+      <w:r>
+        <w:rPr>
+          <w:noProof/>
+          <w:lang w:eastAsia="fr-FR"/>
+        </w:rPr>
+        <w:pict>
+          <v:shape id="_x0000_s1263" type="#_x0000_t202" style="position:absolute;margin-left:168.05pt;margin-top:142.9pt;width:121.45pt;height:35.6pt;z-index:251674624" filled="f" stroked="f">
+            <v:textbox style="mso-next-textbox:#_x0000_s1263">
+              <w:txbxContent>
+                <w:p>
+                  <w:pPr>
+                    <w:rPr>
+                      <w:lang w:val="en-GB"/>
+                    </w:rPr>
+                  </w:pPr>
+                  <w:r>
+                    <w:rPr>
+                      <w:lang w:val="en-GB"/>
+                    </w:rPr>
+                    <w:t>hasZAxis and request depth subset request ?</w:t>
+                  </w:r>
+                </w:p>
+              </w:txbxContent>
+            </v:textbox>
+          </v:shape>
+        </w:pict>
+      </w:r>
+      <w:r>
+        <w:rPr>
+          <w:noProof/>
+          <w:lang w:eastAsia="fr-FR"/>
+        </w:rPr>
+        <w:pict>
+          <v:shape id="_x0000_s1269" type="#_x0000_t202" style="position:absolute;margin-left:195.2pt;margin-top:187.6pt;width:88.6pt;height:20.75pt;z-index:251657215" filled="f" stroked="f">
+            <v:textbox style="mso-next-textbox:#_x0000_s1269">
+              <w:txbxContent>
+                <w:p>
+                  <w:pPr>
+                    <w:rPr>
+                      <w:lang w:val="en-GB"/>
+                    </w:rPr>
+                  </w:pPr>
+                  <w:r>
+                    <w:rPr>
+                      <w:lang w:val="en-GB"/>
+                    </w:rPr>
+                    <w:t>For each Depth</w:t>
+                  </w:r>
+                </w:p>
+              </w:txbxContent>
+            </v:textbox>
+          </v:shape>
+        </w:pict>
+      </w:r>
+      <w:r>
+        <w:rPr>
+          <w:noProof/>
+          <w:lang w:eastAsia="fr-FR"/>
+        </w:rPr>
+        <w:pict>
+          <v:shape id="_x0000_s1264" type="#_x0000_t202" style="position:absolute;margin-left:247pt;margin-top:175.6pt;width:42.5pt;height:21.95pt;z-index:251675648" filled="f" stroked="f">
+            <v:textbox style="mso-next-textbox:#_x0000_s1264">
+              <w:txbxContent>
+                <w:p>
+                  <w:pPr>
+                    <w:rPr>
+                      <w:lang w:val="en-GB"/>
+                    </w:rPr>
+                  </w:pPr>
+                  <w:r>
+                    <w:rPr>
+                      <w:lang w:val="en-GB"/>
+                    </w:rPr>
+                    <w:t>“YES”</w:t>
+                  </w:r>
+                </w:p>
+              </w:txbxContent>
+            </v:textbox>
+          </v:shape>
+        </w:pict>
+      </w:r>
+      <w:r>
+        <w:rPr>
+          <w:noProof/>
+          <w:lang w:eastAsia="fr-FR"/>
+        </w:rPr>
+        <w:pict>
+          <v:roundrect id="_x0000_s1268" style="position:absolute;margin-left:207.2pt;margin-top:213.15pt;width:76.6pt;height:35.6pt;z-index:251679744" arcsize="10923f">
+            <v:textbox style="mso-next-textbox:#_x0000_s1268">
+              <w:txbxContent>
+                <w:p>
+                  <w:pPr>
+                    <w:jc w:val="center"/>
+                    <w:rPr>
+                      <w:sz w:val="18"/>
+                    </w:rPr>
+                  </w:pPr>
+                  <w:r>
+                    <w:rPr>
+                      <w:b/>
+                      <w:color w:val="E36C0A" w:themeColor="accent6" w:themeShade="BF"/>
+                      <w:sz w:val="18"/>
+                    </w:rPr>
+                    <w:t>TDS Download</w:t>
+                  </w:r>
+                  <w:r>
+                    <w:rPr>
+                      <w:sz w:val="18"/>
+                    </w:rPr>
+                    <w:br/>
+                    <w:t>« 1 request »</w:t>
+                  </w:r>
+                </w:p>
+              </w:txbxContent>
+            </v:textbox>
+          </v:roundrect>
+        </w:pict>
+      </w:r>
+      <w:r>
+        <w:rPr>
+          <w:noProof/>
+          <w:lang w:eastAsia="fr-FR"/>
+        </w:rPr>
+        <w:pict>
+          <v:roundrect id="_x0000_s1267" style="position:absolute;margin-left:212.9pt;margin-top:208.35pt;width:76.6pt;height:35.6pt;z-index:251678720" arcsize="10923f">
+            <v:textbox style="mso-next-textbox:#_x0000_s1267">
+              <w:txbxContent>
+                <w:p>
+                  <w:pPr>
+                    <w:jc w:val="center"/>
+                    <w:rPr>
+                      <w:sz w:val="18"/>
+                    </w:rPr>
+                  </w:pPr>
+                  <w:r>
+                    <w:rPr>
+                      <w:sz w:val="18"/>
+                    </w:rPr>
+                    <w:t>TDS Download</w:t>
+                  </w:r>
+                  <w:r>
+                    <w:rPr>
+                      <w:sz w:val="18"/>
+                    </w:rPr>
+                    <w:br/>
+                    <w:t>« 1 request »</w:t>
+                  </w:r>
+                </w:p>
+              </w:txbxContent>
+            </v:textbox>
+          </v:roundrect>
+        </w:pict>
+      </w:r>
+      <w:r>
+        <w:rPr>
+          <w:noProof/>
+          <w:lang w:eastAsia="fr-FR"/>
+        </w:rPr>
+        <w:pict>
+          <v:roundrect id="_x0000_s1266" style="position:absolute;margin-left:218pt;margin-top:204.5pt;width:76.6pt;height:35.6pt;z-index:251677696" arcsize="10923f">
+            <v:textbox style="mso-next-textbox:#_x0000_s1266">
+              <w:txbxContent>
+                <w:p>
+                  <w:pPr>
+                    <w:jc w:val="center"/>
+                    <w:rPr>
+                      <w:sz w:val="18"/>
+                    </w:rPr>
+                  </w:pPr>
+                  <w:r>
+                    <w:rPr>
+                      <w:sz w:val="18"/>
+                    </w:rPr>
+                    <w:t>TDS Download</w:t>
+                  </w:r>
+                  <w:r>
+                    <w:rPr>
+                      <w:sz w:val="18"/>
+                    </w:rPr>
+                    <w:br/>
+                    <w:t>« 1 request »</w:t>
+                  </w:r>
+                </w:p>
+              </w:txbxContent>
+            </v:textbox>
+          </v:roundrect>
+        </w:pict>
+      </w:r>
+      <w:r>
+        <w:rPr>
+          <w:noProof/>
+          <w:lang w:eastAsia="fr-FR"/>
+        </w:rPr>
+        <w:pict>
+          <v:roundrect id="_x0000_s1262" style="position:absolute;margin-left:101.65pt;margin-top:204.5pt;width:76.6pt;height:35.6pt;z-index:251673600" arcsize="10923f">
+            <v:textbox style="mso-next-textbox:#_x0000_s1262">
+              <w:txbxContent>
+                <w:p>
+                  <w:pPr>
+                    <w:jc w:val="center"/>
+                    <w:rPr>
+                      <w:sz w:val="18"/>
+                    </w:rPr>
+                  </w:pPr>
+                  <w:r>
+                    <w:rPr>
+                      <w:b/>
+                      <w:color w:val="E36C0A" w:themeColor="accent6" w:themeShade="BF"/>
+                      <w:sz w:val="18"/>
+                    </w:rPr>
+                    <w:t>TDS Download</w:t>
+                  </w:r>
+                  <w:r>
+                    <w:rPr>
+                      <w:sz w:val="18"/>
+                    </w:rPr>
+                    <w:br/>
+                    <w:t>« 1 request »</w:t>
+                  </w:r>
+                </w:p>
+              </w:txbxContent>
+            </v:textbox>
+          </v:roundrect>
+        </w:pict>
+      </w:r>
+      <w:r>
+        <w:rPr>
+          <w:noProof/>
+          <w:lang w:eastAsia="fr-FR"/>
+        </w:rPr>
+        <w:pict>
+          <v:shape id="_x0000_s1271" type="#_x0000_t202" style="position:absolute;margin-left:195.2pt;margin-top:269.5pt;width:88.6pt;height:34pt;z-index:251681792" filled="f" stroked="f">
+            <v:textbox style="mso-next-textbox:#_x0000_s1271">
+              <w:txbxContent>
+                <w:p>
+                  <w:pPr>
+                    <w:rPr>
+                      <w:sz w:val="18"/>
+                    </w:rPr>
+                  </w:pPr>
+                  <w:r>
+                    <w:rPr>
+                      <w:sz w:val="18"/>
+                      <w:lang w:val="en-GB"/>
+                    </w:rPr>
+                    <w:t>rename</w:t>
+                  </w:r>
+                  <w:r>
+                    <w:rPr>
+                      <w:sz w:val="18"/>
+                      <w:lang w:val="en-GB"/>
+                    </w:rPr>
+                    <w:t>Dimension</w:t>
+                  </w:r>
+                  <w:r>
+                    <w:rPr>
+                      <w:sz w:val="18"/>
+                      <w:lang w:val="en-GB"/>
+                    </w:rPr>
+                    <w:br/>
+                  </w:r>
+                  <w:r>
+                    <w:rPr>
+                      <w:sz w:val="18"/>
+                      <w:lang w:val="en-GB"/>
+                    </w:rPr>
+                    <w:t>AndVariableName</w:t>
+                  </w:r>
+                </w:p>
+              </w:txbxContent>
+            </v:textbox>
+          </v:shape>
+        </w:pict>
+      </w:r>
+      <w:r>
+        <w:rPr>
+          <w:noProof/>
+          <w:lang w:eastAsia="fr-FR"/>
+        </w:rPr>
+        <w:pict>
+          <v:shape id="_x0000_s1265" type="#_x0000_t202" style="position:absolute;margin-left:127.6pt;margin-top:175.6pt;width:37.4pt;height:21.95pt;z-index:251676672" filled="f" stroked="f">
+            <v:textbox style="mso-next-textbox:#_x0000_s1265">
+              <w:txbxContent>
+                <w:p>
+                  <w:pPr>
+                    <w:rPr>
+                      <w:lang w:val="en-GB"/>
+                    </w:rPr>
+                  </w:pPr>
+                  <w:r>
+                    <w:rPr>
+                      <w:lang w:val="en-GB"/>
+                    </w:rPr>
+                    <w:t>“NO”</w:t>
+                  </w:r>
+                </w:p>
+              </w:txbxContent>
+            </v:textbox>
+          </v:shape>
+        </w:pict>
+      </w:r>
+      <w:r>
+        <w:rPr>
+          <w:noProof/>
+          <w:lang w:eastAsia="fr-FR"/>
+        </w:rPr>
+        <w:pict>
+          <v:shape id="_x0000_s1270" type="#_x0000_t202" style="position:absolute;margin-left:195.2pt;margin-top:243.95pt;width:107.45pt;height:20.75pt;z-index:251680768" filled="f" stroked="f">
+            <v:textbox style="mso-next-textbox:#_x0000_s1270">
+              <w:txbxContent>
+                <w:p>
+                  <w:r>
+                    <w:rPr>
+                      <w:color w:val="FFFFFF" w:themeColor="background1"/>
+                      <w:highlight w:val="black"/>
+                      <w:lang w:val="en-GB"/>
+                    </w:rPr>
+                    <w:t>cdo.sh</w:t>
+                  </w:r>
+                  <w:r>
+                    <w:rPr>
+                      <w:lang w:val="en-GB"/>
+                    </w:rPr>
+                    <w:t xml:space="preserve"> merge</w:t>
+                  </w:r>
+                  <w:r>
+                    <w:rPr>
+                      <w:lang w:val="en-GB"/>
+                    </w:rPr>
+                    <w:t xml:space="preserve"> ...</w:t>
+                  </w:r>
+                </w:p>
+              </w:txbxContent>
+            </v:textbox>
+          </v:shape>
+        </w:pict>
+      </w:r>
+    </w:p>
+    <w:p>
+      <w:pPr>
+        <w:tabs>
+          <w:tab w:val="left" w:pos="2880"/>
+        </w:tabs>
+        <w:rPr>
+          <w:lang w:val="en-GB"/>
+        </w:rPr>
+      </w:pPr>
+      <w:r>
+        <w:rPr>
+          <w:noProof/>
+          <w:lang w:eastAsia="fr-FR"/>
+        </w:rPr>
+        <w:pict>
+          <v:shape id="_x0000_s1287" type="#_x0000_t202" style="position:absolute;margin-left:388.9pt;margin-top:12.45pt;width:67.45pt;height:32.95pt;z-index:251697152" filled="f" stroked="f">
+            <v:textbox style="mso-next-textbox:#_x0000_s1287">
+              <w:txbxContent>
+                <w:p>
+                  <w:pPr>
+                    <w:jc w:val="center"/>
+                    <w:rPr>
+                      <w:sz w:val="16"/>
+                    </w:rPr>
+                  </w:pPr>
+                  <w:r>
+                    <w:rPr>
+                      <w:sz w:val="16"/>
+                      <w:lang w:val="en-GB"/>
+                    </w:rPr>
+                    <w:t>hasZAxis</w:t>
+                  </w:r>
+                  <w:r>
+                    <w:rPr>
+                      <w:rFonts w:ascii="Cambria Math" w:hAnsi="Cambria Math" w:cs="Cambria Math"/>
+                      <w:lang w:val="en-GB"/>
+                    </w:rPr>
+                    <w:t xml:space="preserve"> </w:t>
+                  </w:r>
+                  <w:r>
+                    <w:rPr>
+                      <w:rFonts w:ascii="Cambria Math" w:hAnsi="Cambria Math" w:cs="Cambria Math"/>
+                      <w:lang w:val="en-GB"/>
+                    </w:rPr>
+                    <w:t xml:space="preserve"> </w:t>
+                  </w:r>
+                  <w:r>
+                    <w:rPr>
+                      <w:rFonts w:ascii="Cambria Math" w:hAnsi="Cambria Math" w:cs="Cambria Math"/>
+                      <w:sz w:val="16"/>
+                      <w:u w:val="single"/>
+                      <w:lang w:val="en-GB"/>
+                    </w:rPr>
+                    <w:t>AND</w:t>
+                  </w:r>
+                  <w:r>
+                    <w:rPr>
+                      <w:rFonts w:ascii="Cambria Math" w:hAnsi="Cambria Math" w:cs="Cambria Math"/>
+                      <w:lang w:val="en-GB"/>
+                    </w:rPr>
+                    <w:br/>
+                  </w:r>
+                  <w:r>
+                    <w:rPr>
+                      <w:rFonts w:ascii="Cambria Math" w:hAnsi="Cambria Math" w:cs="Cambria Math"/>
+                      <w:sz w:val="16"/>
+                      <w:lang w:val="en-GB"/>
+                    </w:rPr>
+                    <w:t>∀ depths</w:t>
+                  </w:r>
+                </w:p>
+              </w:txbxContent>
+            </v:textbox>
+          </v:shape>
+        </w:pict>
+      </w:r>
+      <w:r>
+        <w:rPr>
+          <w:noProof/>
+          <w:lang w:eastAsia="fr-FR"/>
+        </w:rPr>
+        <w:pict>
+          <v:shape id="_x0000_s1278" type="#_x0000_t202" style="position:absolute;margin-left:275.05pt;margin-top:12.45pt;width:135.85pt;height:30.55pt;z-index:251687936" filled="f" stroked="f">
+            <v:textbox style="mso-next-textbox:#_x0000_s1278">
+              <w:txbxContent>
+                <w:p>
+                  <w:pPr>
+                    <w:rPr>
+                      <w:sz w:val="16"/>
+                      <w:lang w:val="en-GB"/>
+                    </w:rPr>
+                  </w:pPr>
+                  <w:r>
+                    <w:rPr>
+                      <w:sz w:val="16"/>
+                      <w:lang w:val="en-GB"/>
+                    </w:rPr>
+                    <w:t>! hasZAxis</w:t>
+                  </w:r>
+                  <w:r>
+                    <w:rPr>
+                      <w:sz w:val="16"/>
+                      <w:lang w:val="en-GB"/>
+                    </w:rPr>
+                    <w:br/>
+                  </w:r>
+                  <w:r>
+                    <w:rPr>
+                      <w:sz w:val="16"/>
+                      <w:u w:val="single"/>
+                      <w:lang w:val="en-GB"/>
+                    </w:rPr>
+                    <w:t>OR</w:t>
+                  </w:r>
+                  <w:r>
+                    <w:rPr>
+                      <w:sz w:val="16"/>
+                      <w:lang w:val="en-GB"/>
+                    </w:rPr>
+                    <w:t xml:space="preserve"> hasZAxis &amp;&amp; 1 depth subset</w:t>
+                  </w:r>
+                </w:p>
+              </w:txbxContent>
+            </v:textbox>
+          </v:shape>
+        </w:pict>
+      </w:r>
+      <w:r>
+        <w:rPr>
+          <w:noProof/>
+          <w:lang w:eastAsia="fr-FR"/>
+        </w:rPr>
+        <w:pict>
+          <v:roundrect id="_x0000_s1279" style="position:absolute;margin-left:280.75pt;margin-top:39pt;width:102.55pt;height:16.15pt;z-index:251688960" arcsize="10923f" strokecolor="#7f7f7f [1612]">
+            <v:textbox style="mso-next-textbox:#_x0000_s1279" inset=".5mm,0,.5mm,0">
+              <w:txbxContent>
+                <w:p>
+                  <w:pPr>
+                    <w:rPr>
+                      <w:lang w:val="en-GB"/>
+                    </w:rPr>
+                  </w:pPr>
+                  <w:r>
+                    <w:rPr>
+                      <w:lang w:val="en-GB"/>
+                    </w:rPr>
+                    <w:t xml:space="preserve">Run RQT with </w:t>
+                  </w:r>
+                  <w:r>
+                    <w:rPr>
+                      <w:color w:val="FFFFFF" w:themeColor="background1"/>
+                      <w:highlight w:val="black"/>
+                      <w:lang w:val="en-GB"/>
+                    </w:rPr>
+                    <w:t>cdo</w:t>
+                  </w:r>
+                  <w:r>
+                    <w:rPr>
+                      <w:lang w:val="en-GB"/>
+                    </w:rPr>
+                    <w:t xml:space="preserve"> </w:t>
+                  </w:r>
+                </w:p>
+              </w:txbxContent>
+            </v:textbox>
+          </v:roundrect>
+        </w:pict>
+      </w:r>
+      <w:r>
+        <w:rPr>
+          <w:noProof/>
+          <w:lang w:eastAsia="fr-FR"/>
+        </w:rPr>
+        <w:pict>
+          <v:roundrect id="_x0000_s1258" style="position:absolute;margin-left:174.35pt;margin-top:15.4pt;width:89pt;height:23.6pt;z-index:251669504" arcsize="10923f" strokecolor="#7030a0">
+            <v:textbox style="mso-next-textbox:#_x0000_s1258" inset=".5mm,0,.5mm,0">
+              <w:txbxContent>
+                <w:p>
+                  <w:pPr>
+                    <w:rPr>
+                      <w:color w:val="7030A0"/>
+                      <w:sz w:val="16"/>
+                      <w:lang w:val="en-GB"/>
+                    </w:rPr>
+                  </w:pPr>
+                  <w:r>
+                    <w:rPr>
+                      <w:color w:val="7030A0"/>
+                      <w:sz w:val="16"/>
+                      <w:lang w:val="en-GB"/>
+                    </w:rPr>
+                    <w:t>TDS Download</w:t>
+                  </w:r>
+                  <w:r>
+                    <w:rPr>
+                      <w:color w:val="7030A0"/>
+                      <w:sz w:val="16"/>
+                      <w:lang w:val="en-GB"/>
+                    </w:rPr>
+                    <w:t xml:space="preserve"> </w:t>
+                  </w:r>
+                  <w:r>
+                    <w:rPr>
+                      <w:color w:val="7030A0"/>
+                      <w:sz w:val="16"/>
+                      <w:lang w:val="en-GB"/>
+                    </w:rPr>
+                    <w:br/>
+                  </w:r>
+                  <w:r>
+                    <w:rPr>
+                      <w:color w:val="7030A0"/>
+                      <w:sz w:val="16"/>
+                      <w:lang w:val="en-GB"/>
+                    </w:rPr>
+                    <w:t xml:space="preserve">Fix with </w:t>
+                  </w:r>
+                  <w:r>
+                    <w:rPr>
+                      <w:color w:val="7030A0"/>
+                      <w:sz w:val="16"/>
+                      <w:lang w:val="en-GB"/>
+                    </w:rPr>
+                    <w:t>« 2 points »</w:t>
+                  </w:r>
+                </w:p>
+              </w:txbxContent>
+            </v:textbox>
+          </v:roundrect>
+        </w:pict>
+      </w:r>
+      <w:r>
+        <w:rPr>
+          <w:noProof/>
+          <w:lang w:eastAsia="fr-FR"/>
+        </w:rPr>
+        <w:pict>
+          <v:shape id="_x0000_s1273" type="#_x0000_t32" style="position:absolute;margin-left:114.5pt;margin-top:2.7pt;width:75.7pt;height:90.55pt;z-index:251682816" o:connectortype="straight" strokecolor="#0070c0">
+            <v:stroke endarrow="block"/>
+          </v:shape>
+        </w:pict>
+      </w:r>
+      <w:r>
+        <w:rPr>
+          <w:lang w:val="en-GB"/>
+        </w:rPr>
+        <w:tab/>
+      </w:r>
+    </w:p>
+    <w:p>
+      <w:pPr>
+        <w:rPr>
+          <w:lang w:val="en-GB"/>
+        </w:rPr>
+      </w:pPr>
+      <w:r>
+        <w:rPr>
+          <w:noProof/>
+          <w:lang w:eastAsia="fr-FR"/>
+        </w:rPr>
+        <w:pict>
+          <v:shape id="_x0000_s1289" type="#_x0000_t32" style="position:absolute;margin-left:426.4pt;margin-top:10.8pt;width:0;height:281.4pt;z-index:251699200" o:connectortype="straight" strokecolor="#0070c0">
+            <v:stroke endarrow="block"/>
+          </v:shape>
+        </w:pict>
+      </w:r>
+      <w:r>
+        <w:rPr>
+          <w:noProof/>
+          <w:lang w:eastAsia="fr-FR"/>
+        </w:rPr>
+        <w:pict>
+          <v:shape id="_x0000_s1333" type="#_x0000_t202" style="position:absolute;margin-left:190.2pt;margin-top:19.95pt;width:38.9pt;height:21.9pt;z-index:251734016" filled="f" stroked="f">
+            <v:textbox style="mso-next-textbox:#_x0000_s1333">
+              <w:txbxContent>
+                <w:p>
+                  <w:pPr>
+                    <w:rPr>
+                      <w:color w:val="7030A0"/>
+                      <w:sz w:val="18"/>
+                      <w:lang w:val="en-GB"/>
+                    </w:rPr>
+                  </w:pPr>
+                  <w:r>
+                    <w:rPr>
+                      <w:color w:val="7030A0"/>
+                      <w:sz w:val="18"/>
+                      <w:lang w:val="en-GB"/>
+                    </w:rPr>
+                    <w:t>(*)</w:t>
+                  </w:r>
+                </w:p>
+              </w:txbxContent>
+            </v:textbox>
+          </v:shape>
+        </w:pict>
+      </w:r>
+      <w:r>
+        <w:rPr>
+          <w:noProof/>
+          <w:lang w:eastAsia="fr-FR"/>
+        </w:rPr>
+        <w:pict>
+          <v:shape id="_x0000_s1275" type="#_x0000_t32" style="position:absolute;margin-left:195.2pt;margin-top:13.55pt;width:0;height:54.25pt;z-index:251684864" o:connectortype="straight" strokecolor="#7030a0">
+            <v:stroke endarrow="block"/>
+          </v:shape>
+        </w:pict>
+      </w:r>
+    </w:p>
+    <w:p>
+      <w:pPr>
+        <w:rPr>
+          <w:lang w:val="en-GB"/>
+        </w:rPr>
+      </w:pPr>
+      <w:r>
+        <w:rPr>
+          <w:noProof/>
+          <w:lang w:eastAsia="fr-FR"/>
+        </w:rPr>
+        <w:pict>
+          <v:shape id="_x0000_s1280" type="#_x0000_t202" style="position:absolute;margin-left:291.3pt;margin-top:.8pt;width:91.2pt;height:24.35pt;z-index:251689984" filled="f" stroked="f">
+            <v:textbox style="mso-next-textbox:#_x0000_s1280">
+              <w:txbxContent>
+                <w:p>
+                  <w:r>
+                    <w:rPr>
+                      <w:lang w:val="en-GB"/>
+                    </w:rPr>
+                    <w:t>m</w:t>
+                  </w:r>
+                  <w:r>
+                    <w:rPr>
+                      <w:lang w:val="en-GB"/>
+                    </w:rPr>
+                    <w:t>erge</w:t>
+                  </w:r>
+                  <w:r>
+                    <w:rPr>
+                      <w:lang w:val="en-GB"/>
+                    </w:rPr>
+                    <w:t>.sh ...</w:t>
+                  </w:r>
+                </w:p>
+              </w:txbxContent>
+            </v:textbox>
+          </v:shape>
+        </w:pict>
+      </w:r>
+      <w:r>
+        <w:rPr>
+          <w:noProof/>
+          <w:lang w:eastAsia="fr-FR"/>
+        </w:rPr>
+        <w:pict>
+          <v:shape id="_x0000_s1290" type="#_x0000_t32" style="position:absolute;margin-left:322.55pt;margin-top:16.4pt;width:.05pt;height:250.35pt;z-index:251700224" o:connectortype="straight" strokecolor="#0070c0">
+            <v:stroke endarrow="block"/>
+          </v:shape>
+        </w:pict>
+      </w:r>
+    </w:p>
+    <w:p>
+      <w:pPr>
+        <w:rPr>
+          <w:lang w:val="en-GB"/>
+        </w:rPr>
+      </w:pPr>
+      <w:r>
+        <w:rPr>
+          <w:noProof/>
+          <w:lang w:eastAsia="fr-FR"/>
+        </w:rPr>
+        <w:pict>
+          <v:roundrect id="_x0000_s1272" style="position:absolute;margin-left:95.9pt;margin-top:16.95pt;width:215pt;height:187.75pt;z-index:251656190" arcsize="1065f">
+            <v:textbox style="mso-next-textbox:#_x0000_s1272">
+              <w:txbxContent>
+                <w:p>
+                  <w:pPr>
+                    <w:jc w:val="center"/>
+                    <w:rPr>
+                      <w:b/>
+                      <w:u w:val="single"/>
+                    </w:rPr>
+                  </w:pPr>
+                  <w:r>
+                    <w:rPr>
+                      <w:b/>
+                      <w:u w:val="single"/>
+                    </w:rPr>
+                    <w:t>Download Request</w:t>
+                  </w:r>
+                </w:p>
+              </w:txbxContent>
+            </v:textbox>
+          </v:roundrect>
+        </w:pict>
+      </w:r>
+    </w:p>
+    <w:p>
+      <w:pPr>
+        <w:rPr>
+          <w:lang w:val="en-GB"/>
+        </w:rPr>
+      </w:pPr>
+    </w:p>
+    <w:p>
+      <w:pPr>
+        <w:rPr>
+          <w:lang w:val="en-GB"/>
+        </w:rPr>
+      </w:pPr>
+    </w:p>
+    <w:p>
+      <w:pPr>
+        <w:rPr>
+          <w:lang w:val="en-GB"/>
+        </w:rPr>
+      </w:pPr>
+    </w:p>
+    <w:p>
+      <w:pPr>
+        <w:rPr>
+          <w:lang w:val="en-GB"/>
+        </w:rPr>
+      </w:pPr>
+      <w:r>
+        <w:rPr>
+          <w:noProof/>
+          <w:lang w:eastAsia="fr-FR"/>
+        </w:rPr>
+        <w:pict>
+          <v:group id="_x0000_s1337" style="position:absolute;margin-left:294.6pt;margin-top:4.8pt;width:16.3pt;height:24.8pt;z-index:251741184" coordorigin="8429,5108" coordsize="326,496">
+            <v:shape id="_x0000_s1334" type="#_x0000_t202" style="position:absolute;left:8429;top:5108;width:326;height:248" o:regroupid="1" filled="f" stroked="f">
+              <v:textbox style="mso-next-textbox:#_x0000_s1334" inset=".5mm,0,.5mm,0">
+                <w:txbxContent>
+                  <w:p>
+                    <w:pPr>
+                      <w:spacing w:after="0" w:line="240" w:lineRule="auto"/>
+                    </w:pPr>
+                    <w:r>
+                      <w:rPr>
+                        <w:noProof/>
+                        <w:lang w:eastAsia="fr-FR"/>
+                      </w:rPr>
+                      <w:pict>
+                        <v:shape id="Image 5" o:spid="_x0000_i1025" type="#_x0000_t75" style="width:12pt;height:12pt;visibility:visible;mso-wrap-style:square" o:bullet="t">
+                          <v:imagedata r:id="rId18" o:title="" chromakey="white"/>
+                        </v:shape>
+                      </w:pict>
+                    </w:r>
+                    <w:r>
+                      <w:t xml:space="preserve"> </w:t>
+                    </w:r>
+                  </w:p>
+                </w:txbxContent>
+              </v:textbox>
+            </v:shape>
+            <v:shape id="_x0000_s1335" type="#_x0000_t202" style="position:absolute;left:8429;top:5356;width:326;height:248;v-text-anchor:middle" o:regroupid="1" filled="f" stroked="f">
+              <v:textbox style="mso-next-textbox:#_x0000_s1335" inset="0,0,0,0">
+                <w:txbxContent>
+                  <w:p>
+                    <w:pPr>
+                      <w:rPr>
+                        <w:sz w:val="16"/>
+                      </w:rPr>
+                    </w:pPr>
+                    <w:r>
+                      <w:rPr>
+                        <w:sz w:val="16"/>
+                      </w:rPr>
+                      <w:t>34</w:t>
+                    </w:r>
+                    <w:r>
+                      <w:rPr>
+                        <w:sz w:val="16"/>
+                      </w:rPr>
+                      <w:t>%</w:t>
+                    </w:r>
+                  </w:p>
+                </w:txbxContent>
+              </v:textbox>
+            </v:shape>
+          </v:group>
+        </w:pict>
+      </w:r>
+      <w:r>
+        <w:rPr>
+          <w:noProof/>
+          <w:lang w:eastAsia="fr-FR"/>
+        </w:rPr>
+        <w:pict>
+          <v:roundrect id="_x0000_s1257" style="position:absolute;margin-left:-55.4pt;margin-top:.85pt;width:102.55pt;height:35.7pt;z-index:251668480" arcsize="10923f">
+            <v:textbox style="mso-next-textbox:#_x0000_s1257">
+              <w:txbxContent>
+                <w:p>
+                  <w:pPr>
+                    <w:jc w:val="center"/>
+                    <w:rPr>
+                      <w:b/>
+                      <w:color w:val="E36C0A" w:themeColor="accent6" w:themeShade="BF"/>
+                    </w:rPr>
+                  </w:pPr>
+                  <w:r>
+                    <w:rPr>
+                      <w:b/>
+                      <w:color w:val="E36C0A" w:themeColor="accent6" w:themeShade="BF"/>
+                    </w:rPr>
+                    <w:t>TDS Download</w:t>
+                  </w:r>
+                </w:p>
+              </w:txbxContent>
+            </v:textbox>
+          </v:roundrect>
+        </w:pict>
+      </w:r>
+    </w:p>
+    <w:p>
+      <w:pPr>
+        <w:rPr>
+          <w:lang w:val="en-GB"/>
+        </w:rPr>
+      </w:pPr>
+      <w:r>
+        <w:rPr>
+          <w:rFonts w:ascii="Times New Roman" w:hAnsi="Times New Roman" w:cs="Times New Roman"/>
+          <w:noProof/>
+          <w:sz w:val="24"/>
+          <w:szCs w:val="24"/>
+          <w:lang w:eastAsia="fr-FR"/>
+        </w:rPr>
+        <w:pict>
+          <v:group id="_x0000_s1344" style="position:absolute;margin-left:291.3pt;margin-top:11.1pt;width:16.3pt;height:24.8pt;z-index:251745280" coordorigin="8429,5108" coordsize="326,496">
+            <v:shape id="_x0000_s1345" type="#_x0000_t202" style="position:absolute;left:8429;top:5108;width:326;height:248" filled="f" stroked="f">
+              <v:textbox style="mso-next-textbox:#_x0000_s1345" inset=".5mm,0,.5mm,0">
+                <w:txbxContent>
+                  <w:p>
+                    <w:pPr>
+                      <w:spacing w:after="0" w:line="240" w:lineRule="auto"/>
+                    </w:pPr>
+                    <w:r>
+                      <w:rPr>
+                        <w:noProof/>
+                        <w:lang w:eastAsia="fr-FR"/>
+                      </w:rPr>
+                      <w:pict>
+                        <v:shape id="_x0000_i1028" type="#_x0000_t75" style="width:12pt;height:12pt;visibility:visible;mso-wrap-style:square" o:bullet="t">
+                          <v:imagedata r:id="rId18" o:title="" chromakey="white"/>
+                        </v:shape>
+                      </w:pict>
+                    </w:r>
+                    <w:r>
+                      <w:t xml:space="preserve"> </w:t>
+                    </w:r>
+                  </w:p>
+                </w:txbxContent>
+              </v:textbox>
+            </v:shape>
+            <v:shape id="_x0000_s1346" type="#_x0000_t202" style="position:absolute;left:8429;top:5356;width:326;height:248;v-text-anchor:middle" filled="f" stroked="f">
+              <v:textbox style="mso-next-textbox:#_x0000_s1346" inset="0,0,0,0">
+                <w:txbxContent>
+                  <w:p>
+                    <w:pPr>
+                      <w:rPr>
+                        <w:sz w:val="16"/>
+                      </w:rPr>
+                    </w:pPr>
+                    <w:r>
+                      <w:rPr>
+                        <w:sz w:val="16"/>
+                      </w:rPr>
+                      <w:t>49</w:t>
+                    </w:r>
+                    <w:r>
+                      <w:rPr>
+                        <w:sz w:val="16"/>
+                      </w:rPr>
+                      <w:t>%</w:t>
+                    </w:r>
+                  </w:p>
+                </w:txbxContent>
+              </v:textbox>
+            </v:shape>
+          </v:group>
+        </w:pict>
+      </w:r>
+      <w:r>
+        <w:rPr>
+          <w:rFonts w:ascii="Times New Roman" w:hAnsi="Times New Roman" w:cs="Times New Roman"/>
+          <w:sz w:val="24"/>
+          <w:szCs w:val="24"/>
+        </w:rPr>
+        <w:pict>
+          <v:group id="_x0000_s1341" style="position:absolute;margin-left:357.95pt;margin-top:573.25pt;width:16.3pt;height:24.8pt;z-index:251744256" coordorigin="8429,5108" coordsize="326,496">
+            <v:shape id="_x0000_s1342" type="#_x0000_t202" style="position:absolute;left:8429;top:5108;width:326;height:248" filled="f" stroked="f">
+              <v:textbox style="mso-next-textbox:#_x0000_s1342" inset=".5mm,0,.5mm,0">
+                <w:txbxContent>
+                  <w:p>
+                    <w:pPr>
+                      <w:spacing w:after="0" w:line="240" w:lineRule="auto"/>
+                    </w:pPr>
+                    <w:r>
+                      <w:rPr>
+                        <w:sz w:val="20"/>
+                        <w:szCs w:val="20"/>
+                      </w:rPr>
+                      <w:pict>
+                        <v:shape id="_x0000_i1027" type="#_x0000_t75" style="width:12pt;height:12pt;visibility:visible;mso-wrap-style:square" o:bullet="t">
+                          <v:imagedata r:id="rId18" o:title="" chromakey="white"/>
+                        </v:shape>
+                      </w:pict>
+                    </w:r>
+                    <w:r>
+                      <w:t xml:space="preserve"> </w:t>
+                    </w:r>
+                  </w:p>
+                </w:txbxContent>
+              </v:textbox>
+            </v:shape>
+            <v:shape id="_x0000_s1343" type="#_x0000_t202" style="position:absolute;left:8429;top:5356;width:326;height:248;v-text-anchor:middle" filled="f" stroked="f">
+              <v:textbox style="mso-next-textbox:#_x0000_s1343" inset="0,0,0,0">
+                <w:txbxContent>
+                  <w:p>
+                    <w:pPr>
+                      <w:rPr>
+                        <w:sz w:val="16"/>
+                      </w:rPr>
+                    </w:pPr>
+                    <w:r>
+                      <w:rPr>
+                        <w:sz w:val="16"/>
+                      </w:rPr>
+                      <w:t>18%</w:t>
+                    </w:r>
+                  </w:p>
+                </w:txbxContent>
+              </v:textbox>
+            </v:shape>
+          </v:group>
+        </w:pict>
+      </w:r>
+      <w:r>
+        <w:rPr>
+          <w:noProof/>
+          <w:lang w:eastAsia="fr-FR"/>
+        </w:rPr>
+        <w:pict>
+          <v:shape id="_x0000_s1331" type="#_x0000_t32" style="position:absolute;margin-left:141.85pt;margin-top:11.1pt;width:39.95pt;height:66.35pt;z-index:251731968" o:connectortype="straight" strokecolor="#0070c0">
+            <v:stroke endarrow="block"/>
+          </v:shape>
+        </w:pict>
+      </w:r>
+      <w:r>
+        <w:rPr>
+          <w:noProof/>
+          <w:lang w:eastAsia="fr-FR"/>
+        </w:rPr>
+        <w:pict>
+          <v:shape id="_x0000_s1332" type="#_x0000_t32" style="position:absolute;margin-left:190.2pt;margin-top:22.05pt;width:45.15pt;height:55.4pt;flip:x;z-index:251732992" o:connectortype="straight" strokecolor="#0070c0">
+            <v:stroke endarrow="block"/>
+          </v:shape>
+        </w:pict>
+      </w:r>
+      <w:r>
+        <w:rPr>
+          <w:noProof/>
+          <w:lang w:eastAsia="fr-FR"/>
+        </w:rPr>
+        <w:pict>
+          <v:shape id="_x0000_s1292" type="#_x0000_t32" style="position:absolute;margin-left:-2.55pt;margin-top:11.1pt;width:0;height:103pt;z-index:251702272" o:connectortype="straight">
+            <v:stroke endarrow="block"/>
+          </v:shape>
+        </w:pict>
+      </w:r>
+    </w:p>
+    <w:p>
+      <w:pPr>
+        <w:rPr>
+          <w:lang w:val="en-GB"/>
+        </w:rPr>
+      </w:pPr>
+      <w:r>
+        <w:rPr>
+          <w:noProof/>
+          <w:lang w:eastAsia="fr-FR"/>
+        </w:rPr>
+        <w:pict>
+          <v:group id="_x0000_s1338" style="position:absolute;margin-left:291.3pt;margin-top:18.5pt;width:16.3pt;height:24.8pt;z-index:251742208" coordorigin="8429,5108" coordsize="326,496">
+            <v:shape id="_x0000_s1339" type="#_x0000_t202" style="position:absolute;left:8429;top:5108;width:326;height:248" filled="f" stroked="f">
+              <v:textbox style="mso-next-textbox:#_x0000_s1339" inset=".5mm,0,.5mm,0">
+                <w:txbxContent>
+                  <w:p>
+                    <w:pPr>
+                      <w:spacing w:after="0" w:line="240" w:lineRule="auto"/>
+                    </w:pPr>
+                    <w:r>
+                      <w:rPr>
+                        <w:noProof/>
+                        <w:lang w:eastAsia="fr-FR"/>
+                      </w:rPr>
+                      <w:pict>
+                        <v:shape id="_x0000_i1026" type="#_x0000_t75" style="width:12pt;height:12pt;visibility:visible;mso-wrap-style:square" o:bullet="t">
+                          <v:imagedata r:id="rId18" o:title="" chromakey="white"/>
+                        </v:shape>
+                      </w:pict>
+                    </w:r>
+                    <w:r>
+                      <w:t xml:space="preserve"> </w:t>
+                    </w:r>
+                  </w:p>
+                </w:txbxContent>
+              </v:textbox>
+            </v:shape>
+            <v:shape id="_x0000_s1340" type="#_x0000_t202" style="position:absolute;left:8429;top:5356;width:326;height:248;v-text-anchor:middle" filled="f" stroked="f">
+              <v:textbox style="mso-next-textbox:#_x0000_s1340" inset="0,0,0,0">
+                <w:txbxContent>
+                  <w:p>
+                    <w:pPr>
+                      <w:rPr>
+                        <w:sz w:val="16"/>
+                      </w:rPr>
+                    </w:pPr>
+                    <w:r>
+                      <w:rPr>
+                        <w:sz w:val="16"/>
+                      </w:rPr>
+                      <w:t>17</w:t>
+                    </w:r>
+                    <w:r>
+                      <w:rPr>
+                        <w:sz w:val="16"/>
+                      </w:rPr>
+                      <w:t>%</w:t>
+                    </w:r>
+                  </w:p>
+                </w:txbxContent>
+              </v:textbox>
+            </v:shape>
+          </v:group>
+        </w:pict>
+      </w:r>
+    </w:p>
+    <w:p>
+      <w:pPr>
+        <w:rPr>
+          <w:lang w:val="en-GB"/>
+        </w:rPr>
+      </w:pPr>
+    </w:p>
+    <w:p>
+      <w:pPr>
+        <w:rPr>
+          <w:lang w:val="en-GB"/>
+        </w:rPr>
+      </w:pPr>
+      <w:r>
+        <w:rPr>
+          <w:noProof/>
+          <w:lang w:eastAsia="fr-FR"/>
+        </w:rPr>
+        <w:pict>
+          <v:shape id="_x0000_s1274" type="#_x0000_t32" style="position:absolute;margin-left:146pt;margin-top:3.4pt;width:35.8pt;height:34.4pt;flip:x;z-index:251683840" o:connectortype="straight" strokecolor="#0070c0">
+            <v:stroke endarrow="block"/>
+          </v:shape>
+        </w:pict>
+      </w:r>
+      <w:r>
+        <w:rPr>
+          <w:noProof/>
+          <w:lang w:eastAsia="fr-FR"/>
+        </w:rPr>
+        <w:pict>
+          <v:shape id="_x0000_s1276" type="#_x0000_t32" style="position:absolute;margin-left:190.2pt;margin-top:3.4pt;width:45.2pt;height:10.95pt;z-index:251685888" o:connectortype="straight" strokecolor="#7030a0">
+            <v:stroke endarrow="block"/>
+          </v:shape>
+        </w:pict>
+      </w:r>
+      <w:r>
+        <w:rPr>
+          <w:noProof/>
+          <w:lang w:eastAsia="fr-FR"/>
+        </w:rPr>
+        <w:pict>
+          <v:shape id="_x0000_s1261" type="#_x0000_t202" style="position:absolute;margin-left:172.6pt;margin-top:9.15pt;width:130.05pt;height:21.9pt;z-index:251672576" filled="f" stroked="f">
+            <v:textbox style="mso-next-textbox:#_x0000_s1261">
+              <w:txbxContent>
+                <w:p>
+                  <w:pPr>
+                    <w:jc w:val="center"/>
+                    <w:rPr>
+                      <w:color w:val="7030A0"/>
+                      <w:sz w:val="18"/>
+                      <w:lang w:val="en-GB"/>
+                    </w:rPr>
+                  </w:pPr>
+                  <w:r>
+                    <w:rPr>
+                      <w:color w:val="7030A0"/>
+                      <w:sz w:val="18"/>
+                      <w:lang w:val="en-GB"/>
+                    </w:rPr>
+                    <w:t xml:space="preserve">(*) </w:t>
+                  </w:r>
+                  <w:r>
+                    <w:rPr>
+                      <w:color w:val="7030A0"/>
+                      <w:sz w:val="18"/>
+                      <w:lang w:val="en-GB"/>
+                    </w:rPr>
+                    <w:t>Motu removes one point</w:t>
+                  </w:r>
+                </w:p>
+              </w:txbxContent>
+            </v:textbox>
+          </v:shape>
+        </w:pict>
+      </w:r>
+      <w:r>
+        <w:rPr>
+          <w:noProof/>
+          <w:lang w:eastAsia="fr-FR"/>
+        </w:rPr>
+        <w:pict>
+          <v:shape id="_x0000_s1293" type="#_x0000_t32" style="position:absolute;margin-left:235.35pt;margin-top:25.15pt;width:0;height:12.65pt;z-index:251703296" o:connectortype="straight" strokecolor="#0070c0">
+            <v:stroke endarrow="block"/>
+          </v:shape>
+        </w:pict>
+      </w:r>
+    </w:p>
+    <w:p>
+      <w:pPr>
+        <w:rPr>
+          <w:lang w:val="en-GB"/>
+        </w:rPr>
+      </w:pPr>
+      <w:r>
+        <w:rPr>
+          <w:noProof/>
+          <w:lang w:eastAsia="fr-FR"/>
+        </w:rPr>
+        <w:pict>
+          <v:shape id="_x0000_s1295" type="#_x0000_t202" style="position:absolute;margin-left:-44.3pt;margin-top:12.35pt;width:447.5pt;height:24.8pt;z-index:251705344" fillcolor="#00b050" strokecolor="#00b050">
+            <v:textbox>
+              <w:txbxContent>
+                <w:p>
+                  <w:pPr>
+                    <w:jc w:val="center"/>
+                  </w:pPr>
+                  <w:r>
+                    <w:t xml:space="preserve">[SUBSET] </w:t>
+                  </w:r>
+                  <w:r>
+                    <w:t>NetCDF v3 files</w:t>
+                  </w:r>
+                  <w:r>
+                    <w:t xml:space="preserve"> </w:t>
+                  </w:r>
+                </w:p>
+              </w:txbxContent>
+            </v:textbox>
+          </v:shape>
+        </w:pict>
+      </w:r>
+      <w:r>
+        <w:rPr>
+          <w:noProof/>
+          <w:lang w:eastAsia="fr-FR"/>
+        </w:rPr>
+        <w:pict>
+          <v:roundrect id="_x0000_s1288" style="position:absolute;margin-left:410.95pt;margin-top:12.35pt;width:53.2pt;height:24.8pt;z-index:251698176" arcsize="10923f" fillcolor="#c00000" strokecolor="#c00000">
+            <v:textbox style="mso-next-textbox:#_x0000_s1288">
+              <w:txbxContent>
+                <w:p>
+                  <w:pPr>
+                    <w:jc w:val="center"/>
+                    <w:rPr>
+                      <w:b/>
+                      <w:lang w:val="en-GB"/>
+                    </w:rPr>
+                  </w:pPr>
+                  <w:r>
+                    <w:rPr>
+                      <w:b/>
+                      <w:lang w:val="en-GB"/>
+                    </w:rPr>
+                    <w:t>ERROR</w:t>
+                  </w:r>
+                </w:p>
+              </w:txbxContent>
+            </v:textbox>
+          </v:roundrect>
+        </w:pict>
+      </w:r>
+    </w:p>
+    <w:p>
+      <w:pPr>
+        <w:rPr>
+          <w:lang w:val="en-GB"/>
+        </w:rPr>
+      </w:pPr>
+    </w:p>
+    <w:p>
+      <w:pPr>
+        <w:jc w:val="center"/>
+        <w:rPr>
+          <w:lang w:val="en-GB"/>
+        </w:rPr>
+      </w:pPr>
+      <w:r>
+        <w:rPr>
+          <w:lang w:val="en-GB"/>
+        </w:rPr>
+        <w:lastRenderedPageBreak/>
+        <w:t>Download Workflow</w:t>
+      </w:r>
+      <w:r>
+        <w:rPr>
+          <w:lang w:val="en-GB"/>
+        </w:rPr>
+        <w:t xml:space="preserve"> diagram</w:t>
+      </w:r>
+    </w:p>
+    <w:p>
+      <w:pPr>
+        <w:rPr>
+          <w:lang w:val="en-GB"/>
+        </w:rPr>
+      </w:pPr>
+      <w:r>
+        <w:rPr>
+          <w:b/>
+          <w:u w:val="single"/>
+          <w:lang w:val="en-GB"/>
+        </w:rPr>
+        <w:t>Input data:</w:t>
+      </w:r>
+      <w:r>
+        <w:rPr>
+          <w:lang w:val="en-GB"/>
+        </w:rPr>
+        <w:t xml:space="preserve"> </w:t>
+      </w:r>
+      <w:r>
+        <w:rPr>
+          <w:lang w:val="en-GB"/>
+        </w:rPr>
+        <w:t xml:space="preserve">NetCDF </w:t>
+      </w:r>
+      <w:r>
+        <w:rPr>
+          <w:shd w:val="clear" w:color="auto" w:fill="FF0000"/>
+          <w:lang w:val="en-GB"/>
+        </w:rPr>
+        <w:t>v4</w:t>
+      </w:r>
+      <w:r>
+        <w:rPr>
+          <w:lang w:val="en-GB"/>
+        </w:rPr>
+        <w:t xml:space="preserve"> files</w:t>
+      </w:r>
+      <w:r>
+        <w:rPr>
+          <w:lang w:val="en-GB"/>
+        </w:rPr>
+        <w:t xml:space="preserve">, </w:t>
+      </w:r>
+      <w:r>
+        <w:rPr>
+          <w:highlight w:val="yellow"/>
+          <w:lang w:val="en-GB"/>
+        </w:rPr>
+        <w:t>To confirm</w:t>
+      </w:r>
+    </w:p>
+    <w:p>
+      <w:pPr>
+        <w:rPr>
+          <w:lang w:val="en-GB"/>
+        </w:rPr>
+      </w:pPr>
+      <w:r>
+        <w:rPr>
+          <w:b/>
+          <w:noProof/>
+          <w:u w:val="single"/>
+          <w:lang w:eastAsia="fr-FR"/>
+        </w:rPr>
+        <w:pict>
+          <v:group id="_x0000_s1408" style="position:absolute;margin-left:357.15pt;margin-top:2.75pt;width:153.85pt;height:71.25pt;z-index:251808768" coordorigin="8560,1803" coordsize="3077,1425">
+            <v:shape id="_x0000_s1409" type="#_x0000_t202" style="position:absolute;left:8560;top:1803;width:2926;height:1425" filled="f">
+              <v:textbox style="mso-next-textbox:#_x0000_s1409">
+                <w:txbxContent>
+                  <w:p>
+                    <w:pPr>
+                      <w:jc w:val="center"/>
+                    </w:pPr>
+                    <w:r>
+                      <w:t>CAPTION</w:t>
+                    </w:r>
+                  </w:p>
+                </w:txbxContent>
+              </v:textbox>
+            </v:shape>
+            <v:rect id="_x0000_s1410" style="position:absolute;left:8755;top:2908;width:2597;height:185" fillcolor="#548dd4 [1951]" strokecolor="#4f81bd [3204]" strokeweight="2pt"/>
+            <v:rect id="_x0000_s1411" style="position:absolute;left:9439;top:2908;width:1180;height:185" filled="f" fillcolor="white [3212]" strokecolor="#c00000" strokeweight="1.75pt">
+              <v:stroke dashstyle="1 1" endcap="round"/>
+            </v:rect>
+            <v:shape id="_x0000_s1412" type="#_x0000_t202" style="position:absolute;left:8560;top:2475;width:3077;height:436" filled="f" stroked="f">
+              <v:textbox style="mso-next-textbox:#_x0000_s1412" inset=",0,,0">
+                <w:txbxContent>
+                  <w:p>
+                    <w:pPr>
+                      <w:rPr>
+                        <w:color w:val="0070C0"/>
+                        <w:sz w:val="14"/>
+                        <w:lang w:val="en-GB"/>
+                      </w:rPr>
+                    </w:pPr>
+                    <w:r>
+                      <w:rPr>
+                        <w:color w:val="0070C0"/>
+                        <w:sz w:val="14"/>
+                        <w:lang w:val="en-GB"/>
+                      </w:rPr>
+                      <w:t xml:space="preserve">                             </w:t>
+                    </w:r>
+                    <w:r>
+                      <w:rPr>
+                        <w:color w:val="00B050"/>
+                        <w:sz w:val="14"/>
+                        <w:lang w:val="en-GB"/>
+                      </w:rPr>
+                      <w:t>Result Area</w:t>
+                    </w:r>
+                    <w:r>
+                      <w:rPr>
+                        <w:color w:val="0070C0"/>
+                        <w:sz w:val="14"/>
+                        <w:lang w:val="en-GB"/>
+                      </w:rPr>
+                      <w:t xml:space="preserve"> </w:t>
+                    </w:r>
+                    <w:r>
+                      <w:rPr>
+                        <w:color w:val="0070C0"/>
+                        <w:sz w:val="14"/>
+                        <w:lang w:val="en-GB"/>
+                      </w:rPr>
+                      <w:br/>
+                    </w:r>
+                    <w:r>
+                      <w:rPr>
+                        <w:color w:val="0070C0"/>
+                        <w:sz w:val="14"/>
+                        <w:lang w:val="en-GB"/>
+                      </w:rPr>
+                      <w:t>[axisXMin]</w:t>
+                    </w:r>
+                    <w:r>
+                      <w:rPr>
+                        <w:sz w:val="14"/>
+                        <w:lang w:val="en-GB"/>
+                      </w:rPr>
+                      <w:t xml:space="preserve">   </w:t>
+                    </w:r>
+                    <w:r>
+                      <w:rPr>
+                        <w:color w:val="C00000"/>
+                        <w:sz w:val="14"/>
+                        <w:lang w:val="en-GB"/>
+                      </w:rPr>
+                      <w:t xml:space="preserve">[[leftLon    rightLon]]    </w:t>
+                    </w:r>
+                    <w:r>
+                      <w:rPr>
+                        <w:color w:val="0070C0"/>
+                        <w:sz w:val="14"/>
+                        <w:lang w:val="en-GB"/>
+                      </w:rPr>
+                      <w:t>[axisXMax]</w:t>
+                    </w:r>
+                  </w:p>
+                </w:txbxContent>
+              </v:textbox>
+            </v:shape>
+            <v:rect id="_x0000_s1413" style="position:absolute;left:9481;top:2944;width:1102;height:117" fillcolor="#00b050" strokecolor="#00b050" strokeweight="2pt"/>
+          </v:group>
+        </w:pict>
+      </w:r>
+      <w:r>
+        <w:rPr>
+          <w:noProof/>
+          <w:lang w:eastAsia="fr-FR"/>
+        </w:rPr>
+        <w:pict>
+          <v:shape id="_x0000_s1351" type="#_x0000_t202" style="position:absolute;margin-left:5.4pt;margin-top:2.75pt;width:267.05pt;height:22.7pt;z-index:251750400">
+            <v:textbox style="mso-next-textbox:#_x0000_s1351">
+              <w:txbxContent>
+                <w:p>
+                  <w:pPr>
+                    <w:jc w:val="center"/>
+                  </w:pPr>
+                  <w:r>
+                    <w:t>DOWNLOAD ACTION</w:t>
+                  </w:r>
+                </w:p>
+              </w:txbxContent>
+            </v:textbox>
+          </v:shape>
+        </w:pict>
+      </w:r>
+    </w:p>
+    <w:p>
+      <w:pPr>
+        <w:rPr>
+          <w:lang w:val="en-GB"/>
+        </w:rPr>
+      </w:pPr>
+      <w:r>
+        <w:rPr>
+          <w:noProof/>
+          <w:lang w:eastAsia="fr-FR"/>
+        </w:rPr>
+        <w:pict>
+          <v:shape id="_x0000_s1419" type="#_x0000_t32" style="position:absolute;margin-left:141.85pt;margin-top:2.3pt;width:.05pt;height:10.95pt;z-index:251814912" o:connectortype="straight">
+            <v:stroke endarrow="block"/>
+          </v:shape>
+        </w:pict>
+      </w:r>
+      <w:r>
+        <w:rPr>
+          <w:noProof/>
+          <w:lang w:eastAsia="fr-FR"/>
+        </w:rPr>
+        <w:pict>
+          <v:shape id="_x0000_s1352" type="#_x0000_t202" style="position:absolute;margin-left:5.4pt;margin-top:14.2pt;width:267.15pt;height:81pt;z-index:251751424" filled="f" strokecolor="#a5a5a5 [2092]">
+            <v:textbox style="mso-next-textbox:#_x0000_s1352">
+              <w:txbxContent>
+                <w:p>
+                  <w:pPr>
+                    <w:rPr>
+                      <w:color w:val="A6A6A6" w:themeColor="background1" w:themeShade="A6"/>
+                      <w:lang w:val="en-GB"/>
+                    </w:rPr>
+                  </w:pPr>
+                  <w:r>
+                    <w:rPr>
+                      <w:color w:val="595959" w:themeColor="text1" w:themeTint="A6"/>
+                      <w:lang w:val="en-GB"/>
+                    </w:rPr>
+                    <w:t>CHECKS</w:t>
+                  </w:r>
+                  <w:r>
+                    <w:rPr>
+                      <w:color w:val="A6A6A6" w:themeColor="background1" w:themeShade="A6"/>
+                      <w:lang w:val="en-GB"/>
+                    </w:rPr>
+                    <w:br/>
+                    <w:t xml:space="preserve">    - Check Number Of Running Request For User</w:t>
+                  </w:r>
+                  <w:r>
+                    <w:rPr>
+                      <w:color w:val="A6A6A6" w:themeColor="background1" w:themeShade="A6"/>
+                      <w:lang w:val="en-GB"/>
+                    </w:rPr>
+                    <w:br/>
+                    <w:t xml:space="preserve">    - Check Max Size</w:t>
+                  </w:r>
+                  <w:r>
+                    <w:rPr>
+                      <w:color w:val="A6A6A6" w:themeColor="background1" w:themeShade="A6"/>
+                      <w:lang w:val="en-GB"/>
+                    </w:rPr>
+                    <w:br/>
+                    <w:t xml:space="preserve">    - Check Free Space</w:t>
+                  </w:r>
+                  <w:r>
+                    <w:rPr>
+                      <w:color w:val="A6A6A6" w:themeColor="background1" w:themeShade="A6"/>
+                      <w:lang w:val="en-GB"/>
+                    </w:rPr>
+                    <w:br/>
+                  </w:r>
+                  <w:r>
+                    <w:rPr>
+                      <w:color w:val="595959" w:themeColor="text1" w:themeTint="A6"/>
+                      <w:lang w:val="en-GB"/>
+                    </w:rPr>
+                    <w:t>ADD REQUEST TO QUEUE</w:t>
+                  </w:r>
+                </w:p>
+              </w:txbxContent>
+            </v:textbox>
+          </v:shape>
+        </w:pict>
+      </w:r>
+    </w:p>
+    <w:p>
+      <w:pPr>
+        <w:rPr>
+          <w:lang w:val="en-GB"/>
+        </w:rPr>
+      </w:pPr>
+    </w:p>
+    <w:p>
+      <w:pPr>
+        <w:rPr>
+          <w:lang w:val="en-GB"/>
+        </w:rPr>
+      </w:pPr>
+    </w:p>
+    <w:p>
+      <w:pPr>
+        <w:rPr>
+          <w:lang w:val="en-GB"/>
+        </w:rPr>
+      </w:pPr>
+      <w:r>
+        <w:rPr>
+          <w:noProof/>
+          <w:lang w:eastAsia="fr-FR"/>
+        </w:rPr>
+        <w:pict>
+          <v:shape id="_x0000_s1418" type="#_x0000_t32" style="position:absolute;margin-left:141.9pt;margin-top:20.95pt;width:0;height:10.95pt;z-index:251813888" o:connectortype="straight">
+            <v:stroke endarrow="block"/>
+          </v:shape>
+        </w:pict>
+      </w:r>
+    </w:p>
+    <w:p>
+      <w:pPr>
+        <w:rPr>
+          <w:lang w:val="en-GB"/>
+        </w:rPr>
+      </w:pPr>
+      <w:r>
+        <w:rPr>
+          <w:noProof/>
+          <w:lang w:eastAsia="fr-FR"/>
+        </w:rPr>
+        <w:pict>
+          <v:shape id="_x0000_s1415" type="#_x0000_t202" style="position:absolute;margin-left:5.3pt;margin-top:10.55pt;width:267.15pt;height:39pt;z-index:251810816" filled="f" strokecolor="#7f7f7f [1612]">
+            <v:textbox style="mso-next-textbox:#_x0000_s1415">
+              <w:txbxContent>
+                <w:p>
+                  <w:pPr>
+                    <w:rPr>
+                      <w:lang w:val="en-GB"/>
+                    </w:rPr>
+                  </w:pPr>
+                  <w:r>
+                    <w:rPr>
+                      <w:color w:val="FFFFFF" w:themeColor="background1"/>
+                      <w:highlight w:val="black"/>
+                      <w:lang w:val="en-GB"/>
+                    </w:rPr>
+                    <w:t>DOWNLOAD PRODUCT WITH</w:t>
+                  </w:r>
+                  <w:r>
+                    <w:rPr>
+                      <w:lang w:val="en-GB"/>
+                    </w:rPr>
+                    <w:br/>
+                    <w:t xml:space="preserve">    - is “ncss” enabled in MotuConfig ?</w:t>
+                  </w:r>
+                </w:p>
+              </w:txbxContent>
+            </v:textbox>
+          </v:shape>
+        </w:pict>
+      </w:r>
+    </w:p>
+    <w:p>
+      <w:pPr>
+        <w:rPr>
+          <w:lang w:val="en-GB"/>
+        </w:rPr>
+      </w:pPr>
+      <w:r>
+        <w:rPr>
+          <w:noProof/>
+          <w:lang w:eastAsia="fr-FR"/>
+        </w:rPr>
+        <w:pict>
+          <v:shape id="_x0000_s1417" type="#_x0000_t32" style="position:absolute;margin-left:5.25pt;margin-top:22.15pt;width:.05pt;height:20.55pt;z-index:251812864" o:connectortype="straight" strokeweight="3pt">
+            <v:stroke endarrow="block"/>
+          </v:shape>
+        </w:pict>
+      </w:r>
+      <w:r>
+        <w:rPr>
+          <w:noProof/>
+          <w:lang w:eastAsia="fr-FR"/>
+        </w:rPr>
+        <w:pict>
+          <v:shape id="_x0000_s1416" type="#_x0000_t32" style="position:absolute;margin-left:272.45pt;margin-top:24.1pt;width:.05pt;height:20.55pt;z-index:251811840" o:connectortype="straight" strokeweight="3pt">
+            <v:stroke endarrow="block"/>
+          </v:shape>
+        </w:pict>
+      </w:r>
+    </w:p>
+    <w:p>
+      <w:pPr>
+        <w:rPr>
+          <w:lang w:val="en-GB"/>
+        </w:rPr>
+      </w:pPr>
+      <w:r>
+        <w:rPr>
+          <w:noProof/>
+          <w:lang w:eastAsia="fr-FR"/>
+        </w:rPr>
+        <w:pict>
+          <v:shape id="_x0000_s1356" type="#_x0000_t202" style="position:absolute;margin-left:-44.3pt;margin-top:17.25pt;width:84.75pt;height:18.6pt;z-index:251755520" filled="f" stroked="f">
+            <v:textbox style="mso-next-textbox:#_x0000_s1356">
+              <w:txbxContent>
+                <w:p>
+                  <w:pPr>
+                    <w:rPr>
+                      <w:lang w:val="en-GB"/>
+                    </w:rPr>
+                  </w:pPr>
+                  <w:r>
+                    <w:rPr>
+                      <w:lang w:val="en-GB"/>
+                    </w:rPr>
+                    <w:t>“NO”, default</w:t>
+                  </w:r>
+                </w:p>
+              </w:txbxContent>
+            </v:textbox>
+          </v:shape>
+        </w:pict>
+      </w:r>
+      <w:r>
+        <w:rPr>
+          <w:noProof/>
+          <w:lang w:eastAsia="fr-FR"/>
+        </w:rPr>
+        <w:pict>
+          <v:shape id="_x0000_s1355" type="#_x0000_t202" style="position:absolute;margin-left:258.15pt;margin-top:19.2pt;width:42.5pt;height:21.95pt;z-index:251754496" filled="f" stroked="f">
+            <v:textbox style="mso-next-textbox:#_x0000_s1355">
+              <w:txbxContent>
+                <w:p>
+                  <w:pPr>
+                    <w:rPr>
+                      <w:lang w:val="en-GB"/>
+                    </w:rPr>
+                  </w:pPr>
+                  <w:r>
+                    <w:rPr>
+                      <w:lang w:val="en-GB"/>
+                    </w:rPr>
+                    <w:t>“YES”</w:t>
+                  </w:r>
+                </w:p>
+              </w:txbxContent>
+            </v:textbox>
+          </v:shape>
+        </w:pict>
+      </w:r>
+    </w:p>
+    <w:p>
+      <w:pPr>
+        <w:rPr>
+          <w:lang w:val="en-GB"/>
+        </w:rPr>
+      </w:pPr>
+      <w:r>
+        <w:rPr>
+          <w:noProof/>
+          <w:lang w:eastAsia="fr-FR"/>
+        </w:rPr>
+        <w:pict>
+          <v:shape id="_x0000_s1407" type="#_x0000_t32" style="position:absolute;margin-left:174.35pt;margin-top:23.35pt;width:3.9pt;height:18pt;z-index:251807744" o:connectortype="straight" strokecolor="#00b050" strokeweight="2pt">
+            <v:stroke endarrow="block"/>
+          </v:shape>
+        </w:pict>
+      </w:r>
+      <w:r>
+        <w:rPr>
+          <w:noProof/>
+          <w:lang w:eastAsia="fr-FR"/>
+        </w:rPr>
+        <w:pict>
+          <v:roundrect id="_x0000_s1354" style="position:absolute;margin-left:-51.95pt;margin-top:10.9pt;width:102.55pt;height:20.3pt;z-index:251753472" arcsize="10923f">
+            <v:textbox style="mso-next-textbox:#_x0000_s1354">
+              <w:txbxContent>
+                <w:p>
+                  <w:pPr>
+                    <w:jc w:val="center"/>
+                  </w:pPr>
+                  <w:r>
+                    <w:t>OPENDAP</w:t>
+                  </w:r>
+                </w:p>
+              </w:txbxContent>
+            </v:textbox>
+          </v:roundrect>
+        </w:pict>
+      </w:r>
+      <w:r>
+        <w:rPr>
+          <w:noProof/>
+          <w:lang w:eastAsia="fr-FR"/>
+        </w:rPr>
+        <w:pict>
+          <v:roundrect id="_x0000_s1353" style="position:absolute;margin-left:218pt;margin-top:10.45pt;width:102.55pt;height:20.75pt;z-index:251752448" arcsize="10923f">
+            <v:textbox style="mso-next-textbox:#_x0000_s1353">
+              <w:txbxContent>
+                <w:p>
+                  <w:pPr>
+                    <w:jc w:val="center"/>
+                  </w:pPr>
+                  <w:r>
+                    <w:t>NCSS</w:t>
+                  </w:r>
+                </w:p>
+              </w:txbxContent>
+            </v:textbox>
+          </v:roundrect>
+        </w:pict>
+      </w:r>
+    </w:p>
+    <w:p>
+      <w:pPr>
+        <w:rPr>
+          <w:lang w:val="en-GB"/>
+        </w:rPr>
+      </w:pPr>
+      <w:r>
+        <w:rPr>
+          <w:noProof/>
+          <w:lang w:eastAsia="fr-FR"/>
+        </w:rPr>
+        <w:pict>
+          <v:shape id="_x0000_s1389" type="#_x0000_t32" style="position:absolute;margin-left:-2.55pt;margin-top:5.75pt;width:.05pt;height:224.1pt;z-index:251789312" o:connectortype="straight">
+            <v:stroke endarrow="block"/>
+          </v:shape>
+        </w:pict>
+      </w:r>
+      <w:r>
+        <w:rPr>
+          <w:noProof/>
+          <w:lang w:eastAsia="fr-FR"/>
+        </w:rPr>
+        <w:pict>
+          <v:rect id="_x0000_s1406" style="position:absolute;margin-left:94.95pt;margin-top:12.45pt;width:45pt;height:5.85pt;z-index:251806720" fillcolor="#00b050" strokecolor="#00b050" strokeweight="2pt"/>
+        </w:pict>
+      </w:r>
+      <w:r>
+        <w:rPr>
+          <w:noProof/>
+          <w:lang w:eastAsia="fr-FR"/>
+        </w:rPr>
+        <w:pict>
+          <v:rect id="_x0000_s1403" style="position:absolute;margin-left:450.2pt;margin-top:11.5pt;width:11.45pt;height:6.8pt;z-index:251803648" fillcolor="#00b050" strokecolor="#00b050" strokeweight="2pt"/>
+        </w:pict>
+      </w:r>
+      <w:r>
+        <w:rPr>
+          <w:noProof/>
+          <w:lang w:eastAsia="fr-FR"/>
+        </w:rPr>
+        <w:pict>
+          <v:rect id="_x0000_s1405" style="position:absolute;margin-left:307.6pt;margin-top:12.45pt;width:16.9pt;height:5.85pt;z-index:251805696" fillcolor="#00b050" strokecolor="#00b050" strokeweight="2pt"/>
+        </w:pict>
+      </w:r>
+      <w:r>
+        <w:rPr>
+          <w:noProof/>
+          <w:lang w:eastAsia="fr-FR"/>
+        </w:rPr>
+        <w:pict>
+          <v:rect id="_x0000_s1404" style="position:absolute;margin-left:359pt;margin-top:12.45pt;width:7.9pt;height:5.85pt;z-index:251804672" fillcolor="#00b050" strokecolor="#00b050" strokeweight="2pt"/>
+        </w:pict>
+      </w:r>
+      <w:r>
+        <w:rPr>
+          <w:noProof/>
+          <w:lang w:eastAsia="fr-FR"/>
+        </w:rPr>
+        <w:pict>
+          <v:rect id="_x0000_s1400" style="position:absolute;margin-left:444.15pt;margin-top:10.2pt;width:42.9pt;height:9.25pt;z-index:251800576" fillcolor="#548dd4 [1951]" strokecolor="#4f81bd [3204]" strokeweight="2pt"/>
+        </w:pict>
+      </w:r>
+      <w:r>
+        <w:rPr>
+          <w:noProof/>
+          <w:lang w:eastAsia="fr-FR"/>
+        </w:rPr>
+        <w:pict>
+          <v:shape id="_x0000_s1402" style="position:absolute;margin-left:493.7pt;margin-top:10.2pt;width:9.75pt;height:9.25pt;flip:x;z-index:251802624" coordsize="378,185" path="m,l378,r,185l,185e" filled="f" strokecolor="#c00000" strokeweight="2pt">
+            <v:stroke dashstyle="1 1"/>
+            <v:path arrowok="t"/>
+          </v:shape>
+        </w:pict>
+      </w:r>
+      <w:r>
+        <w:rPr>
+          <w:noProof/>
+          <w:lang w:eastAsia="fr-FR"/>
+        </w:rPr>
+        <w:pict>
+          <v:polyline id="_x0000_s1401" style="position:absolute;z-index:251801600" points="444.15pt,10.2pt,463.05pt,10.2pt,463.05pt,19.45pt,444.15pt,19.45pt" coordsize="378,185" filled="f" strokecolor="#c00000" strokeweight="2pt">
+            <v:stroke dashstyle="1 1"/>
+            <v:path arrowok="t"/>
+          </v:polyline>
+        </w:pict>
+      </w:r>
+      <w:r>
+        <w:rPr>
+          <w:noProof/>
+          <w:lang w:eastAsia="fr-FR"/>
+        </w:rPr>
+        <w:pict>
+          <v:shape id="_x0000_s1384" type="#_x0000_t32" style="position:absolute;margin-left:272.45pt;margin-top:5.75pt;width:.05pt;height:17.25pt;z-index:251784192" o:connectortype="straight"/>
+        </w:pict>
+      </w:r>
+      <w:r>
+        <w:rPr>
+          <w:noProof/>
+          <w:lang w:eastAsia="fr-FR"/>
+        </w:rPr>
+        <w:pict>
+          <v:shape id="_x0000_s1399" style="position:absolute;margin-left:357.15pt;margin-top:11pt;width:9.75pt;height:9.25pt;flip:x;z-index:251799552" coordsize="378,185" path="m,l378,r,185l,185e" filled="f" strokecolor="#c00000" strokeweight="2pt">
+            <v:stroke dashstyle="1 1"/>
+            <v:path arrowok="t"/>
+          </v:shape>
+        </w:pict>
+      </w:r>
+      <w:r>
+        <w:rPr>
+          <w:noProof/>
+          <w:lang w:eastAsia="fr-FR"/>
+        </w:rPr>
+        <w:pict>
+          <v:polyline id="_x0000_s1398" style="position:absolute;z-index:251798528" points="307.6pt,11pt,326.5pt,11pt,326.5pt,20.25pt,307.6pt,20.25pt" coordsize="378,185" filled="f" strokecolor="#c00000" strokeweight="2pt">
+            <v:stroke dashstyle="1 1"/>
+            <v:path arrowok="t"/>
+          </v:polyline>
+        </w:pict>
+      </w:r>
+      <w:r>
+        <w:rPr>
+          <w:noProof/>
+          <w:lang w:eastAsia="fr-FR"/>
+        </w:rPr>
+        <w:pict>
+          <v:rect id="_x0000_s1397" style="position:absolute;margin-left:307.6pt;margin-top:11pt;width:59.3pt;height:9.25pt;z-index:251797504" fillcolor="#548dd4 [1951]" strokecolor="#4f81bd [3204]" strokeweight="2pt"/>
+        </w:pict>
+      </w:r>
+      <w:r>
+        <w:rPr>
+          <w:noProof/>
+          <w:lang w:eastAsia="fr-FR"/>
+        </w:rPr>
+        <w:pict>
+          <v:oval id="_x0000_s1396" style="position:absolute;margin-left:178.25pt;margin-top:15.9pt;width:3.55pt;height:3.55pt;z-index:251796480" fillcolor="#c00000" strokecolor="#c00000" strokeweight=".5pt"/>
+        </w:pict>
+      </w:r>
+      <w:r>
+        <w:rPr>
+          <w:noProof/>
+          <w:lang w:eastAsia="fr-FR"/>
+        </w:rPr>
+        <w:pict>
+          <v:rect id="_x0000_s1395" style="position:absolute;margin-left:165pt;margin-top:11pt;width:59.3pt;height:9.25pt;z-index:251795456" fillcolor="#548dd4 [1951]" strokecolor="#4f81bd [3204]" strokeweight="2pt"/>
+        </w:pict>
+      </w:r>
+      <w:r>
+        <w:rPr>
+          <w:noProof/>
+          <w:lang w:eastAsia="fr-FR"/>
+        </w:rPr>
+        <w:pict>
+          <v:rect id="_x0000_s1394" style="position:absolute;margin-left:93.05pt;margin-top:11pt;width:48.85pt;height:9.25pt;z-index:251794432" filled="f" fillcolor="white [3212]" strokecolor="#c00000" strokeweight="1.75pt">
+            <v:stroke dashstyle="1 1" endcap="round"/>
+          </v:rect>
+        </w:pict>
+      </w:r>
+      <w:r>
+        <w:rPr>
+          <w:noProof/>
+          <w:lang w:eastAsia="fr-FR"/>
+        </w:rPr>
+        <w:pict>
+          <v:rect id="_x0000_s1393" style="position:absolute;margin-left:86.7pt;margin-top:11pt;width:59.3pt;height:9.25pt;z-index:251793408" fillcolor="#548dd4 [1951]" strokecolor="#4f81bd [3204]" strokeweight="2pt"/>
+        </w:pict>
+      </w:r>
+      <w:r>
+        <w:rPr>
+          <w:noProof/>
+          <w:lang w:eastAsia="fr-FR"/>
+        </w:rPr>
+        <w:pict>
+          <v:shape id="_x0000_s1381" type="#_x0000_t32" style="position:absolute;margin-left:331.6pt;margin-top:23.15pt;width:0;height:14.4pt;z-index:251781120" o:connectortype="straight">
+            <v:stroke endarrow="block"/>
+          </v:shape>
+        </w:pict>
+      </w:r>
+      <w:r>
+        <w:rPr>
+          <w:noProof/>
+          <w:lang w:eastAsia="fr-FR"/>
+        </w:rPr>
+        <w:pict>
+          <v:shape id="_x0000_s1380" type="#_x0000_t32" style="position:absolute;margin-left:195.2pt;margin-top:23.7pt;width:0;height:14.4pt;z-index:251780096" o:connectortype="straight">
+            <v:stroke endarrow="block"/>
+          </v:shape>
+        </w:pict>
+      </w:r>
+      <w:r>
+        <w:rPr>
+          <w:noProof/>
+          <w:lang w:eastAsia="fr-FR"/>
+        </w:rPr>
+        <w:pict>
+          <v:shape id="_x0000_s1383" type="#_x0000_t32" style="position:absolute;margin-left:113.4pt;margin-top:23pt;width:379.25pt;height:.7pt;flip:y;z-index:251783168" o:connectortype="straight"/>
+        </w:pict>
+      </w:r>
+      <w:r>
+        <w:rPr>
+          <w:noProof/>
+          <w:lang w:eastAsia="fr-FR"/>
+        </w:rPr>
+        <w:pict>
+          <v:shape id="_x0000_s1382" type="#_x0000_t32" style="position:absolute;margin-left:492.65pt;margin-top:23pt;width:0;height:14.4pt;z-index:251782144" o:connectortype="straight">
+            <v:stroke endarrow="block"/>
+          </v:shape>
+        </w:pict>
+      </w:r>
+      <w:r>
+        <w:rPr>
+          <w:noProof/>
+          <w:lang w:eastAsia="fr-FR"/>
+        </w:rPr>
+        <w:pict>
+          <v:shape id="_x0000_s1379" type="#_x0000_t32" style="position:absolute;margin-left:113.4pt;margin-top:23.7pt;width:0;height:14.4pt;z-index:251779072" o:connectortype="straight">
+            <v:stroke endarrow="block"/>
+          </v:shape>
+        </w:pict>
+      </w:r>
+    </w:p>
+    <w:p>
+      <w:pPr>
+        <w:rPr>
+          <w:lang w:val="en-GB"/>
+        </w:rPr>
+      </w:pPr>
+      <w:r>
+        <w:rPr>
+          <w:noProof/>
+          <w:lang w:eastAsia="fr-FR"/>
+        </w:rPr>
+        <w:pict>
+          <v:shape id="_x0000_s1375" type="#_x0000_t202" style="position:absolute;margin-left:272.55pt;margin-top:7.45pt;width:153.85pt;height:30.45pt;z-index:251774976" filled="f" stroked="f">
+            <v:textbox style="mso-next-textbox:#_x0000_s1375">
+              <w:txbxContent>
+                <w:p>
+                  <w:pPr>
+                    <w:rPr>
+                      <w:sz w:val="14"/>
+                      <w:lang w:val="en-GB"/>
+                    </w:rPr>
+                  </w:pPr>
+                  <w:r>
+                    <w:rPr>
+                      <w:sz w:val="20"/>
+                      <w:lang w:val="en-GB"/>
+                    </w:rPr>
+                    <w:t>“Anti</w:t>
+                  </w:r>
+                  <w:r>
+                    <w:rPr>
+                      <w:sz w:val="20"/>
+                      <w:lang w:val="en-GB"/>
+                    </w:rPr>
+                    <w:t>meridian</w:t>
+                  </w:r>
+                  <w:r>
+                    <w:rPr>
+                      <w:sz w:val="20"/>
+                      <w:lang w:val="en-GB"/>
+                    </w:rPr>
+                    <w:t>” “Dataset bounds”</w:t>
+                  </w:r>
+                  <w:r>
+                    <w:rPr>
+                      <w:sz w:val="14"/>
+                      <w:lang w:val="en-GB"/>
+                    </w:rPr>
+                    <w:br/>
+                  </w:r>
+                  <w:r>
+                    <w:rPr>
+                      <w:sz w:val="14"/>
+                      <w:lang w:val="en-GB"/>
+                    </w:rPr>
+                    <w:t>// [axisXMin] rightLon]] [[leftLon [axisXMax]</w:t>
+                  </w:r>
+                </w:p>
+              </w:txbxContent>
+            </v:textbox>
+          </v:shape>
+        </w:pict>
+      </w:r>
+      <w:r>
+        <w:rPr>
+          <w:noProof/>
+          <w:lang w:eastAsia="fr-FR"/>
+        </w:rPr>
+        <w:pict>
+          <v:roundrect id="_x0000_s1435" style="position:absolute;margin-left:278.55pt;margin-top:11.95pt;width:171.65pt;height:80.8pt;z-index:251823104" arcsize="3893f" filled="f" strokecolor="#a5a5a5 [2092]"/>
+        </w:pict>
+      </w:r>
+      <w:r>
+        <w:rPr>
+          <w:noProof/>
+          <w:lang w:eastAsia="fr-FR"/>
+        </w:rPr>
+        <w:pict>
+          <v:shape id="_x0000_s1414" type="#_x0000_t38" style="position:absolute;margin-left:207.2pt;margin-top:11.95pt;width:285.45pt;height:104.45pt;rotation:180;flip:y;z-index:251809792" o:connectortype="curved" adj="64,80258,-42640" strokecolor="#0070c0">
+            <v:stroke endarrow="block"/>
+          </v:shape>
+        </w:pict>
+      </w:r>
+      <w:r>
+        <w:rPr>
+          <w:noProof/>
+          <w:lang w:eastAsia="fr-FR"/>
+        </w:rPr>
+        <w:pict>
+          <v:shape id="_x0000_s1360" type="#_x0000_t202" style="position:absolute;margin-left:170.2pt;margin-top:5.15pt;width:115.8pt;height:35.7pt;z-index:251759616" filled="f" stroked="f">
+            <v:textbox style="mso-next-textbox:#_x0000_s1360">
+              <w:txbxContent>
+                <w:p>
+                  <w:pPr>
+                    <w:rPr>
+                      <w:lang w:val="en-GB"/>
+                    </w:rPr>
+                  </w:pPr>
+                  <w:r>
+                    <w:rPr>
+                      <w:lang w:val="en-GB"/>
+                    </w:rPr>
+                    <w:t>1 point ?</w:t>
+                  </w:r>
+                  <w:r>
+                    <w:rPr>
+                      <w:lang w:val="en-GB"/>
+                    </w:rPr>
+                    <w:br/>
+                    <w:t>leftLon == rightLon?</w:t>
+                  </w:r>
+                </w:p>
+              </w:txbxContent>
+            </v:textbox>
+          </v:shape>
+        </w:pict>
+      </w:r>
+      <w:r>
+        <w:rPr>
+          <w:noProof/>
+          <w:lang w:eastAsia="fr-FR"/>
+        </w:rPr>
+        <w:pict>
+          <v:shape id="_x0000_s1359" type="#_x0000_t202" style="position:absolute;margin-left:68.45pt;margin-top:7.45pt;width:105.9pt;height:24.05pt;z-index:251758592" filled="f" stroked="f">
+            <v:textbox style="mso-next-textbox:#_x0000_s1359">
+              <w:txbxContent>
+                <w:p>
+                  <w:pPr>
+                    <w:rPr>
+                      <w:lang w:val="en-GB"/>
+                    </w:rPr>
+                  </w:pPr>
+                  <w:r>
+                    <w:rPr>
+                      <w:lang w:val="en-GB"/>
+                    </w:rPr>
+                    <w:t>leftLon &lt; rightLon?</w:t>
+                  </w:r>
+                </w:p>
+              </w:txbxContent>
+            </v:textbox>
+          </v:shape>
+        </w:pict>
+      </w:r>
+      <w:r>
+        <w:rPr>
+          <w:noProof/>
+          <w:lang w:eastAsia="fr-FR"/>
+        </w:rPr>
+        <w:pict>
+          <v:shape id="_x0000_s1363" type="#_x0000_t202" style="position:absolute;margin-left:168.05pt;margin-top:142.9pt;width:121.45pt;height:35.6pt;z-index:251762688" filled="f" stroked="f">
+            <v:textbox style="mso-next-textbox:#_x0000_s1363">
+              <w:txbxContent>
+                <w:p>
+                  <w:pPr>
+                    <w:rPr>
+                      <w:lang w:val="en-GB"/>
+                    </w:rPr>
+                  </w:pPr>
+                  <w:r>
+                    <w:rPr>
+                      <w:lang w:val="en-GB"/>
+                    </w:rPr>
+                    <w:t>hasZAxis and request depth subset request ?</w:t>
+                  </w:r>
+                </w:p>
+              </w:txbxContent>
+            </v:textbox>
+          </v:shape>
+        </w:pict>
+      </w:r>
+      <w:r>
+        <w:rPr>
+          <w:noProof/>
+          <w:lang w:eastAsia="fr-FR"/>
+        </w:rPr>
+        <w:pict>
+          <v:shape id="_x0000_s1350" type="#_x0000_t202" style="position:absolute;margin-left:195.2pt;margin-top:187.6pt;width:88.6pt;height:20.75pt;z-index:251749376" filled="f" stroked="f">
+            <v:textbox style="mso-next-textbox:#_x0000_s1350">
+              <w:txbxContent>
+                <w:p>
+                  <w:pPr>
+                    <w:rPr>
+                      <w:lang w:val="en-GB"/>
+                    </w:rPr>
+                  </w:pPr>
+                  <w:r>
+                    <w:rPr>
+                      <w:lang w:val="en-GB"/>
+                    </w:rPr>
+                    <w:t>For each Depth</w:t>
+                  </w:r>
+                </w:p>
+              </w:txbxContent>
+            </v:textbox>
+          </v:shape>
+        </w:pict>
+      </w:r>
+      <w:r>
+        <w:rPr>
+          <w:noProof/>
+          <w:lang w:eastAsia="fr-FR"/>
+        </w:rPr>
+        <w:pict>
+          <v:shape id="_x0000_s1364" type="#_x0000_t202" style="position:absolute;margin-left:247pt;margin-top:175.6pt;width:42.5pt;height:21.95pt;z-index:251763712" filled="f" stroked="f">
+            <v:textbox style="mso-next-textbox:#_x0000_s1364">
+              <w:txbxContent>
+                <w:p>
+                  <w:pPr>
+                    <w:rPr>
+                      <w:lang w:val="en-GB"/>
+                    </w:rPr>
+                  </w:pPr>
+                  <w:r>
+                    <w:rPr>
+                      <w:lang w:val="en-GB"/>
+                    </w:rPr>
+                    <w:t>“YES”</w:t>
+                  </w:r>
+                </w:p>
+              </w:txbxContent>
+            </v:textbox>
+          </v:shape>
+        </w:pict>
+      </w:r>
+      <w:r>
+        <w:rPr>
+          <w:noProof/>
+          <w:lang w:eastAsia="fr-FR"/>
+        </w:rPr>
+        <w:pict>
+          <v:roundrect id="_x0000_s1368" style="position:absolute;margin-left:207.2pt;margin-top:213.15pt;width:76.6pt;height:35.6pt;z-index:251767808" arcsize="10923f">
+            <v:textbox style="mso-next-textbox:#_x0000_s1368">
+              <w:txbxContent>
+                <w:p>
+                  <w:pPr>
+                    <w:jc w:val="center"/>
+                    <w:rPr>
+                      <w:sz w:val="18"/>
+                    </w:rPr>
+                  </w:pPr>
+                  <w:r>
+                    <w:rPr>
+                      <w:b/>
+                      <w:color w:val="E36C0A" w:themeColor="accent6" w:themeShade="BF"/>
+                      <w:sz w:val="18"/>
+                    </w:rPr>
+                    <w:t>TDS Download</w:t>
+                  </w:r>
+                  <w:r>
+                    <w:rPr>
+                      <w:sz w:val="18"/>
+                    </w:rPr>
+                    <w:br/>
+                    <w:t>« 1 request »</w:t>
+                  </w:r>
+                </w:p>
+              </w:txbxContent>
+            </v:textbox>
+          </v:roundrect>
+        </w:pict>
+      </w:r>
+      <w:r>
+        <w:rPr>
+          <w:noProof/>
+          <w:lang w:eastAsia="fr-FR"/>
+        </w:rPr>
+        <w:pict>
+          <v:roundrect id="_x0000_s1367" style="position:absolute;margin-left:212.9pt;margin-top:208.35pt;width:76.6pt;height:35.6pt;z-index:251766784" arcsize="10923f">
+            <v:textbox style="mso-next-textbox:#_x0000_s1367">
+              <w:txbxContent>
+                <w:p>
+                  <w:pPr>
+                    <w:jc w:val="center"/>
+                    <w:rPr>
+                      <w:sz w:val="18"/>
+                    </w:rPr>
+                  </w:pPr>
+                  <w:r>
+                    <w:rPr>
+                      <w:sz w:val="18"/>
+                    </w:rPr>
+                    <w:t>TDS Download</w:t>
+                  </w:r>
+                  <w:r>
+                    <w:rPr>
+                      <w:sz w:val="18"/>
+                    </w:rPr>
+                    <w:br/>
+                    <w:t>« 1 request »</w:t>
+                  </w:r>
+                </w:p>
+              </w:txbxContent>
+            </v:textbox>
+          </v:roundrect>
+        </w:pict>
+      </w:r>
+      <w:r>
+        <w:rPr>
+          <w:noProof/>
+          <w:lang w:eastAsia="fr-FR"/>
+        </w:rPr>
+        <w:pict>
+          <v:roundrect id="_x0000_s1366" style="position:absolute;margin-left:218pt;margin-top:204.5pt;width:76.6pt;height:35.6pt;z-index:251765760" arcsize="10923f">
+            <v:textbox style="mso-next-textbox:#_x0000_s1366">
+              <w:txbxContent>
+                <w:p>
+                  <w:pPr>
+                    <w:jc w:val="center"/>
+                    <w:rPr>
+                      <w:sz w:val="18"/>
+                    </w:rPr>
+                  </w:pPr>
+                  <w:r>
+                    <w:rPr>
+                      <w:sz w:val="18"/>
+                    </w:rPr>
+                    <w:t>TDS Download</w:t>
+                  </w:r>
+                  <w:r>
+                    <w:rPr>
+                      <w:sz w:val="18"/>
+                    </w:rPr>
+                    <w:br/>
+                    <w:t>« 1 request »</w:t>
+                  </w:r>
+                </w:p>
+              </w:txbxContent>
+            </v:textbox>
+          </v:roundrect>
+        </w:pict>
+      </w:r>
+      <w:r>
+        <w:rPr>
+          <w:noProof/>
+          <w:lang w:eastAsia="fr-FR"/>
+        </w:rPr>
+        <w:pict>
+          <v:roundrect id="_x0000_s1362" style="position:absolute;margin-left:101.65pt;margin-top:204.5pt;width:76.6pt;height:35.6pt;z-index:251761664" arcsize="10923f">
+            <v:textbox style="mso-next-textbox:#_x0000_s1362">
+              <w:txbxContent>
+                <w:p>
+                  <w:pPr>
+                    <w:jc w:val="center"/>
+                    <w:rPr>
+                      <w:sz w:val="18"/>
+                    </w:rPr>
+                  </w:pPr>
+                  <w:r>
+                    <w:rPr>
+                      <w:b/>
+                      <w:color w:val="E36C0A" w:themeColor="accent6" w:themeShade="BF"/>
+                      <w:sz w:val="18"/>
+                    </w:rPr>
+                    <w:t>TDS Download</w:t>
+                  </w:r>
+                  <w:r>
+                    <w:rPr>
+                      <w:sz w:val="18"/>
+                    </w:rPr>
+                    <w:br/>
+                    <w:t>« 1 request »</w:t>
+                  </w:r>
+                </w:p>
+              </w:txbxContent>
+            </v:textbox>
+          </v:roundrect>
+        </w:pict>
+      </w:r>
+      <w:r>
+        <w:rPr>
+          <w:noProof/>
+          <w:lang w:eastAsia="fr-FR"/>
+        </w:rPr>
+        <w:pict>
+          <v:shape id="_x0000_s1370" type="#_x0000_t202" style="position:absolute;margin-left:195.2pt;margin-top:269.5pt;width:88.6pt;height:34pt;z-index:251769856" filled="f" stroked="f">
+            <v:textbox style="mso-next-textbox:#_x0000_s1370">
+              <w:txbxContent>
+                <w:p>
+                  <w:pPr>
+                    <w:rPr>
+                      <w:sz w:val="18"/>
+                    </w:rPr>
+                  </w:pPr>
+                  <w:r>
+                    <w:rPr>
+                      <w:sz w:val="18"/>
+                      <w:lang w:val="en-GB"/>
+                    </w:rPr>
+                    <w:t>rename</w:t>
+                  </w:r>
+                  <w:r>
+                    <w:rPr>
+                      <w:sz w:val="18"/>
+                      <w:lang w:val="en-GB"/>
+                    </w:rPr>
+                    <w:t>Dimension</w:t>
+                  </w:r>
+                  <w:r>
+                    <w:rPr>
+                      <w:sz w:val="18"/>
+                      <w:lang w:val="en-GB"/>
+                    </w:rPr>
+                    <w:br/>
+                  </w:r>
+                  <w:r>
+                    <w:rPr>
+                      <w:sz w:val="18"/>
+                      <w:lang w:val="en-GB"/>
+                    </w:rPr>
+                    <w:t>AndVariableName</w:t>
+                  </w:r>
+                </w:p>
+              </w:txbxContent>
+            </v:textbox>
+          </v:shape>
+        </w:pict>
+      </w:r>
+      <w:r>
+        <w:rPr>
+          <w:noProof/>
+          <w:lang w:eastAsia="fr-FR"/>
+        </w:rPr>
+        <w:pict>
+          <v:shape id="_x0000_s1365" type="#_x0000_t202" style="position:absolute;margin-left:127.6pt;margin-top:175.6pt;width:37.4pt;height:21.95pt;z-index:251764736" filled="f" stroked="f">
+            <v:textbox style="mso-next-textbox:#_x0000_s1365">
+              <w:txbxContent>
+                <w:p>
+                  <w:pPr>
+                    <w:rPr>
+                      <w:lang w:val="en-GB"/>
+                    </w:rPr>
+                  </w:pPr>
+                  <w:r>
+                    <w:rPr>
+                      <w:lang w:val="en-GB"/>
+                    </w:rPr>
+                    <w:t>“NO”</w:t>
+                  </w:r>
+                </w:p>
+              </w:txbxContent>
+            </v:textbox>
+          </v:shape>
+        </w:pict>
+      </w:r>
+      <w:r>
+        <w:rPr>
+          <w:noProof/>
+          <w:lang w:eastAsia="fr-FR"/>
+        </w:rPr>
+        <w:pict>
+          <v:shape id="_x0000_s1369" type="#_x0000_t202" style="position:absolute;margin-left:195.2pt;margin-top:243.95pt;width:107.45pt;height:20.75pt;z-index:251768832" filled="f" stroked="f">
+            <v:textbox style="mso-next-textbox:#_x0000_s1369">
+              <w:txbxContent>
+                <w:p>
+                  <w:r>
+                    <w:rPr>
+                      <w:color w:val="FFFFFF" w:themeColor="background1"/>
+                      <w:highlight w:val="black"/>
+                      <w:lang w:val="en-GB"/>
+                    </w:rPr>
+                    <w:t>cdo.sh</w:t>
+                  </w:r>
+                  <w:r>
+                    <w:rPr>
+                      <w:lang w:val="en-GB"/>
+                    </w:rPr>
+                    <w:t xml:space="preserve"> merge</w:t>
+                  </w:r>
+                  <w:r>
+                    <w:rPr>
+                      <w:lang w:val="en-GB"/>
+                    </w:rPr>
+                    <w:t xml:space="preserve"> ...</w:t>
+                  </w:r>
+                </w:p>
+              </w:txbxContent>
+            </v:textbox>
+          </v:shape>
+        </w:pict>
+      </w:r>
+    </w:p>
+    <w:p>
+      <w:pPr>
+        <w:tabs>
+          <w:tab w:val="left" w:pos="2880"/>
+        </w:tabs>
+        <w:rPr>
+          <w:lang w:val="en-GB"/>
+        </w:rPr>
+      </w:pPr>
+      <w:r>
+        <w:rPr>
+          <w:noProof/>
+          <w:lang w:eastAsia="fr-FR"/>
+        </w:rPr>
+        <w:pict>
+          <v:shape id="_x0000_s1385" type="#_x0000_t202" style="position:absolute;margin-left:388.9pt;margin-top:12.45pt;width:67.45pt;height:32.95pt;z-index:251785216" filled="f" stroked="f">
+            <v:textbox style="mso-next-textbox:#_x0000_s1385">
+              <w:txbxContent>
+                <w:p>
+                  <w:pPr>
+                    <w:jc w:val="center"/>
+                    <w:rPr>
+                      <w:sz w:val="16"/>
+                    </w:rPr>
+                  </w:pPr>
+                  <w:r>
+                    <w:rPr>
+                      <w:sz w:val="16"/>
+                      <w:lang w:val="en-GB"/>
+                    </w:rPr>
+                    <w:t>hasZAxis</w:t>
+                  </w:r>
+                  <w:r>
+                    <w:rPr>
+                      <w:rFonts w:ascii="Cambria Math" w:hAnsi="Cambria Math" w:cs="Cambria Math"/>
+                      <w:lang w:val="en-GB"/>
+                    </w:rPr>
+                    <w:t xml:space="preserve"> </w:t>
+                  </w:r>
+                  <w:r>
+                    <w:rPr>
+                      <w:rFonts w:ascii="Cambria Math" w:hAnsi="Cambria Math" w:cs="Cambria Math"/>
+                      <w:lang w:val="en-GB"/>
+                    </w:rPr>
+                    <w:t xml:space="preserve"> </w:t>
+                  </w:r>
+                  <w:r>
+                    <w:rPr>
+                      <w:rFonts w:ascii="Cambria Math" w:hAnsi="Cambria Math" w:cs="Cambria Math"/>
+                      <w:sz w:val="16"/>
+                      <w:u w:val="single"/>
+                      <w:lang w:val="en-GB"/>
+                    </w:rPr>
+                    <w:t>AND</w:t>
+                  </w:r>
+                  <w:r>
+                    <w:rPr>
+                      <w:rFonts w:ascii="Cambria Math" w:hAnsi="Cambria Math" w:cs="Cambria Math"/>
+                      <w:lang w:val="en-GB"/>
+                    </w:rPr>
+                    <w:br/>
+                  </w:r>
+                  <w:r>
+                    <w:rPr>
+                      <w:rFonts w:ascii="Cambria Math" w:hAnsi="Cambria Math" w:cs="Cambria Math"/>
+                      <w:sz w:val="16"/>
+                      <w:lang w:val="en-GB"/>
+                    </w:rPr>
+                    <w:t>∀ depths</w:t>
+                  </w:r>
+                </w:p>
+              </w:txbxContent>
+            </v:textbox>
+          </v:shape>
+        </w:pict>
+      </w:r>
+      <w:r>
+        <w:rPr>
+          <w:noProof/>
+          <w:lang w:eastAsia="fr-FR"/>
+        </w:rPr>
+        <w:pict>
+          <v:shape id="_x0000_s1376" type="#_x0000_t202" style="position:absolute;margin-left:275.05pt;margin-top:12.45pt;width:135.85pt;height:30.55pt;z-index:251776000" filled="f" stroked="f">
+            <v:textbox style="mso-next-textbox:#_x0000_s1376">
+              <w:txbxContent>
+                <w:p>
+                  <w:pPr>
+                    <w:rPr>
+                      <w:sz w:val="16"/>
+                      <w:lang w:val="en-GB"/>
+                    </w:rPr>
+                  </w:pPr>
+                  <w:r>
+                    <w:rPr>
+                      <w:sz w:val="16"/>
+                      <w:lang w:val="en-GB"/>
+                    </w:rPr>
+                    <w:t>! hasZAxis</w:t>
+                  </w:r>
+                  <w:r>
+                    <w:rPr>
+                      <w:sz w:val="16"/>
+                      <w:lang w:val="en-GB"/>
+                    </w:rPr>
+                    <w:br/>
+                  </w:r>
+                  <w:r>
+                    <w:rPr>
+                      <w:sz w:val="16"/>
+                      <w:u w:val="single"/>
+                      <w:lang w:val="en-GB"/>
+                    </w:rPr>
+                    <w:t>OR</w:t>
+                  </w:r>
+                  <w:r>
+                    <w:rPr>
+                      <w:sz w:val="16"/>
+                      <w:lang w:val="en-GB"/>
+                    </w:rPr>
+                    <w:t xml:space="preserve"> hasZAxis &amp;&amp; 1 depth subset</w:t>
+                  </w:r>
+                </w:p>
+              </w:txbxContent>
+            </v:textbox>
+          </v:shape>
+        </w:pict>
+      </w:r>
+      <w:r>
+        <w:rPr>
+          <w:noProof/>
+          <w:lang w:eastAsia="fr-FR"/>
+        </w:rPr>
+        <w:pict>
+          <v:roundrect id="_x0000_s1377" style="position:absolute;margin-left:280.75pt;margin-top:39pt;width:102.55pt;height:16.15pt;z-index:251777024" arcsize="10923f" strokecolor="#7f7f7f [1612]">
+            <v:textbox style="mso-next-textbox:#_x0000_s1377" inset=".5mm,0,.5mm,0">
+              <w:txbxContent>
+                <w:p>
+                  <w:pPr>
+                    <w:rPr>
+                      <w:lang w:val="en-GB"/>
+                    </w:rPr>
+                  </w:pPr>
+                  <w:r>
+                    <w:rPr>
+                      <w:lang w:val="en-GB"/>
+                    </w:rPr>
+                    <w:t xml:space="preserve">Run RQT with </w:t>
+                  </w:r>
+                  <w:r>
+                    <w:rPr>
+                      <w:color w:val="FFFFFF" w:themeColor="background1"/>
+                      <w:highlight w:val="black"/>
+                      <w:lang w:val="en-GB"/>
+                    </w:rPr>
+                    <w:t>cdo</w:t>
+                  </w:r>
+                  <w:r>
+                    <w:rPr>
+                      <w:lang w:val="en-GB"/>
+                    </w:rPr>
+                    <w:t xml:space="preserve"> </w:t>
+                  </w:r>
+                </w:p>
+              </w:txbxContent>
+            </v:textbox>
+          </v:roundrect>
+        </w:pict>
+      </w:r>
+      <w:r>
+        <w:rPr>
+          <w:noProof/>
+          <w:lang w:eastAsia="fr-FR"/>
+        </w:rPr>
+        <w:pict>
+          <v:roundrect id="_x0000_s1358" style="position:absolute;margin-left:174.35pt;margin-top:15.4pt;width:89pt;height:23.6pt;z-index:251757568" arcsize="10923f" strokecolor="#7030a0">
+            <v:textbox style="mso-next-textbox:#_x0000_s1358" inset=".5mm,0,.5mm,0">
+              <w:txbxContent>
+                <w:p>
+                  <w:pPr>
+                    <w:rPr>
+                      <w:color w:val="7030A0"/>
+                      <w:sz w:val="16"/>
+                      <w:lang w:val="en-GB"/>
+                    </w:rPr>
+                  </w:pPr>
+                  <w:r>
+                    <w:rPr>
+                      <w:color w:val="7030A0"/>
+                      <w:sz w:val="16"/>
+                      <w:lang w:val="en-GB"/>
+                    </w:rPr>
+                    <w:t xml:space="preserve">TDS Download </w:t>
+                  </w:r>
+                  <w:r>
+                    <w:rPr>
+                      <w:color w:val="7030A0"/>
+                      <w:sz w:val="16"/>
+                      <w:lang w:val="en-GB"/>
+                    </w:rPr>
+                    <w:br/>
+                    <w:t>Fix with « 2 points »</w:t>
+                  </w:r>
+                </w:p>
+              </w:txbxContent>
+            </v:textbox>
+          </v:roundrect>
+        </w:pict>
+      </w:r>
+      <w:r>
+        <w:rPr>
+          <w:noProof/>
+          <w:lang w:eastAsia="fr-FR"/>
+        </w:rPr>
+        <w:pict>
+          <v:shape id="_x0000_s1371" type="#_x0000_t32" style="position:absolute;margin-left:114.5pt;margin-top:2.7pt;width:75.7pt;height:90.55pt;z-index:251770880" o:connectortype="straight" strokecolor="#0070c0">
+            <v:stroke endarrow="block"/>
+          </v:shape>
+        </w:pict>
+      </w:r>
+      <w:r>
+        <w:rPr>
+          <w:lang w:val="en-GB"/>
+        </w:rPr>
+        <w:tab/>
+      </w:r>
+    </w:p>
+    <w:p>
+      <w:pPr>
+        <w:rPr>
+          <w:lang w:val="en-GB"/>
+        </w:rPr>
+      </w:pPr>
+      <w:r>
+        <w:rPr>
+          <w:noProof/>
+          <w:lang w:eastAsia="fr-FR"/>
+        </w:rPr>
+        <w:pict>
+          <v:shape id="_x0000_s1387" type="#_x0000_t32" style="position:absolute;margin-left:426.4pt;margin-top:10.8pt;width:0;height:281.4pt;z-index:251787264" o:connectortype="straight" strokecolor="#0070c0">
+            <v:stroke endarrow="block"/>
+          </v:shape>
+        </w:pict>
+      </w:r>
+      <w:r>
+        <w:rPr>
+          <w:noProof/>
+          <w:lang w:eastAsia="fr-FR"/>
+        </w:rPr>
+        <w:pict>
+          <v:shape id="_x0000_s1422" type="#_x0000_t202" style="position:absolute;margin-left:190.2pt;margin-top:19.95pt;width:38.9pt;height:21.9pt;z-index:251817984" filled="f" stroked="f">
+            <v:textbox style="mso-next-textbox:#_x0000_s1422">
+              <w:txbxContent>
+                <w:p>
+                  <w:pPr>
+                    <w:rPr>
+                      <w:color w:val="7030A0"/>
+                      <w:sz w:val="18"/>
+                      <w:lang w:val="en-GB"/>
+                    </w:rPr>
+                  </w:pPr>
+                  <w:r>
+                    <w:rPr>
+                      <w:color w:val="7030A0"/>
+                      <w:sz w:val="18"/>
+                      <w:lang w:val="en-GB"/>
+                    </w:rPr>
+                    <w:t>(*)</w:t>
+                  </w:r>
+                </w:p>
+              </w:txbxContent>
+            </v:textbox>
+          </v:shape>
+        </w:pict>
+      </w:r>
+      <w:r>
+        <w:rPr>
+          <w:noProof/>
+          <w:lang w:eastAsia="fr-FR"/>
+        </w:rPr>
+        <w:pict>
+          <v:shape id="_x0000_s1373" type="#_x0000_t32" style="position:absolute;margin-left:195.2pt;margin-top:13.55pt;width:0;height:54.25pt;z-index:251772928" o:connectortype="straight" strokecolor="#7030a0">
+            <v:stroke endarrow="block"/>
+          </v:shape>
+        </w:pict>
+      </w:r>
+    </w:p>
+    <w:p>
+      <w:pPr>
+        <w:rPr>
+          <w:lang w:val="en-GB"/>
+        </w:rPr>
+      </w:pPr>
+      <w:r>
+        <w:rPr>
+          <w:noProof/>
+          <w:lang w:eastAsia="fr-FR"/>
+        </w:rPr>
+        <w:pict>
+          <v:shape id="_x0000_s1378" type="#_x0000_t202" style="position:absolute;margin-left:291.3pt;margin-top:.8pt;width:91.2pt;height:24.35pt;z-index:251778048" filled="f" stroked="f">
+            <v:textbox style="mso-next-textbox:#_x0000_s1378">
+              <w:txbxContent>
+                <w:p>
+                  <w:r>
+                    <w:rPr>
+                      <w:lang w:val="en-GB"/>
+                    </w:rPr>
+                    <w:t>m</w:t>
+                  </w:r>
+                  <w:r>
+                    <w:rPr>
+                      <w:lang w:val="en-GB"/>
+                    </w:rPr>
+                    <w:t>erge</w:t>
+                  </w:r>
+                  <w:r>
+                    <w:rPr>
+                      <w:lang w:val="en-GB"/>
+                    </w:rPr>
+                    <w:t>.sh ...</w:t>
+                  </w:r>
+                </w:p>
+              </w:txbxContent>
+            </v:textbox>
+          </v:shape>
+        </w:pict>
+      </w:r>
+      <w:r>
+        <w:rPr>
+          <w:noProof/>
+          <w:lang w:eastAsia="fr-FR"/>
+        </w:rPr>
+        <w:pict>
+          <v:shape id="_x0000_s1388" type="#_x0000_t32" style="position:absolute;margin-left:322.55pt;margin-top:16.4pt;width:.05pt;height:250.35pt;z-index:251788288" o:connectortype="straight" strokecolor="#0070c0">
+            <v:stroke endarrow="block"/>
+          </v:shape>
+        </w:pict>
+      </w:r>
+    </w:p>
+    <w:p>
+      <w:pPr>
+        <w:rPr>
+          <w:lang w:val="en-GB"/>
+        </w:rPr>
+      </w:pPr>
+      <w:r>
+        <w:rPr>
+          <w:noProof/>
+          <w:lang w:eastAsia="fr-FR"/>
+        </w:rPr>
+        <w:pict>
+          <v:roundrect id="_x0000_s1349" style="position:absolute;margin-left:95.9pt;margin-top:16.95pt;width:215pt;height:187.75pt;z-index:251748352" arcsize="1065f">
+            <v:textbox style="mso-next-textbox:#_x0000_s1349">
+              <w:txbxContent>
+                <w:p>
+                  <w:pPr>
+                    <w:jc w:val="center"/>
+                    <w:rPr>
+                      <w:b/>
+                      <w:u w:val="single"/>
+                    </w:rPr>
+                  </w:pPr>
+                  <w:r>
+                    <w:rPr>
+                      <w:b/>
+                      <w:u w:val="single"/>
+                    </w:rPr>
+                    <w:t>Download Request</w:t>
+                  </w:r>
+                </w:p>
+              </w:txbxContent>
+            </v:textbox>
+          </v:roundrect>
+        </w:pict>
+      </w:r>
+    </w:p>
+    <w:p>
+      <w:pPr>
+        <w:rPr>
+          <w:lang w:val="en-GB"/>
+        </w:rPr>
+      </w:pPr>
+    </w:p>
+    <w:p>
+      <w:pPr>
+        <w:rPr>
+          <w:lang w:val="en-GB"/>
+        </w:rPr>
+      </w:pPr>
+    </w:p>
+    <w:p>
+      <w:pPr>
+        <w:rPr>
+          <w:lang w:val="en-GB"/>
+        </w:rPr>
+      </w:pPr>
+    </w:p>
+    <w:p>
+      <w:pPr>
+        <w:rPr>
+          <w:lang w:val="en-GB"/>
+        </w:rPr>
+      </w:pPr>
+      <w:r>
+        <w:rPr>
+          <w:noProof/>
+          <w:lang w:eastAsia="fr-FR"/>
+        </w:rPr>
+        <w:pict>
+          <v:group id="_x0000_s1423" style="position:absolute;margin-left:294.6pt;margin-top:4.8pt;width:16.3pt;height:24.8pt;z-index:251819008" coordorigin="8429,5108" coordsize="326,496">
+            <v:shape id="_x0000_s1424" type="#_x0000_t202" style="position:absolute;left:8429;top:5108;width:326;height:248" filled="f" stroked="f">
+              <v:textbox style="mso-next-textbox:#_x0000_s1424" inset=".5mm,0,.5mm,0">
+                <w:txbxContent>
+                  <w:p>
+                    <w:pPr>
+                      <w:spacing w:after="0" w:line="240" w:lineRule="auto"/>
+                    </w:pPr>
+                    <w:r>
+                      <w:rPr>
+                        <w:noProof/>
+                        <w:lang w:eastAsia="fr-FR"/>
+                      </w:rPr>
+                      <w:pict>
+                        <v:shape id="_x0000_i1029" type="#_x0000_t75" style="width:12pt;height:12pt;visibility:visible;mso-wrap-style:square" o:bullet="t">
+                          <v:imagedata r:id="rId18" o:title="" chromakey="white"/>
+                        </v:shape>
+                      </w:pict>
+                    </w:r>
+                    <w:r>
+                      <w:t xml:space="preserve"> </w:t>
+                    </w:r>
+                  </w:p>
+                </w:txbxContent>
+              </v:textbox>
+            </v:shape>
+            <v:shape id="_x0000_s1425" type="#_x0000_t202" style="position:absolute;left:8429;top:5356;width:326;height:248;v-text-anchor:middle" filled="f" stroked="f">
+              <v:textbox style="mso-next-textbox:#_x0000_s1425" inset="0,0,0,0">
+                <w:txbxContent>
+                  <w:p>
+                    <w:pPr>
+                      <w:rPr>
+                        <w:sz w:val="16"/>
+                      </w:rPr>
+                    </w:pPr>
+                    <w:r>
+                      <w:rPr>
+                        <w:sz w:val="16"/>
+                      </w:rPr>
+                      <w:t>34</w:t>
+                    </w:r>
+                    <w:r>
+                      <w:rPr>
+                        <w:sz w:val="16"/>
+                      </w:rPr>
+                      <w:t>%</w:t>
+                    </w:r>
+                  </w:p>
+                </w:txbxContent>
+              </v:textbox>
+            </v:shape>
+          </v:group>
+        </w:pict>
+      </w:r>
+      <w:r>
+        <w:rPr>
+          <w:noProof/>
+          <w:lang w:eastAsia="fr-FR"/>
+        </w:rPr>
+        <w:pict>
+          <v:roundrect id="_x0000_s1357" style="position:absolute;margin-left:-55.4pt;margin-top:.85pt;width:102.55pt;height:35.7pt;z-index:251756544" arcsize="10923f">
+            <v:textbox style="mso-next-textbox:#_x0000_s1357">
+              <w:txbxContent>
+                <w:p>
+                  <w:pPr>
+                    <w:jc w:val="center"/>
+                    <w:rPr>
+                      <w:b/>
+                      <w:color w:val="E36C0A" w:themeColor="accent6" w:themeShade="BF"/>
+                    </w:rPr>
+                  </w:pPr>
+                  <w:r>
+                    <w:rPr>
+                      <w:b/>
+                      <w:color w:val="E36C0A" w:themeColor="accent6" w:themeShade="BF"/>
+                    </w:rPr>
+                    <w:t>TDS Download</w:t>
+                  </w:r>
+                </w:p>
+              </w:txbxContent>
+            </v:textbox>
+          </v:roundrect>
+        </w:pict>
+      </w:r>
+    </w:p>
+    <w:p>
+      <w:pPr>
+        <w:rPr>
+          <w:lang w:val="en-GB"/>
+        </w:rPr>
+      </w:pPr>
+      <w:r>
+        <w:rPr>
+          <w:rFonts w:ascii="Times New Roman" w:hAnsi="Times New Roman" w:cs="Times New Roman"/>
+          <w:noProof/>
+          <w:sz w:val="24"/>
+          <w:szCs w:val="24"/>
+          <w:lang w:eastAsia="fr-FR"/>
+        </w:rPr>
+        <w:pict>
+          <v:group id="_x0000_s1432" style="position:absolute;margin-left:291.3pt;margin-top:11.1pt;width:16.3pt;height:24.8pt;z-index:251822080" coordorigin="8429,5108" coordsize="326,496">
+            <v:shape id="_x0000_s1433" type="#_x0000_t202" style="position:absolute;left:8429;top:5108;width:326;height:248" filled="f" stroked="f">
+              <v:textbox style="mso-next-textbox:#_x0000_s1433" inset=".5mm,0,.5mm,0">
+                <w:txbxContent>
+                  <w:p>
+                    <w:pPr>
+                      <w:spacing w:after="0" w:line="240" w:lineRule="auto"/>
+                    </w:pPr>
+                    <w:r>
+                      <w:rPr>
+                        <w:noProof/>
+                        <w:lang w:eastAsia="fr-FR"/>
+                      </w:rPr>
+                      <w:pict>
+                        <v:shape id="_x0000_i1030" type="#_x0000_t75" style="width:12pt;height:12pt;visibility:visible;mso-wrap-style:square" o:bullet="t">
+                          <v:imagedata r:id="rId18" o:title="" chromakey="white"/>
+                        </v:shape>
+                      </w:pict>
+                    </w:r>
+                    <w:r>
+                      <w:t xml:space="preserve"> </w:t>
+                    </w:r>
+                  </w:p>
+                </w:txbxContent>
+              </v:textbox>
+            </v:shape>
+            <v:shape id="_x0000_s1434" type="#_x0000_t202" style="position:absolute;left:8429;top:5356;width:326;height:248;v-text-anchor:middle" filled="f" stroked="f">
+              <v:textbox style="mso-next-textbox:#_x0000_s1434" inset="0,0,0,0">
+                <w:txbxContent>
+                  <w:p>
+                    <w:pPr>
+                      <w:rPr>
+                        <w:sz w:val="16"/>
+                      </w:rPr>
+                    </w:pPr>
+                    <w:r>
+                      <w:rPr>
+                        <w:sz w:val="16"/>
+                      </w:rPr>
+                      <w:t>49</w:t>
+                    </w:r>
+                    <w:r>
+                      <w:rPr>
+                        <w:sz w:val="16"/>
+                      </w:rPr>
+                      <w:t>%</w:t>
+                    </w:r>
+                  </w:p>
+                </w:txbxContent>
+              </v:textbox>
+            </v:shape>
+          </v:group>
+        </w:pict>
+      </w:r>
+      <w:r>
+        <w:rPr>
+          <w:rFonts w:ascii="Times New Roman" w:hAnsi="Times New Roman" w:cs="Times New Roman"/>
+          <w:sz w:val="24"/>
+          <w:szCs w:val="24"/>
+        </w:rPr>
+        <w:pict>
+          <v:group id="_x0000_s1429" style="position:absolute;margin-left:357.95pt;margin-top:573.25pt;width:16.3pt;height:24.8pt;z-index:251821056" coordorigin="8429,5108" coordsize="326,496">
+            <v:shape id="_x0000_s1430" type="#_x0000_t202" style="position:absolute;left:8429;top:5108;width:326;height:248" filled="f" stroked="f">
+              <v:textbox style="mso-next-textbox:#_x0000_s1430" inset=".5mm,0,.5mm,0">
+                <w:txbxContent>
+                  <w:p>
+                    <w:pPr>
+                      <w:spacing w:after="0" w:line="240" w:lineRule="auto"/>
+                    </w:pPr>
+                    <w:r>
+                      <w:rPr>
+                        <w:sz w:val="20"/>
+                        <w:szCs w:val="20"/>
+                      </w:rPr>
+                      <w:pict>
+                        <v:shape id="_x0000_i1031" type="#_x0000_t75" style="width:12pt;height:12pt;visibility:visible;mso-wrap-style:square" o:bullet="t">
+                          <v:imagedata r:id="rId18" o:title="" chromakey="white"/>
+                        </v:shape>
+                      </w:pict>
+                    </w:r>
+                    <w:r>
+                      <w:t xml:space="preserve"> </w:t>
+                    </w:r>
+                  </w:p>
+                </w:txbxContent>
+              </v:textbox>
+            </v:shape>
+            <v:shape id="_x0000_s1431" type="#_x0000_t202" style="position:absolute;left:8429;top:5356;width:326;height:248;v-text-anchor:middle" filled="f" stroked="f">
+              <v:textbox style="mso-next-textbox:#_x0000_s1431" inset="0,0,0,0">
+                <w:txbxContent>
+                  <w:p>
+                    <w:pPr>
+                      <w:rPr>
+                        <w:sz w:val="16"/>
+                      </w:rPr>
+                    </w:pPr>
+                    <w:r>
+                      <w:rPr>
+                        <w:sz w:val="16"/>
+                      </w:rPr>
+                      <w:t>18%</w:t>
+                    </w:r>
+                  </w:p>
+                </w:txbxContent>
+              </v:textbox>
+            </v:shape>
+          </v:group>
+        </w:pict>
+      </w:r>
+      <w:r>
+        <w:rPr>
+          <w:noProof/>
+          <w:lang w:eastAsia="fr-FR"/>
+        </w:rPr>
+        <w:pict>
+          <v:shape id="_x0000_s1420" type="#_x0000_t32" style="position:absolute;margin-left:141.85pt;margin-top:11.1pt;width:39.95pt;height:66.35pt;z-index:251815936" o:connectortype="straight" strokecolor="#0070c0">
+            <v:stroke endarrow="block"/>
+          </v:shape>
+        </w:pict>
+      </w:r>
+      <w:r>
+        <w:rPr>
+          <w:noProof/>
+          <w:lang w:eastAsia="fr-FR"/>
+        </w:rPr>
+        <w:pict>
+          <v:shape id="_x0000_s1421" type="#_x0000_t32" style="position:absolute;margin-left:190.2pt;margin-top:22.05pt;width:45.15pt;height:55.4pt;flip:x;z-index:251816960" o:connectortype="straight" strokecolor="#0070c0">
+            <v:stroke endarrow="block"/>
+          </v:shape>
+        </w:pict>
+      </w:r>
+      <w:r>
+        <w:rPr>
+          <w:noProof/>
+          <w:lang w:eastAsia="fr-FR"/>
+        </w:rPr>
+        <w:pict>
+          <v:shape id="_x0000_s1390" type="#_x0000_t32" style="position:absolute;margin-left:-2.55pt;margin-top:11.1pt;width:0;height:103pt;z-index:251790336" o:connectortype="straight">
+            <v:stroke endarrow="block"/>
+          </v:shape>
+        </w:pict>
+      </w:r>
+    </w:p>
+    <w:p>
+      <w:pPr>
+        <w:rPr>
+          <w:lang w:val="en-GB"/>
+        </w:rPr>
+      </w:pPr>
+      <w:r>
+        <w:rPr>
+          <w:noProof/>
+          <w:lang w:eastAsia="fr-FR"/>
+        </w:rPr>
+        <w:pict>
+          <v:group id="_x0000_s1426" style="position:absolute;margin-left:291.3pt;margin-top:18.5pt;width:16.3pt;height:24.8pt;z-index:251820032" coordorigin="8429,5108" coordsize="326,496">
+            <v:shape id="_x0000_s1427" type="#_x0000_t202" style="position:absolute;left:8429;top:5108;width:326;height:248" filled="f" stroked="f">
+              <v:textbox style="mso-next-textbox:#_x0000_s1427" inset=".5mm,0,.5mm,0">
+                <w:txbxContent>
+                  <w:p>
+                    <w:pPr>
+                      <w:spacing w:after="0" w:line="240" w:lineRule="auto"/>
+                    </w:pPr>
+                    <w:r>
+                      <w:rPr>
+                        <w:noProof/>
+                        <w:lang w:eastAsia="fr-FR"/>
+                      </w:rPr>
+                      <w:pict>
+                        <v:shape id="_x0000_i1032" type="#_x0000_t75" style="width:12pt;height:12pt;visibility:visible;mso-wrap-style:square" o:bullet="t">
+                          <v:imagedata r:id="rId18" o:title="" chromakey="white"/>
+                        </v:shape>
+                      </w:pict>
+                    </w:r>
+                    <w:r>
+                      <w:t xml:space="preserve"> </w:t>
+                    </w:r>
+                  </w:p>
+                </w:txbxContent>
+              </v:textbox>
+            </v:shape>
+            <v:shape id="_x0000_s1428" type="#_x0000_t202" style="position:absolute;left:8429;top:5356;width:326;height:248;v-text-anchor:middle" filled="f" stroked="f">
+              <v:textbox style="mso-next-textbox:#_x0000_s1428" inset="0,0,0,0">
+                <w:txbxContent>
+                  <w:p>
+                    <w:pPr>
+                      <w:rPr>
+                        <w:sz w:val="16"/>
+                      </w:rPr>
+                    </w:pPr>
+                    <w:r>
+                      <w:rPr>
+                        <w:sz w:val="16"/>
+                      </w:rPr>
+                      <w:t>17</w:t>
+                    </w:r>
+                    <w:r>
+                      <w:rPr>
+                        <w:sz w:val="16"/>
+                      </w:rPr>
+                      <w:t>%</w:t>
+                    </w:r>
+                  </w:p>
+                </w:txbxContent>
+              </v:textbox>
+            </v:shape>
+          </v:group>
+        </w:pict>
+      </w:r>
+    </w:p>
+    <w:p>
+      <w:pPr>
+        <w:rPr>
+          <w:lang w:val="en-GB"/>
+        </w:rPr>
+      </w:pPr>
+    </w:p>
+    <w:p>
+      <w:pPr>
+        <w:rPr>
+          <w:lang w:val="en-GB"/>
+        </w:rPr>
+      </w:pPr>
+      <w:r>
+        <w:rPr>
+          <w:noProof/>
+          <w:lang w:eastAsia="fr-FR"/>
+        </w:rPr>
+        <w:pict>
+          <v:shape id="_x0000_s1372" type="#_x0000_t32" style="position:absolute;margin-left:146pt;margin-top:3.4pt;width:35.8pt;height:34.4pt;flip:x;z-index:251771904" o:connectortype="straight" strokecolor="#0070c0">
+            <v:stroke endarrow="block"/>
+          </v:shape>
+        </w:pict>
+      </w:r>
+      <w:r>
+        <w:rPr>
+          <w:noProof/>
+          <w:lang w:eastAsia="fr-FR"/>
+        </w:rPr>
+        <w:pict>
+          <v:shape id="_x0000_s1374" type="#_x0000_t32" style="position:absolute;margin-left:190.2pt;margin-top:3.4pt;width:45.2pt;height:10.95pt;z-index:251773952" o:connectortype="straight" strokecolor="#7030a0">
+            <v:stroke endarrow="block"/>
+          </v:shape>
+        </w:pict>
+      </w:r>
+      <w:r>
+        <w:rPr>
+          <w:noProof/>
+          <w:lang w:eastAsia="fr-FR"/>
+        </w:rPr>
+        <w:pict>
+          <v:shape id="_x0000_s1361" type="#_x0000_t202" style="position:absolute;margin-left:172.6pt;margin-top:9.15pt;width:130.05pt;height:21.9pt;z-index:251760640" filled="f" stroked="f">
+            <v:textbox style="mso-next-textbox:#_x0000_s1361">
+              <w:txbxContent>
+                <w:p>
+                  <w:pPr>
+                    <w:jc w:val="center"/>
+                    <w:rPr>
+                      <w:color w:val="7030A0"/>
+                      <w:sz w:val="18"/>
+                      <w:lang w:val="en-GB"/>
+                    </w:rPr>
+                  </w:pPr>
+                  <w:r>
+                    <w:rPr>
+                      <w:color w:val="7030A0"/>
+                      <w:sz w:val="18"/>
+                      <w:lang w:val="en-GB"/>
+                    </w:rPr>
+                    <w:t xml:space="preserve">(*) </w:t>
+                  </w:r>
+                  <w:r>
+                    <w:rPr>
+                      <w:color w:val="7030A0"/>
+                      <w:sz w:val="18"/>
+                      <w:lang w:val="en-GB"/>
+                    </w:rPr>
+                    <w:t>Motu removes one point</w:t>
+                  </w:r>
+                </w:p>
+              </w:txbxContent>
+            </v:textbox>
+          </v:shape>
+        </w:pict>
+      </w:r>
+      <w:r>
+        <w:rPr>
+          <w:noProof/>
+          <w:lang w:eastAsia="fr-FR"/>
+        </w:rPr>
+        <w:pict>
+          <v:shape id="_x0000_s1391" type="#_x0000_t32" style="position:absolute;margin-left:235.35pt;margin-top:25.15pt;width:0;height:12.65pt;z-index:251791360" o:connectortype="straight" strokecolor="#0070c0">
+            <v:stroke endarrow="block"/>
+          </v:shape>
+        </w:pict>
+      </w:r>
+    </w:p>
+    <w:p>
+      <w:pPr>
+        <w:rPr>
+          <w:lang w:val="en-GB"/>
+        </w:rPr>
+      </w:pPr>
+      <w:r>
+        <w:rPr>
+          <w:noProof/>
+          <w:lang w:eastAsia="fr-FR"/>
+        </w:rPr>
+        <w:pict>
+          <v:shape id="_x0000_s1392" type="#_x0000_t202" style="position:absolute;margin-left:-44.3pt;margin-top:12.35pt;width:447.5pt;height:24.8pt;z-index:251792384" fillcolor="#00b050" strokecolor="#00b050">
+            <v:textbox>
+              <w:txbxContent>
+                <w:p>
+                  <w:pPr>
+                    <w:jc w:val="center"/>
+                  </w:pPr>
+                  <w:r>
+                    <w:t xml:space="preserve">[SUBSET] NetCDF v3 files </w:t>
+                  </w:r>
+                </w:p>
+              </w:txbxContent>
+            </v:textbox>
+          </v:shape>
+        </w:pict>
+      </w:r>
+      <w:r>
+        <w:rPr>
+          <w:noProof/>
+          <w:lang w:eastAsia="fr-FR"/>
+        </w:rPr>
+        <w:pict>
+          <v:roundrect id="_x0000_s1386" style="position:absolute;margin-left:410.95pt;margin-top:12.35pt;width:53.2pt;height:24.8pt;z-index:251786240" arcsize="10923f" fillcolor="#c00000" strokecolor="#c00000">
+            <v:textbox style="mso-next-textbox:#_x0000_s1386">
+              <w:txbxContent>
+                <w:p>
+                  <w:pPr>
+                    <w:jc w:val="center"/>
+                    <w:rPr>
+                      <w:b/>
+                      <w:lang w:val="en-GB"/>
+                    </w:rPr>
+                  </w:pPr>
+                  <w:r>
+                    <w:rPr>
+                      <w:b/>
+                      <w:lang w:val="en-GB"/>
+                    </w:rPr>
+                    <w:t>ERROR</w:t>
+                  </w:r>
+                </w:p>
+              </w:txbxContent>
+            </v:textbox>
+          </v:roundrect>
+        </w:pict>
+      </w:r>
+    </w:p>
+    <w:p>
+      <w:pPr>
+        <w:rPr>
+          <w:lang w:val="en-GB"/>
+        </w:rPr>
+      </w:pPr>
     </w:p>
     <w:sectPr>
       <w:pgSz w:w="11906" w:h="16838"/>
@@ -1644,6 +6033,17 @@
       <w:sz w:val="16"/>
       <w:szCs w:val="16"/>
     </w:rPr>
+  </w:style>
+  <w:style w:type="paragraph" w:styleId="Paragraphedeliste">
+    <w:name w:val="List Paragraph"/>
+    <w:basedOn w:val="Normal"/>
+    <w:uiPriority w:val="34"/>
+    <w:qFormat/>
+    <w:rsid w:val="00452F6D"/>
+    <w:pPr>
+      <w:ind w:left="720"/>
+      <w:contextualSpacing/>
+    </w:pPr>
   </w:style>
 </w:styles>
 </file>

</xml_diff>

<commit_message>
Improve documentation: download 1 point, cache behaviour
</commit_message>
<xml_diff>
--- a/motu-parent/src/doc/softwareArchitecture.docx
+++ b/motu-parent/src/doc/softwareArchitecture.docx
@@ -1268,12 +1268,21 @@
                           <w:color w:val="0070C0"/>
                         </w:rPr>
                       </w:pPr>
+                      <w:proofErr w:type="gramStart"/>
                       <w:r>
                         <w:rPr>
                           <w:color w:val="0070C0"/>
                           <w:sz w:val="14"/>
                         </w:rPr>
-                        <w:t>data/public</w:t>
+                        <w:t>data/</w:t>
+                      </w:r>
+                      <w:proofErr w:type="gramEnd"/>
+                      <w:r>
+                        <w:rPr>
+                          <w:color w:val="0070C0"/>
+                          <w:sz w:val="14"/>
+                        </w:rPr>
+                        <w:t>public</w:t>
                       </w:r>
                     </w:p>
                   </w:txbxContent>
@@ -1295,6 +1304,7 @@
                           <w:color w:val="0070C0"/>
                         </w:rPr>
                       </w:pPr>
+                      <w:proofErr w:type="gramStart"/>
                       <w:r>
                         <w:rPr>
                           <w:color w:val="0070C0"/>
@@ -1302,6 +1312,7 @@
                         </w:rPr>
                         <w:t>download</w:t>
                       </w:r>
+                      <w:proofErr w:type="gramEnd"/>
                     </w:p>
                   </w:txbxContent>
                 </v:textbox>
@@ -1816,7 +1827,23 @@
                       <w:color w:val="A6A6A6" w:themeColor="background1" w:themeShade="A6"/>
                       <w:lang w:val="en-GB"/>
                     </w:rPr>
-                    <w:t>Check Number Of Running Request For User</w:t>
+                    <w:t xml:space="preserve">Check Number </w:t>
+                  </w:r>
+                  <w:proofErr w:type="gramStart"/>
+                  <w:r>
+                    <w:rPr>
+                      <w:color w:val="A6A6A6" w:themeColor="background1" w:themeShade="A6"/>
+                      <w:lang w:val="en-GB"/>
+                    </w:rPr>
+                    <w:t>Of</w:t>
+                  </w:r>
+                  <w:proofErr w:type="gramEnd"/>
+                  <w:r>
+                    <w:rPr>
+                      <w:color w:val="A6A6A6" w:themeColor="background1" w:themeShade="A6"/>
+                      <w:lang w:val="en-GB"/>
+                    </w:rPr>
+                    <w:t xml:space="preserve"> Running Request For User</w:t>
                   </w:r>
                   <w:r>
                     <w:rPr>
@@ -1923,6 +1950,7 @@
                     <w:br/>
                     <w:t xml:space="preserve">    - is “ncss” enabled in </w:t>
                   </w:r>
+                  <w:proofErr w:type="gramStart"/>
                   <w:r>
                     <w:rPr>
                       <w:lang w:val="en-GB"/>
@@ -1935,6 +1963,7 @@
                     </w:rPr>
                     <w:t>Config ?</w:t>
                   </w:r>
+                  <w:proofErr w:type="gramEnd"/>
                 </w:p>
               </w:txbxContent>
             </v:textbox>
@@ -2428,14 +2457,35 @@
                     <w:rPr>
                       <w:lang w:val="en-GB"/>
                     </w:rPr>
-                    <w:t>1 point ?</w:t>
-                  </w:r>
+                    <w:t xml:space="preserve">1 </w:t>
+                  </w:r>
+                  <w:proofErr w:type="gramStart"/>
+                  <w:r>
+                    <w:rPr>
+                      <w:lang w:val="en-GB"/>
+                    </w:rPr>
+                    <w:t>point ?</w:t>
+                  </w:r>
+                  <w:proofErr w:type="gramEnd"/>
                   <w:r>
                     <w:rPr>
                       <w:lang w:val="en-GB"/>
                     </w:rPr>
                     <w:br/>
-                    <w:t>leftLon == rightLon?</w:t>
+                  </w:r>
+                  <w:proofErr w:type="gramStart"/>
+                  <w:r>
+                    <w:rPr>
+                      <w:lang w:val="en-GB"/>
+                    </w:rPr>
+                    <w:t>leftLon</w:t>
+                  </w:r>
+                  <w:proofErr w:type="gramEnd"/>
+                  <w:r>
+                    <w:rPr>
+                      <w:lang w:val="en-GB"/>
+                    </w:rPr>
+                    <w:t xml:space="preserve"> == rightLon?</w:t>
                   </w:r>
                 </w:p>
               </w:txbxContent>
@@ -2458,11 +2508,19 @@
                       <w:lang w:val="en-GB"/>
                     </w:rPr>
                   </w:pPr>
-                  <w:r>
-                    <w:rPr>
-                      <w:lang w:val="en-GB"/>
-                    </w:rPr>
-                    <w:t>leftLon &lt; rightLon?</w:t>
+                  <w:proofErr w:type="gramStart"/>
+                  <w:r>
+                    <w:rPr>
+                      <w:lang w:val="en-GB"/>
+                    </w:rPr>
+                    <w:t>leftLon</w:t>
+                  </w:r>
+                  <w:proofErr w:type="gramEnd"/>
+                  <w:r>
+                    <w:rPr>
+                      <w:lang w:val="en-GB"/>
+                    </w:rPr>
+                    <w:t xml:space="preserve"> &lt; rightLon?</w:t>
                   </w:r>
                 </w:p>
               </w:txbxContent>
@@ -2485,11 +2543,19 @@
                       <w:lang w:val="en-GB"/>
                     </w:rPr>
                   </w:pPr>
-                  <w:r>
-                    <w:rPr>
-                      <w:lang w:val="en-GB"/>
-                    </w:rPr>
-                    <w:t>hasZAxis and request depth subset request ?</w:t>
+                  <w:proofErr w:type="gramStart"/>
+                  <w:r>
+                    <w:rPr>
+                      <w:lang w:val="en-GB"/>
+                    </w:rPr>
+                    <w:t>hasZAxis</w:t>
+                  </w:r>
+                  <w:proofErr w:type="gramEnd"/>
+                  <w:r>
+                    <w:rPr>
+                      <w:lang w:val="en-GB"/>
+                    </w:rPr>
+                    <w:t xml:space="preserve"> and request depth subset request ?</w:t>
                   </w:r>
                 </w:p>
               </w:txbxContent>
@@ -2710,6 +2776,7 @@
                       <w:sz w:val="18"/>
                     </w:rPr>
                   </w:pPr>
+                  <w:proofErr w:type="gramStart"/>
                   <w:r>
                     <w:rPr>
                       <w:sz w:val="18"/>
@@ -2724,6 +2791,7 @@
                     </w:rPr>
                     <w:t>Dimension</w:t>
                   </w:r>
+                  <w:proofErr w:type="gramEnd"/>
                   <w:r>
                     <w:rPr>
                       <w:sz w:val="18"/>
@@ -2781,6 +2849,7 @@
             <v:textbox style="mso-next-textbox:#_x0000_s1270">
               <w:txbxContent>
                 <w:p>
+                  <w:proofErr w:type="gramStart"/>
                   <w:r>
                     <w:rPr>
                       <w:color w:val="FFFFFF" w:themeColor="background1"/>
@@ -2789,6 +2858,7 @@
                     </w:rPr>
                     <w:t>cdo.sh</w:t>
                   </w:r>
+                  <w:proofErr w:type="gramEnd"/>
                   <w:r>
                     <w:rPr>
                       <w:lang w:val="en-GB"/>
@@ -2833,6 +2903,7 @@
                       <w:sz w:val="16"/>
                     </w:rPr>
                   </w:pPr>
+                  <w:proofErr w:type="gramStart"/>
                   <w:r>
                     <w:rPr>
                       <w:sz w:val="16"/>
@@ -2863,6 +2934,7 @@
                     </w:rPr>
                     <w:t>AND</w:t>
                   </w:r>
+                  <w:proofErr w:type="gramEnd"/>
                   <w:r>
                     <w:rPr>
                       <w:rFonts w:ascii="Cambria Math" w:hAnsi="Cambria Math" w:cs="Cambria Math"/>
@@ -2905,8 +2977,17 @@
                       <w:sz w:val="16"/>
                       <w:lang w:val="en-GB"/>
                     </w:rPr>
-                    <w:t>! hasZAxis</w:t>
-                  </w:r>
+                    <w:t xml:space="preserve">! </w:t>
+                  </w:r>
+                  <w:proofErr w:type="gramStart"/>
+                  <w:r>
+                    <w:rPr>
+                      <w:sz w:val="16"/>
+                      <w:lang w:val="en-GB"/>
+                    </w:rPr>
+                    <w:t>hasZAxis</w:t>
+                  </w:r>
+                  <w:proofErr w:type="gramEnd"/>
                   <w:r>
                     <w:rPr>
                       <w:sz w:val="16"/>
@@ -3133,6 +3214,7 @@
             <v:textbox style="mso-next-textbox:#_x0000_s1280">
               <w:txbxContent>
                 <w:p>
+                  <w:proofErr w:type="gramStart"/>
                   <w:r>
                     <w:rPr>
                       <w:lang w:val="en-GB"/>
@@ -3151,6 +3233,7 @@
                     </w:rPr>
                     <w:t>.sh ...</w:t>
                   </w:r>
+                  <w:proofErr w:type="gramEnd"/>
                 </w:p>
               </w:txbxContent>
             </v:textbox>
@@ -3253,7 +3336,7 @@
                         <w:lang w:eastAsia="fr-FR"/>
                       </w:rPr>
                       <w:pict>
-                        <v:shape id="Image 5" o:spid="_x0000_i1026" type="#_x0000_t75" style="width:12pt;height:12pt;visibility:visible;mso-wrap-style:square" o:bullet="t">
+                        <v:shape id="Image 5" o:spid="_x0000_i1027" type="#_x0000_t75" style="width:12pt;height:12pt;visibility:visible;mso-wrap-style:square" o:bullet="t">
                           <v:imagedata r:id="rId18" o:title="" chromakey="white"/>
                         </v:shape>
                       </w:pict>
@@ -3353,67 +3436,6 @@
                         <w:lang w:eastAsia="fr-FR"/>
                       </w:rPr>
                       <w:pict>
-                        <v:shape id="_x0000_i1027" type="#_x0000_t75" style="width:12pt;height:12pt;visibility:visible;mso-wrap-style:square" o:bullet="t">
-                          <v:imagedata r:id="rId18" o:title="" chromakey="white"/>
-                        </v:shape>
-                      </w:pict>
-                    </w:r>
-                    <w:r>
-                      <w:t xml:space="preserve"> </w:t>
-                    </w:r>
-                  </w:p>
-                </w:txbxContent>
-              </v:textbox>
-            </v:shape>
-            <v:shape id="_x0000_s1346" type="#_x0000_t202" style="position:absolute;left:8429;top:5356;width:326;height:248;v-text-anchor:middle" filled="f" stroked="f">
-              <v:textbox style="mso-next-textbox:#_x0000_s1346" inset="0,0,0,0">
-                <w:txbxContent>
-                  <w:p>
-                    <w:pPr>
-                      <w:rPr>
-                        <w:sz w:val="16"/>
-                      </w:rPr>
-                    </w:pPr>
-                    <w:r>
-                      <w:rPr>
-                        <w:sz w:val="16"/>
-                      </w:rPr>
-                      <w:t>49</w:t>
-                    </w:r>
-                    <w:r>
-                      <w:rPr>
-                        <w:sz w:val="16"/>
-                      </w:rPr>
-                      <w:t>%</w:t>
-                    </w:r>
-                  </w:p>
-                </w:txbxContent>
-              </v:textbox>
-            </v:shape>
-          </v:group>
-        </w:pict>
-      </w:r>
-      <w:r>
-        <w:rPr>
-          <w:rFonts w:ascii="Times New Roman" w:hAnsi="Times New Roman" w:cs="Times New Roman"/>
-          <w:sz w:val="24"/>
-          <w:szCs w:val="24"/>
-        </w:rPr>
-        <w:pict>
-          <v:group id="_x0000_s1341" style="position:absolute;margin-left:357.95pt;margin-top:573.25pt;width:16.3pt;height:24.8pt;z-index:251744256" coordorigin="8429,5108" coordsize="326,496">
-            <v:shape id="_x0000_s1342" type="#_x0000_t202" style="position:absolute;left:8429;top:5108;width:326;height:248" filled="f" stroked="f">
-              <v:textbox style="mso-next-textbox:#_x0000_s1342" inset=".5mm,0,.5mm,0">
-                <w:txbxContent>
-                  <w:p>
-                    <w:pPr>
-                      <w:spacing w:after="0" w:line="240" w:lineRule="auto"/>
-                    </w:pPr>
-                    <w:r>
-                      <w:rPr>
-                        <w:sz w:val="20"/>
-                        <w:szCs w:val="20"/>
-                      </w:rPr>
-                      <w:pict>
                         <v:shape id="_x0000_i1028" type="#_x0000_t75" style="width:12pt;height:12pt;visibility:visible;mso-wrap-style:square" o:bullet="t">
                           <v:imagedata r:id="rId18" o:title="" chromakey="white"/>
                         </v:shape>
@@ -3426,6 +3448,67 @@
                 </w:txbxContent>
               </v:textbox>
             </v:shape>
+            <v:shape id="_x0000_s1346" type="#_x0000_t202" style="position:absolute;left:8429;top:5356;width:326;height:248;v-text-anchor:middle" filled="f" stroked="f">
+              <v:textbox style="mso-next-textbox:#_x0000_s1346" inset="0,0,0,0">
+                <w:txbxContent>
+                  <w:p>
+                    <w:pPr>
+                      <w:rPr>
+                        <w:sz w:val="16"/>
+                      </w:rPr>
+                    </w:pPr>
+                    <w:r>
+                      <w:rPr>
+                        <w:sz w:val="16"/>
+                      </w:rPr>
+                      <w:t>49</w:t>
+                    </w:r>
+                    <w:r>
+                      <w:rPr>
+                        <w:sz w:val="16"/>
+                      </w:rPr>
+                      <w:t>%</w:t>
+                    </w:r>
+                  </w:p>
+                </w:txbxContent>
+              </v:textbox>
+            </v:shape>
+          </v:group>
+        </w:pict>
+      </w:r>
+      <w:r>
+        <w:rPr>
+          <w:rFonts w:ascii="Times New Roman" w:hAnsi="Times New Roman" w:cs="Times New Roman"/>
+          <w:sz w:val="24"/>
+          <w:szCs w:val="24"/>
+        </w:rPr>
+        <w:pict>
+          <v:group id="_x0000_s1341" style="position:absolute;margin-left:357.95pt;margin-top:573.25pt;width:16.3pt;height:24.8pt;z-index:251744256" coordorigin="8429,5108" coordsize="326,496">
+            <v:shape id="_x0000_s1342" type="#_x0000_t202" style="position:absolute;left:8429;top:5108;width:326;height:248" filled="f" stroked="f">
+              <v:textbox style="mso-next-textbox:#_x0000_s1342" inset=".5mm,0,.5mm,0">
+                <w:txbxContent>
+                  <w:p>
+                    <w:pPr>
+                      <w:spacing w:after="0" w:line="240" w:lineRule="auto"/>
+                    </w:pPr>
+                    <w:r>
+                      <w:rPr>
+                        <w:sz w:val="20"/>
+                        <w:szCs w:val="20"/>
+                      </w:rPr>
+                      <w:pict>
+                        <v:shape id="_x0000_i1029" type="#_x0000_t75" style="width:12pt;height:12pt;visibility:visible;mso-wrap-style:square" o:bullet="t">
+                          <v:imagedata r:id="rId18" o:title="" chromakey="white"/>
+                        </v:shape>
+                      </w:pict>
+                    </w:r>
+                    <w:r>
+                      <w:t xml:space="preserve"> </w:t>
+                    </w:r>
+                  </w:p>
+                </w:txbxContent>
+              </v:textbox>
+            </v:shape>
             <v:shape id="_x0000_s1343" type="#_x0000_t202" style="position:absolute;left:8429;top:5356;width:326;height:248;v-text-anchor:middle" filled="f" stroked="f">
               <v:textbox style="mso-next-textbox:#_x0000_s1343" inset="0,0,0,0">
                 <w:txbxContent>
@@ -3508,7 +3591,7 @@
                         <w:lang w:eastAsia="fr-FR"/>
                       </w:rPr>
                       <w:pict>
-                        <v:shape id="_x0000_i1029" type="#_x0000_t75" style="width:12pt;height:12pt;visibility:visible;mso-wrap-style:square" o:bullet="t">
+                        <v:shape id="_x0000_i1030" type="#_x0000_t75" style="width:12pt;height:12pt;visibility:visible;mso-wrap-style:square" o:bullet="t">
                           <v:imagedata r:id="rId18" o:title="" chromakey="white"/>
                         </v:shape>
                       </w:pict>
@@ -3774,12 +3857,21 @@
         </w:rPr>
         <w:t xml:space="preserve">, </w:t>
       </w:r>
+      <w:proofErr w:type="gramStart"/>
       <w:r>
         <w:rPr>
           <w:highlight w:val="yellow"/>
           <w:lang w:val="en-GB"/>
         </w:rPr>
-        <w:t>To confirm</w:t>
+        <w:t>To</w:t>
+      </w:r>
+      <w:proofErr w:type="gramEnd"/>
+      <w:r>
+        <w:rPr>
+          <w:highlight w:val="yellow"/>
+          <w:lang w:val="en-GB"/>
+        </w:rPr>
+        <w:t xml:space="preserve"> confirm</w:t>
       </w:r>
     </w:p>
     <w:p>
@@ -3966,7 +4058,23 @@
                       <w:lang w:val="en-GB"/>
                     </w:rPr>
                     <w:br/>
-                    <w:t xml:space="preserve">    - Check Number Of Running Request For User</w:t>
+                    <w:t xml:space="preserve">    - Check Number </w:t>
+                  </w:r>
+                  <w:proofErr w:type="gramStart"/>
+                  <w:r>
+                    <w:rPr>
+                      <w:color w:val="A6A6A6" w:themeColor="background1" w:themeShade="A6"/>
+                      <w:lang w:val="en-GB"/>
+                    </w:rPr>
+                    <w:t>Of</w:t>
+                  </w:r>
+                  <w:proofErr w:type="gramEnd"/>
+                  <w:r>
+                    <w:rPr>
+                      <w:color w:val="A6A6A6" w:themeColor="background1" w:themeShade="A6"/>
+                      <w:lang w:val="en-GB"/>
+                    </w:rPr>
+                    <w:t xml:space="preserve"> Running Request For User</w:t>
                   </w:r>
                   <w:r>
                     <w:rPr>
@@ -4071,8 +4179,16 @@
                       <w:lang w:val="en-GB"/>
                     </w:rPr>
                     <w:br/>
-                    <w:t xml:space="preserve">    - is “ncss” enabled in MotuConfig ?</w:t>
-                  </w:r>
+                    <w:t xml:space="preserve">    - is “ncss” enabled in </w:t>
+                  </w:r>
+                  <w:proofErr w:type="gramStart"/>
+                  <w:r>
+                    <w:rPr>
+                      <w:lang w:val="en-GB"/>
+                    </w:rPr>
+                    <w:t>MotuConfig ?</w:t>
+                  </w:r>
+                  <w:proofErr w:type="gramEnd"/>
                 </w:p>
               </w:txbxContent>
             </v:textbox>
@@ -4554,14 +4670,35 @@
                     <w:rPr>
                       <w:lang w:val="en-GB"/>
                     </w:rPr>
-                    <w:t>1 point ?</w:t>
-                  </w:r>
+                    <w:t xml:space="preserve">1 </w:t>
+                  </w:r>
+                  <w:proofErr w:type="gramStart"/>
+                  <w:r>
+                    <w:rPr>
+                      <w:lang w:val="en-GB"/>
+                    </w:rPr>
+                    <w:t>point ?</w:t>
+                  </w:r>
+                  <w:proofErr w:type="gramEnd"/>
                   <w:r>
                     <w:rPr>
                       <w:lang w:val="en-GB"/>
                     </w:rPr>
                     <w:br/>
-                    <w:t>leftLon == rightLon?</w:t>
+                  </w:r>
+                  <w:proofErr w:type="gramStart"/>
+                  <w:r>
+                    <w:rPr>
+                      <w:lang w:val="en-GB"/>
+                    </w:rPr>
+                    <w:t>leftLon</w:t>
+                  </w:r>
+                  <w:proofErr w:type="gramEnd"/>
+                  <w:r>
+                    <w:rPr>
+                      <w:lang w:val="en-GB"/>
+                    </w:rPr>
+                    <w:t xml:space="preserve"> == rightLon?</w:t>
                   </w:r>
                 </w:p>
               </w:txbxContent>
@@ -4584,11 +4721,19 @@
                       <w:lang w:val="en-GB"/>
                     </w:rPr>
                   </w:pPr>
-                  <w:r>
-                    <w:rPr>
-                      <w:lang w:val="en-GB"/>
-                    </w:rPr>
-                    <w:t>leftLon &lt; rightLon?</w:t>
+                  <w:proofErr w:type="gramStart"/>
+                  <w:r>
+                    <w:rPr>
+                      <w:lang w:val="en-GB"/>
+                    </w:rPr>
+                    <w:t>leftLon</w:t>
+                  </w:r>
+                  <w:proofErr w:type="gramEnd"/>
+                  <w:r>
+                    <w:rPr>
+                      <w:lang w:val="en-GB"/>
+                    </w:rPr>
+                    <w:t xml:space="preserve"> &lt; rightLon?</w:t>
                   </w:r>
                 </w:p>
               </w:txbxContent>
@@ -4611,11 +4756,19 @@
                       <w:lang w:val="en-GB"/>
                     </w:rPr>
                   </w:pPr>
-                  <w:r>
-                    <w:rPr>
-                      <w:lang w:val="en-GB"/>
-                    </w:rPr>
-                    <w:t>hasZAxis and request depth subset request ?</w:t>
+                  <w:proofErr w:type="gramStart"/>
+                  <w:r>
+                    <w:rPr>
+                      <w:lang w:val="en-GB"/>
+                    </w:rPr>
+                    <w:t>hasZAxis</w:t>
+                  </w:r>
+                  <w:proofErr w:type="gramEnd"/>
+                  <w:r>
+                    <w:rPr>
+                      <w:lang w:val="en-GB"/>
+                    </w:rPr>
+                    <w:t xml:space="preserve"> and request depth subset request ?</w:t>
                   </w:r>
                 </w:p>
               </w:txbxContent>
@@ -4836,6 +4989,7 @@
                       <w:sz w:val="18"/>
                     </w:rPr>
                   </w:pPr>
+                  <w:proofErr w:type="gramStart"/>
                   <w:r>
                     <w:rPr>
                       <w:sz w:val="18"/>
@@ -4850,6 +5004,7 @@
                     </w:rPr>
                     <w:t>Dimension</w:t>
                   </w:r>
+                  <w:proofErr w:type="gramEnd"/>
                   <w:r>
                     <w:rPr>
                       <w:sz w:val="18"/>
@@ -4907,6 +5062,7 @@
             <v:textbox style="mso-next-textbox:#_x0000_s1369">
               <w:txbxContent>
                 <w:p>
+                  <w:proofErr w:type="gramStart"/>
                   <w:r>
                     <w:rPr>
                       <w:color w:val="FFFFFF" w:themeColor="background1"/>
@@ -4915,6 +5071,7 @@
                     </w:rPr>
                     <w:t>cdo.sh</w:t>
                   </w:r>
+                  <w:proofErr w:type="gramEnd"/>
                   <w:r>
                     <w:rPr>
                       <w:lang w:val="en-GB"/>
@@ -4959,6 +5116,7 @@
                       <w:sz w:val="16"/>
                     </w:rPr>
                   </w:pPr>
+                  <w:proofErr w:type="gramStart"/>
                   <w:r>
                     <w:rPr>
                       <w:sz w:val="16"/>
@@ -4989,6 +5147,7 @@
                     </w:rPr>
                     <w:t>AND</w:t>
                   </w:r>
+                  <w:proofErr w:type="gramEnd"/>
                   <w:r>
                     <w:rPr>
                       <w:rFonts w:ascii="Cambria Math" w:hAnsi="Cambria Math" w:cs="Cambria Math"/>
@@ -5031,8 +5190,17 @@
                       <w:sz w:val="16"/>
                       <w:lang w:val="en-GB"/>
                     </w:rPr>
-                    <w:t>! hasZAxis</w:t>
-                  </w:r>
+                    <w:t xml:space="preserve">! </w:t>
+                  </w:r>
+                  <w:proofErr w:type="gramStart"/>
+                  <w:r>
+                    <w:rPr>
+                      <w:sz w:val="16"/>
+                      <w:lang w:val="en-GB"/>
+                    </w:rPr>
+                    <w:t>hasZAxis</w:t>
+                  </w:r>
+                  <w:proofErr w:type="gramEnd"/>
                   <w:r>
                     <w:rPr>
                       <w:sz w:val="16"/>
@@ -5236,6 +5404,7 @@
             <v:textbox style="mso-next-textbox:#_x0000_s1378">
               <w:txbxContent>
                 <w:p>
+                  <w:proofErr w:type="gramStart"/>
                   <w:r>
                     <w:rPr>
                       <w:lang w:val="en-GB"/>
@@ -5254,6 +5423,7 @@
                     </w:rPr>
                     <w:t>.sh ...</w:t>
                   </w:r>
+                  <w:proofErr w:type="gramEnd"/>
                 </w:p>
               </w:txbxContent>
             </v:textbox>
@@ -5356,7 +5526,7 @@
                         <w:lang w:eastAsia="fr-FR"/>
                       </w:rPr>
                       <w:pict>
-                        <v:shape id="_x0000_i1030" type="#_x0000_t75" style="width:12pt;height:12pt;visibility:visible;mso-wrap-style:square" o:bullet="t">
+                        <v:shape id="_x0000_i1031" type="#_x0000_t75" style="width:12pt;height:12pt;visibility:visible;mso-wrap-style:square" o:bullet="t">
                           <v:imagedata r:id="rId18" o:title="" chromakey="white"/>
                         </v:shape>
                       </w:pict>
@@ -5456,67 +5626,6 @@
                         <w:lang w:eastAsia="fr-FR"/>
                       </w:rPr>
                       <w:pict>
-                        <v:shape id="_x0000_i1031" type="#_x0000_t75" style="width:12pt;height:12pt;visibility:visible;mso-wrap-style:square" o:bullet="t">
-                          <v:imagedata r:id="rId18" o:title="" chromakey="white"/>
-                        </v:shape>
-                      </w:pict>
-                    </w:r>
-                    <w:r>
-                      <w:t xml:space="preserve"> </w:t>
-                    </w:r>
-                  </w:p>
-                </w:txbxContent>
-              </v:textbox>
-            </v:shape>
-            <v:shape id="_x0000_s1434" type="#_x0000_t202" style="position:absolute;left:8429;top:5356;width:326;height:248;v-text-anchor:middle" filled="f" stroked="f">
-              <v:textbox style="mso-next-textbox:#_x0000_s1434" inset="0,0,0,0">
-                <w:txbxContent>
-                  <w:p>
-                    <w:pPr>
-                      <w:rPr>
-                        <w:sz w:val="16"/>
-                      </w:rPr>
-                    </w:pPr>
-                    <w:r>
-                      <w:rPr>
-                        <w:sz w:val="16"/>
-                      </w:rPr>
-                      <w:t>49</w:t>
-                    </w:r>
-                    <w:r>
-                      <w:rPr>
-                        <w:sz w:val="16"/>
-                      </w:rPr>
-                      <w:t>%</w:t>
-                    </w:r>
-                  </w:p>
-                </w:txbxContent>
-              </v:textbox>
-            </v:shape>
-          </v:group>
-        </w:pict>
-      </w:r>
-      <w:r>
-        <w:rPr>
-          <w:rFonts w:ascii="Times New Roman" w:hAnsi="Times New Roman" w:cs="Times New Roman"/>
-          <w:sz w:val="24"/>
-          <w:szCs w:val="24"/>
-        </w:rPr>
-        <w:pict>
-          <v:group id="_x0000_s1429" style="position:absolute;margin-left:357.95pt;margin-top:573.25pt;width:16.3pt;height:24.8pt;z-index:251821056" coordorigin="8429,5108" coordsize="326,496">
-            <v:shape id="_x0000_s1430" type="#_x0000_t202" style="position:absolute;left:8429;top:5108;width:326;height:248" filled="f" stroked="f">
-              <v:textbox style="mso-next-textbox:#_x0000_s1430" inset=".5mm,0,.5mm,0">
-                <w:txbxContent>
-                  <w:p>
-                    <w:pPr>
-                      <w:spacing w:after="0" w:line="240" w:lineRule="auto"/>
-                    </w:pPr>
-                    <w:r>
-                      <w:rPr>
-                        <w:sz w:val="20"/>
-                        <w:szCs w:val="20"/>
-                      </w:rPr>
-                      <w:pict>
                         <v:shape id="_x0000_i1032" type="#_x0000_t75" style="width:12pt;height:12pt;visibility:visible;mso-wrap-style:square" o:bullet="t">
                           <v:imagedata r:id="rId18" o:title="" chromakey="white"/>
                         </v:shape>
@@ -5529,6 +5638,67 @@
                 </w:txbxContent>
               </v:textbox>
             </v:shape>
+            <v:shape id="_x0000_s1434" type="#_x0000_t202" style="position:absolute;left:8429;top:5356;width:326;height:248;v-text-anchor:middle" filled="f" stroked="f">
+              <v:textbox style="mso-next-textbox:#_x0000_s1434" inset="0,0,0,0">
+                <w:txbxContent>
+                  <w:p>
+                    <w:pPr>
+                      <w:rPr>
+                        <w:sz w:val="16"/>
+                      </w:rPr>
+                    </w:pPr>
+                    <w:r>
+                      <w:rPr>
+                        <w:sz w:val="16"/>
+                      </w:rPr>
+                      <w:t>49</w:t>
+                    </w:r>
+                    <w:r>
+                      <w:rPr>
+                        <w:sz w:val="16"/>
+                      </w:rPr>
+                      <w:t>%</w:t>
+                    </w:r>
+                  </w:p>
+                </w:txbxContent>
+              </v:textbox>
+            </v:shape>
+          </v:group>
+        </w:pict>
+      </w:r>
+      <w:r>
+        <w:rPr>
+          <w:rFonts w:ascii="Times New Roman" w:hAnsi="Times New Roman" w:cs="Times New Roman"/>
+          <w:sz w:val="24"/>
+          <w:szCs w:val="24"/>
+        </w:rPr>
+        <w:pict>
+          <v:group id="_x0000_s1429" style="position:absolute;margin-left:357.95pt;margin-top:573.25pt;width:16.3pt;height:24.8pt;z-index:251821056" coordorigin="8429,5108" coordsize="326,496">
+            <v:shape id="_x0000_s1430" type="#_x0000_t202" style="position:absolute;left:8429;top:5108;width:326;height:248" filled="f" stroked="f">
+              <v:textbox style="mso-next-textbox:#_x0000_s1430" inset=".5mm,0,.5mm,0">
+                <w:txbxContent>
+                  <w:p>
+                    <w:pPr>
+                      <w:spacing w:after="0" w:line="240" w:lineRule="auto"/>
+                    </w:pPr>
+                    <w:r>
+                      <w:rPr>
+                        <w:sz w:val="20"/>
+                        <w:szCs w:val="20"/>
+                      </w:rPr>
+                      <w:pict>
+                        <v:shape id="_x0000_i1033" type="#_x0000_t75" style="width:12pt;height:12pt;visibility:visible;mso-wrap-style:square" o:bullet="t">
+                          <v:imagedata r:id="rId18" o:title="" chromakey="white"/>
+                        </v:shape>
+                      </w:pict>
+                    </w:r>
+                    <w:r>
+                      <w:t xml:space="preserve"> </w:t>
+                    </w:r>
+                  </w:p>
+                </w:txbxContent>
+              </v:textbox>
+            </v:shape>
             <v:shape id="_x0000_s1431" type="#_x0000_t202" style="position:absolute;left:8429;top:5356;width:326;height:248;v-text-anchor:middle" filled="f" stroked="f">
               <v:textbox style="mso-next-textbox:#_x0000_s1431" inset="0,0,0,0">
                 <w:txbxContent>
@@ -5611,7 +5781,7 @@
                         <w:lang w:eastAsia="fr-FR"/>
                       </w:rPr>
                       <w:pict>
-                        <v:shape id="_x0000_i1033" type="#_x0000_t75" style="width:12pt;height:12pt;visibility:visible;mso-wrap-style:square" o:bullet="t">
+                        <v:shape id="_x0000_i1034" type="#_x0000_t75" style="width:12pt;height:12pt;visibility:visible;mso-wrap-style:square" o:bullet="t">
                           <v:imagedata r:id="rId18" o:title="" chromakey="white"/>
                         </v:shape>
                       </w:pict>
@@ -5812,24 +5982,31 @@
           <w:lang w:val="en-GB"/>
         </w:rPr>
       </w:pPr>
+      <w:proofErr w:type="gramStart"/>
       <w:r>
         <w:rPr>
           <w:lang w:val="en-GB"/>
         </w:rPr>
         <w:lastRenderedPageBreak/>
-        <w:t>Cache refresh management process</w:t>
-      </w:r>
-    </w:p>
-    <w:p>
-      <w:pPr>
-        <w:rPr>
-          <w:lang w:val="en-GB"/>
-        </w:rPr>
-      </w:pPr>
-      <w:r>
-        <w:rPr>
-          <w:noProof/>
-          <w:lang w:eastAsia="fr-FR"/>
+        <w:t>Cache refresh</w:t>
+      </w:r>
+      <w:proofErr w:type="gramEnd"/>
+      <w:r>
+        <w:rPr>
+          <w:lang w:val="en-GB"/>
+        </w:rPr>
+        <w:t xml:space="preserve"> management process</w:t>
+      </w:r>
+    </w:p>
+    <w:p>
+      <w:pPr>
+        <w:rPr>
+          <w:lang w:val="en-GB"/>
+        </w:rPr>
+      </w:pPr>
+      <w:r>
+        <w:rPr>
+          <w:lang w:val="en-GB"/>
         </w:rPr>
       </w:r>
       <w:r>
@@ -5957,9 +6134,11 @@
               <v:textbox>
                 <w:txbxContent>
                   <w:p>
+                    <w:proofErr w:type="gramStart"/>
                     <w:r>
                       <w:t>extends</w:t>
                     </w:r>
+                    <w:proofErr w:type="gramEnd"/>
                   </w:p>
                 </w:txbxContent>
               </v:textbox>
@@ -6041,9 +6220,11 @@
               <v:textbox>
                 <w:txbxContent>
                   <w:p>
+                    <w:proofErr w:type="gramStart"/>
                     <w:r>
                       <w:t>extends</w:t>
                     </w:r>
+                    <w:proofErr w:type="gramEnd"/>
                   </w:p>
                 </w:txbxContent>
               </v:textbox>
@@ -6123,6 +6304,1027 @@
           <w:lang w:val="en-GB"/>
         </w:rPr>
         <w:t>CatalogAndProductCacheRefreshThread: This class is is used to launch regularly an update of the cache.</w:t>
+      </w:r>
+    </w:p>
+    <w:p>
+      <w:pPr>
+        <w:tabs>
+          <w:tab w:val="left" w:pos="1815"/>
+        </w:tabs>
+        <w:rPr>
+          <w:lang w:val="en-GB"/>
+        </w:rPr>
+      </w:pPr>
+    </w:p>
+    <w:p>
+      <w:pPr>
+        <w:rPr>
+          <w:lang w:val="en-GB"/>
+        </w:rPr>
+      </w:pPr>
+      <w:r>
+        <w:rPr>
+          <w:lang w:val="en-GB"/>
+        </w:rPr>
+        <w:br w:type="page"/>
+      </w:r>
+    </w:p>
+    <w:p>
+      <w:pPr>
+        <w:tabs>
+          <w:tab w:val="left" w:pos="1815"/>
+        </w:tabs>
+        <w:rPr>
+          <w:lang w:val="en-GB"/>
+        </w:rPr>
+      </w:pPr>
+      <w:r>
+        <w:rPr>
+          <w:lang w:val="en-GB"/>
+        </w:rPr>
+        <w:lastRenderedPageBreak/>
+        <w:t>Downloading 1 point</w:t>
+      </w:r>
+    </w:p>
+    <w:p>
+      <w:pPr>
+        <w:tabs>
+          <w:tab w:val="left" w:pos="1815"/>
+        </w:tabs>
+        <w:rPr>
+          <w:lang w:val="en-GB"/>
+        </w:rPr>
+      </w:pPr>
+      <w:r>
+        <w:rPr>
+          <w:lang w:val="en-GB"/>
+        </w:rPr>
+        <w:t>Motu v3.7.0-snapshot</w:t>
+      </w:r>
+      <w:r>
+        <w:rPr>
+          <w:lang w:val="en-GB"/>
+        </w:rPr>
+        <w:br/>
+      </w:r>
+      <w:r>
+        <w:rPr>
+          <w:lang w:val="en-GB"/>
+        </w:rPr>
+        <w:t>Motu</w:t>
+      </w:r>
+      <w:proofErr w:type="gramStart"/>
+      <w:r>
+        <w:rPr>
+          <w:lang w:val="en-GB"/>
+        </w:rPr>
+        <w:t>?action</w:t>
+      </w:r>
+      <w:proofErr w:type="gramEnd"/>
+      <w:r>
+        <w:rPr>
+          <w:lang w:val="en-GB"/>
+        </w:rPr>
+        <w:t>=productdownload&amp;service=HR_OBS_NCSS-TDS&amp;product=HR_OBS</w:t>
+      </w:r>
+    </w:p>
+    <w:p>
+      <w:pPr>
+        <w:tabs>
+          <w:tab w:val="left" w:pos="1815"/>
+        </w:tabs>
+        <w:rPr>
+          <w:lang w:val="en-GB"/>
+        </w:rPr>
+      </w:pPr>
+    </w:p>
+    <w:p>
+      <w:pPr>
+        <w:tabs>
+          <w:tab w:val="left" w:pos="1815"/>
+        </w:tabs>
+        <w:rPr>
+          <w:lang w:val="en-GB"/>
+        </w:rPr>
+      </w:pPr>
+      <w:r>
+        <w:rPr>
+          <w:color w:val="C00000"/>
+          <w:lang w:val="en-GB"/>
+        </w:rPr>
+      </w:r>
+      <w:r>
+        <w:rPr>
+          <w:color w:val="C00000"/>
+          <w:lang w:val="en-GB"/>
+        </w:rPr>
+        <w:pict>
+          <v:group id="_x0000_s1479" editas="canvas" style="width:492.4pt;height:486.1pt;mso-position-horizontal-relative:char;mso-position-vertical-relative:line" coordorigin="2362,3460" coordsize="7816,7716">
+            <o:lock v:ext="edit" aspectratio="t"/>
+            <v:shape id="_x0000_s1478" type="#_x0000_t75" style="position:absolute;left:2362;top:3460;width:7816;height:7716" o:preferrelative="f">
+              <v:fill o:detectmouseclick="t"/>
+              <v:path o:extrusionok="t" o:connecttype="none"/>
+              <o:lock v:ext="edit" text="t"/>
+            </v:shape>
+            <v:rect id="_x0000_s1529" style="position:absolute;left:5512;top:6563;width:894;height:810" fillcolor="#00b050" strokecolor="#a5a5a5 [2092]">
+              <v:fill opacity="15729f"/>
+            </v:rect>
+            <v:rect id="_x0000_s1530" style="position:absolute;left:4595;top:6563;width:892;height:811" fillcolor="#c00000" strokecolor="#a5a5a5 [2092]">
+              <v:fill opacity="15729f"/>
+            </v:rect>
+            <v:rect id="_x0000_s1531" style="position:absolute;left:4589;top:5790;width:892;height:748" fillcolor="#00b0f0" strokecolor="#a5a5a5 [2092]">
+              <v:fill opacity="15729f"/>
+            </v:rect>
+            <v:rect id="_x0000_s1528" style="position:absolute;left:5512;top:5790;width:896;height:748" fillcolor="#7030a0" strokecolor="#a5a5a5 [2092]">
+              <v:fill opacity="15729f"/>
+            </v:rect>
+            <v:shape id="_x0000_s1480" type="#_x0000_t32" style="position:absolute;left:4595;top:5285;width:1;height:2300;flip:x" o:connectortype="straight" strokeweight="1.5pt">
+              <v:stroke dashstyle="1 1" endcap="round"/>
+            </v:shape>
+            <v:shape id="_x0000_s1481" type="#_x0000_t32" style="position:absolute;left:6408;top:5285;width:1;height:2324" o:connectortype="straight" strokeweight="1.5pt">
+              <v:stroke dashstyle="1 1" endcap="round"/>
+            </v:shape>
+            <v:shape id="_x0000_s1482" type="#_x0000_t32" style="position:absolute;left:4348;top:5789;width:2410;height:1;flip:x" o:connectortype="straight" strokeweight="1.5pt">
+              <v:stroke dashstyle="1 1" endcap="round"/>
+            </v:shape>
+            <v:shape id="_x0000_s1483" type="#_x0000_t32" style="position:absolute;left:4348;top:7374;width:2308;height:5;flip:x y" o:connectortype="straight" strokeweight="1.5pt">
+              <v:stroke dashstyle="1 1" endcap="round"/>
+            </v:shape>
+            <v:shape id="_x0000_s1484" type="#_x0000_t202" style="position:absolute;left:4227;top:4963;width:737;height:322" filled="f" stroked="f">
+              <v:textbox>
+                <w:txbxContent>
+                  <w:p>
+                    <w:pPr>
+                      <w:rPr>
+                        <w:b/>
+                      </w:rPr>
+                    </w:pPr>
+                    <w:r>
+                      <w:rPr>
+                        <w:b/>
+                      </w:rPr>
+                      <w:t>261.68</w:t>
+                    </w:r>
+                  </w:p>
+                </w:txbxContent>
+              </v:textbox>
+            </v:shape>
+            <v:shape id="_x0000_s1485" type="#_x0000_t202" style="position:absolute;left:6039;top:4963;width:738;height:322" filled="f" stroked="f">
+              <v:textbox>
+                <w:txbxContent>
+                  <w:p>
+                    <w:pPr>
+                      <w:rPr>
+                        <w:b/>
+                      </w:rPr>
+                    </w:pPr>
+                    <w:r>
+                      <w:rPr>
+                        <w:b/>
+                      </w:rPr>
+                      <w:t>261.70</w:t>
+                    </w:r>
+                  </w:p>
+                </w:txbxContent>
+              </v:textbox>
+            </v:shape>
+            <v:shape id="_x0000_s1486" type="#_x0000_t202" style="position:absolute;left:3610;top:5629;width:738;height:322" filled="f" stroked="f">
+              <v:textbox>
+                <w:txbxContent>
+                  <w:p>
+                    <w:pPr>
+                      <w:jc w:val="right"/>
+                      <w:rPr>
+                        <w:b/>
+                      </w:rPr>
+                    </w:pPr>
+                    <w:r>
+                      <w:rPr>
+                        <w:b/>
+                      </w:rPr>
+                      <w:t>-10.</w:t>
+                    </w:r>
+                    <w:r>
+                      <w:rPr>
+                        <w:b/>
+                      </w:rPr>
+                      <w:t>74</w:t>
+                    </w:r>
+                  </w:p>
+                </w:txbxContent>
+              </v:textbox>
+            </v:shape>
+            <v:shape id="_x0000_s1487" type="#_x0000_t202" style="position:absolute;left:3610;top:7213;width:738;height:322" filled="f" stroked="f">
+              <v:textbox>
+                <w:txbxContent>
+                  <w:p>
+                    <w:pPr>
+                      <w:jc w:val="right"/>
+                      <w:rPr>
+                        <w:b/>
+                      </w:rPr>
+                    </w:pPr>
+                    <w:r>
+                      <w:rPr>
+                        <w:b/>
+                      </w:rPr>
+                      <w:t>-10.</w:t>
+                    </w:r>
+                    <w:r>
+                      <w:rPr>
+                        <w:b/>
+                      </w:rPr>
+                      <w:t>72</w:t>
+                    </w:r>
+                  </w:p>
+                </w:txbxContent>
+              </v:textbox>
+            </v:shape>
+            <v:shape id="_x0000_s1488" type="#_x0000_t202" style="position:absolute;left:4953;top:4584;width:1511;height:320" filled="f" stroked="f">
+              <v:textbox>
+                <w:txbxContent>
+                  <w:p>
+                    <w:pPr>
+                      <w:rPr>
+                        <w:color w:val="A6A6A6" w:themeColor="background1" w:themeShade="A6"/>
+                        <w:sz w:val="18"/>
+                      </w:rPr>
+                    </w:pPr>
+                    <w:r>
+                      <w:rPr>
+                        <w:color w:val="A6A6A6" w:themeColor="background1" w:themeShade="A6"/>
+                        <w:sz w:val="18"/>
+                      </w:rPr>
+                      <w:t>Longitudes</w:t>
+                    </w:r>
+                  </w:p>
+                </w:txbxContent>
+              </v:textbox>
+            </v:shape>
+            <v:shape id="_x0000_s1489" type="#_x0000_t202" style="position:absolute;left:2907;top:6424;width:993;height:319" filled="f" stroked="f">
+              <v:textbox>
+                <w:txbxContent>
+                  <w:p>
+                    <w:pPr>
+                      <w:rPr>
+                        <w:color w:val="A6A6A6" w:themeColor="background1" w:themeShade="A6"/>
+                        <w:sz w:val="18"/>
+                      </w:rPr>
+                    </w:pPr>
+                    <w:r>
+                      <w:rPr>
+                        <w:color w:val="A6A6A6" w:themeColor="background1" w:themeShade="A6"/>
+                        <w:sz w:val="18"/>
+                      </w:rPr>
+                      <w:t>Latitudes</w:t>
+                    </w:r>
+                  </w:p>
+                </w:txbxContent>
+              </v:textbox>
+            </v:shape>
+            <v:shape id="_x0000_s1490" type="#_x0000_t202" style="position:absolute;left:4535;top:5538;width:529;height:282" filled="f" stroked="f">
+              <v:textbox>
+                <w:txbxContent>
+                  <w:p>
+                    <w:pPr>
+                      <w:rPr>
+                        <w:b/>
+                        <w:color w:val="00B0F0"/>
+                      </w:rPr>
+                    </w:pPr>
+                    <w:r>
+                      <w:rPr>
+                        <w:b/>
+                        <w:color w:val="00B0F0"/>
+                      </w:rPr>
+                      <w:t>10</w:t>
+                    </w:r>
+                  </w:p>
+                </w:txbxContent>
+              </v:textbox>
+            </v:shape>
+            <v:oval id="_x0000_s1491" style="position:absolute;left:4535;top:5743;width:113;height:108" fillcolor="#00b0f0" strokecolor="#00b0f0"/>
+            <v:oval id="_x0000_s1492" style="position:absolute;left:6349;top:5743;width:113;height:108" fillcolor="#7030a0" strokecolor="#7030a0"/>
+            <v:oval id="_x0000_s1493" style="position:absolute;left:4535;top:7324;width:112;height:108" fillcolor="#c00000" strokecolor="#c00000"/>
+            <v:oval id="_x0000_s1494" style="position:absolute;left:6349;top:7324;width:113;height:108" fillcolor="#00b050" strokecolor="#00b050"/>
+            <v:shape id="_x0000_s1495" type="#_x0000_t202" style="position:absolute;left:6349;top:5538;width:613;height:282" filled="f" stroked="f">
+              <v:textbox>
+                <w:txbxContent>
+                  <w:p>
+                    <w:pPr>
+                      <w:rPr>
+                        <w:b/>
+                        <w:color w:val="7030A0"/>
+                      </w:rPr>
+                    </w:pPr>
+                    <w:r>
+                      <w:rPr>
+                        <w:b/>
+                        <w:color w:val="7030A0"/>
+                      </w:rPr>
+                      <w:t>11</w:t>
+                    </w:r>
+                  </w:p>
+                </w:txbxContent>
+              </v:textbox>
+            </v:shape>
+            <v:shape id="_x0000_s1496" type="#_x0000_t202" style="position:absolute;left:4535;top:7097;width:612;height:282" filled="f" stroked="f">
+              <v:textbox>
+                <w:txbxContent>
+                  <w:p>
+                    <w:pPr>
+                      <w:rPr>
+                        <w:b/>
+                        <w:color w:val="C00000"/>
+                      </w:rPr>
+                    </w:pPr>
+                    <w:r>
+                      <w:rPr>
+                        <w:b/>
+                        <w:color w:val="C00000"/>
+                      </w:rPr>
+                      <w:t>13</w:t>
+                    </w:r>
+                  </w:p>
+                </w:txbxContent>
+              </v:textbox>
+            </v:shape>
+            <v:shape id="_x0000_s1497" type="#_x0000_t202" style="position:absolute;left:6349;top:7097;width:613;height:282" filled="f" stroked="f">
+              <v:textbox>
+                <w:txbxContent>
+                  <w:p>
+                    <w:pPr>
+                      <w:rPr>
+                        <w:b/>
+                        <w:color w:val="00B050"/>
+                      </w:rPr>
+                    </w:pPr>
+                    <w:r>
+                      <w:rPr>
+                        <w:b/>
+                        <w:color w:val="00B050"/>
+                      </w:rPr>
+                      <w:t>12</w:t>
+                    </w:r>
+                  </w:p>
+                </w:txbxContent>
+              </v:textbox>
+            </v:shape>
+            <v:shape id="_x0000_s1498" type="#_x0000_t32" style="position:absolute;left:5510;top:5575;width:2;height:2010" o:connectortype="straight" strokecolor="#7f7f7f [1612]">
+              <v:stroke dashstyle="1 1" endcap="round"/>
+            </v:shape>
+            <v:shape id="_x0000_s1499" type="#_x0000_t202" style="position:absolute;left:5218;top:5347;width:673;height:260" filled="f" stroked="f">
+              <v:textbox>
+                <w:txbxContent>
+                  <w:p>
+                    <w:pPr>
+                      <w:rPr>
+                        <w:color w:val="A6A6A6" w:themeColor="background1" w:themeShade="A6"/>
+                        <w:sz w:val="18"/>
+                      </w:rPr>
+                    </w:pPr>
+                    <w:r>
+                      <w:rPr>
+                        <w:color w:val="A6A6A6" w:themeColor="background1" w:themeShade="A6"/>
+                        <w:sz w:val="18"/>
+                      </w:rPr>
+                      <w:t>261.69</w:t>
+                    </w:r>
+                  </w:p>
+                </w:txbxContent>
+              </v:textbox>
+            </v:shape>
+            <v:shape id="_x0000_s1500" type="#_x0000_t32" style="position:absolute;left:4491;top:6535;width:2194;height:1;flip:x" o:connectortype="straight" strokecolor="#7f7f7f [1612]">
+              <v:stroke dashstyle="1 1" endcap="round"/>
+            </v:shape>
+            <v:shape id="_x0000_s1501" type="#_x0000_t202" style="position:absolute;left:3847;top:6375;width:644;height:322" filled="f" stroked="f">
+              <v:textbox>
+                <w:txbxContent>
+                  <w:p>
+                    <w:pPr>
+                      <w:rPr>
+                        <w:color w:val="A6A6A6" w:themeColor="background1" w:themeShade="A6"/>
+                        <w:sz w:val="18"/>
+                      </w:rPr>
+                    </w:pPr>
+                    <w:r>
+                      <w:rPr>
+                        <w:color w:val="A6A6A6" w:themeColor="background1" w:themeShade="A6"/>
+                        <w:sz w:val="18"/>
+                      </w:rPr>
+                      <w:t>-10.</w:t>
+                    </w:r>
+                    <w:r>
+                      <w:rPr>
+                        <w:color w:val="A6A6A6" w:themeColor="background1" w:themeShade="A6"/>
+                        <w:sz w:val="18"/>
+                      </w:rPr>
+                      <w:t>73</w:t>
+                    </w:r>
+                  </w:p>
+                </w:txbxContent>
+              </v:textbox>
+            </v:shape>
+            <v:oval id="_x0000_s1502" style="position:absolute;left:5454;top:6482;width:112;height:108" fillcolor="#ffc000" strokecolor="#ffc000"/>
+            <v:shape id="_x0000_s1503" type="#_x0000_t202" style="position:absolute;left:5454;top:6281;width:613;height:282" filled="f" stroked="f">
+              <v:textbox>
+                <w:txbxContent>
+                  <w:p>
+                    <w:pPr>
+                      <w:rPr>
+                        <w:color w:val="7030A0"/>
+                      </w:rPr>
+                    </w:pPr>
+                    <w:r>
+                      <w:rPr>
+                        <w:color w:val="7030A0"/>
+                      </w:rPr>
+                      <w:t>11</w:t>
+                    </w:r>
+                  </w:p>
+                </w:txbxContent>
+              </v:textbox>
+            </v:shape>
+            <v:shape id="_x0000_s1504" type="#_x0000_t202" style="position:absolute;left:3814;top:5951;width:636;height:322" filled="f" stroked="f">
+              <v:textbox inset=",,0">
+                <w:txbxContent>
+                  <w:p>
+                    <w:pPr>
+                      <w:rPr>
+                        <w:color w:val="A6A6A6" w:themeColor="background1" w:themeShade="A6"/>
+                        <w:sz w:val="18"/>
+                      </w:rPr>
+                    </w:pPr>
+                    <w:r>
+                      <w:rPr>
+                        <w:color w:val="A6A6A6" w:themeColor="background1" w:themeShade="A6"/>
+                        <w:sz w:val="18"/>
+                      </w:rPr>
+                      <w:t>-10.</w:t>
+                    </w:r>
+                    <w:r>
+                      <w:rPr>
+                        <w:color w:val="A6A6A6" w:themeColor="background1" w:themeShade="A6"/>
+                        <w:sz w:val="18"/>
+                      </w:rPr>
+                      <w:t>73</w:t>
+                    </w:r>
+                    <w:r>
+                      <w:rPr>
+                        <w:color w:val="A6A6A6" w:themeColor="background1" w:themeShade="A6"/>
+                        <w:sz w:val="18"/>
+                      </w:rPr>
+                      <w:t>5</w:t>
+                    </w:r>
+                  </w:p>
+                </w:txbxContent>
+              </v:textbox>
+            </v:shape>
+            <v:shape id="_x0000_s1505" type="#_x0000_t32" style="position:absolute;left:4450;top:6111;width:2122;height:1;flip:x" o:connectortype="straight" strokecolor="#7f7f7f [1612]">
+              <v:stroke dashstyle="1 1" endcap="round"/>
+            </v:shape>
+            <v:oval id="_x0000_s1506" style="position:absolute;left:5454;top:6066;width:112;height:108" fillcolor="#ffc000" strokecolor="#ffc000"/>
+            <v:shape id="_x0000_s1507" type="#_x0000_t202" style="position:absolute;left:5454;top:5851;width:613;height:283" filled="f" stroked="f">
+              <v:textbox>
+                <w:txbxContent>
+                  <w:p>
+                    <w:pPr>
+                      <w:rPr>
+                        <w:color w:val="7030A0"/>
+                      </w:rPr>
+                    </w:pPr>
+                    <w:r>
+                      <w:rPr>
+                        <w:color w:val="7030A0"/>
+                      </w:rPr>
+                      <w:t>11</w:t>
+                    </w:r>
+                  </w:p>
+                </w:txbxContent>
+              </v:textbox>
+            </v:shape>
+            <v:shape id="_x0000_s1508" type="#_x0000_t202" style="position:absolute;left:3837;top:6775;width:637;height:322" filled="f" stroked="f">
+              <v:textbox inset=",,0">
+                <w:txbxContent>
+                  <w:p>
+                    <w:pPr>
+                      <w:rPr>
+                        <w:color w:val="A6A6A6" w:themeColor="background1" w:themeShade="A6"/>
+                        <w:sz w:val="18"/>
+                      </w:rPr>
+                    </w:pPr>
+                    <w:r>
+                      <w:rPr>
+                        <w:color w:val="A6A6A6" w:themeColor="background1" w:themeShade="A6"/>
+                        <w:sz w:val="18"/>
+                      </w:rPr>
+                      <w:t>-10.</w:t>
+                    </w:r>
+                    <w:r>
+                      <w:rPr>
+                        <w:color w:val="A6A6A6" w:themeColor="background1" w:themeShade="A6"/>
+                        <w:sz w:val="18"/>
+                      </w:rPr>
+                      <w:t>7</w:t>
+                    </w:r>
+                    <w:r>
+                      <w:rPr>
+                        <w:color w:val="A6A6A6" w:themeColor="background1" w:themeShade="A6"/>
+                        <w:sz w:val="18"/>
+                      </w:rPr>
+                      <w:t>25</w:t>
+                    </w:r>
+                  </w:p>
+                </w:txbxContent>
+              </v:textbox>
+            </v:shape>
+            <v:shape id="_x0000_s1509" type="#_x0000_t32" style="position:absolute;left:4474;top:6940;width:2121;height:1;flip:x" o:connectortype="straight" strokecolor="#7f7f7f [1612]">
+              <v:stroke dashstyle="1 1" endcap="round"/>
+            </v:shape>
+            <v:shape id="_x0000_s1510" type="#_x0000_t202" style="position:absolute;left:5454;top:6697;width:614;height:282" filled="f" stroked="f">
+              <v:textbox>
+                <w:txbxContent>
+                  <w:p>
+                    <w:pPr>
+                      <w:rPr>
+                        <w:color w:val="00B050"/>
+                      </w:rPr>
+                    </w:pPr>
+                    <w:r>
+                      <w:rPr>
+                        <w:color w:val="00B050"/>
+                      </w:rPr>
+                      <w:t>12</w:t>
+                    </w:r>
+                  </w:p>
+                </w:txbxContent>
+              </v:textbox>
+            </v:shape>
+            <v:oval id="_x0000_s1511" style="position:absolute;left:5454;top:6871;width:112;height:108" fillcolor="#ffc000" strokecolor="#ffc000"/>
+            <v:shape id="_x0000_s1512" type="#_x0000_t32" style="position:absolute;left:5014;top:5538;width:2;height:2071" o:connectortype="straight" strokecolor="#7f7f7f [1612]">
+              <v:stroke dashstyle="1 1" endcap="round"/>
+            </v:shape>
+            <v:shape id="_x0000_s1513" type="#_x0000_t202" style="position:absolute;left:4714;top:5216;width:767;height:322" filled="f" stroked="f">
+              <v:textbox>
+                <w:txbxContent>
+                  <w:p>
+                    <w:pPr>
+                      <w:rPr>
+                        <w:color w:val="A6A6A6" w:themeColor="background1" w:themeShade="A6"/>
+                        <w:sz w:val="18"/>
+                      </w:rPr>
+                    </w:pPr>
+                    <w:r>
+                      <w:rPr>
+                        <w:color w:val="A6A6A6" w:themeColor="background1" w:themeShade="A6"/>
+                        <w:sz w:val="18"/>
+                      </w:rPr>
+                      <w:t>261.6</w:t>
+                    </w:r>
+                    <w:r>
+                      <w:rPr>
+                        <w:color w:val="A6A6A6" w:themeColor="background1" w:themeShade="A6"/>
+                        <w:sz w:val="18"/>
+                      </w:rPr>
+                      <w:t>85</w:t>
+                    </w:r>
+                  </w:p>
+                </w:txbxContent>
+              </v:textbox>
+            </v:shape>
+            <v:oval id="_x0000_s1514" style="position:absolute;left:4953;top:6481;width:111;height:108" fillcolor="#ffc000" strokecolor="#ffc000"/>
+            <v:oval id="_x0000_s1515" style="position:absolute;left:4953;top:6066;width:111;height:108" fillcolor="#ffc000" strokecolor="#ffc000"/>
+            <v:oval id="_x0000_s1516" style="position:absolute;left:4953;top:6871;width:111;height:108" fillcolor="#ffc000" strokecolor="#ffc000"/>
+            <v:shape id="_x0000_s1517" type="#_x0000_t202" style="position:absolute;left:4953;top:6273;width:613;height:284" filled="f" stroked="f">
+              <v:textbox>
+                <w:txbxContent>
+                  <w:p>
+                    <w:pPr>
+                      <w:rPr>
+                        <w:color w:val="00B0F0"/>
+                      </w:rPr>
+                    </w:pPr>
+                    <w:r>
+                      <w:rPr>
+                        <w:color w:val="00B0F0"/>
+                      </w:rPr>
+                      <w:t>10</w:t>
+                    </w:r>
+                  </w:p>
+                </w:txbxContent>
+              </v:textbox>
+            </v:shape>
+            <v:shape id="_x0000_s1518" type="#_x0000_t202" style="position:absolute;left:4953;top:6698;width:613;height:281" filled="f" stroked="f">
+              <v:textbox>
+                <w:txbxContent>
+                  <w:p>
+                    <w:pPr>
+                      <w:rPr>
+                        <w:color w:val="C00000"/>
+                      </w:rPr>
+                    </w:pPr>
+                    <w:r>
+                      <w:rPr>
+                        <w:color w:val="C00000"/>
+                      </w:rPr>
+                      <w:t>13</w:t>
+                    </w:r>
+                  </w:p>
+                </w:txbxContent>
+              </v:textbox>
+            </v:shape>
+            <v:shape id="_x0000_s1519" type="#_x0000_t202" style="position:absolute;left:4953;top:5851;width:613;height:283" filled="f" stroked="f">
+              <v:textbox>
+                <w:txbxContent>
+                  <w:p>
+                    <w:pPr>
+                      <w:rPr>
+                        <w:color w:val="00B0F0"/>
+                      </w:rPr>
+                    </w:pPr>
+                    <w:r>
+                      <w:rPr>
+                        <w:color w:val="00B0F0"/>
+                      </w:rPr>
+                      <w:t>10</w:t>
+                    </w:r>
+                  </w:p>
+                </w:txbxContent>
+              </v:textbox>
+            </v:shape>
+            <v:shape id="_x0000_s1520" type="#_x0000_t202" style="position:absolute;left:5641;top:5217;width:767;height:321" filled="f" stroked="f">
+              <v:textbox>
+                <w:txbxContent>
+                  <w:p>
+                    <w:pPr>
+                      <w:rPr>
+                        <w:color w:val="A6A6A6" w:themeColor="background1" w:themeShade="A6"/>
+                        <w:sz w:val="18"/>
+                      </w:rPr>
+                    </w:pPr>
+                    <w:r>
+                      <w:rPr>
+                        <w:color w:val="A6A6A6" w:themeColor="background1" w:themeShade="A6"/>
+                        <w:sz w:val="18"/>
+                      </w:rPr>
+                      <w:t>261.6</w:t>
+                    </w:r>
+                    <w:r>
+                      <w:rPr>
+                        <w:color w:val="A6A6A6" w:themeColor="background1" w:themeShade="A6"/>
+                        <w:sz w:val="18"/>
+                      </w:rPr>
+                      <w:t>95</w:t>
+                    </w:r>
+                  </w:p>
+                </w:txbxContent>
+              </v:textbox>
+            </v:shape>
+            <v:shape id="_x0000_s1521" type="#_x0000_t32" style="position:absolute;left:6008;top:5515;width:2;height:2070" o:connectortype="straight" strokecolor="#7f7f7f [1612]">
+              <v:stroke dashstyle="1 1" endcap="round"/>
+            </v:shape>
+            <v:shape id="_x0000_s1522" type="#_x0000_t202" style="position:absolute;left:5931;top:6273;width:613;height:282" filled="f" stroked="f">
+              <v:textbox>
+                <w:txbxContent>
+                  <w:p>
+                    <w:pPr>
+                      <w:rPr>
+                        <w:color w:val="7030A0"/>
+                      </w:rPr>
+                    </w:pPr>
+                    <w:r>
+                      <w:rPr>
+                        <w:color w:val="7030A0"/>
+                      </w:rPr>
+                      <w:t>11</w:t>
+                    </w:r>
+                  </w:p>
+                </w:txbxContent>
+              </v:textbox>
+            </v:shape>
+            <v:shape id="_x0000_s1523" type="#_x0000_t202" style="position:absolute;left:5955;top:6698;width:613;height:283" filled="f" stroked="f">
+              <v:textbox>
+                <w:txbxContent>
+                  <w:p>
+                    <w:pPr>
+                      <w:rPr>
+                        <w:color w:val="00B050"/>
+                      </w:rPr>
+                    </w:pPr>
+                    <w:r>
+                      <w:rPr>
+                        <w:color w:val="00B050"/>
+                      </w:rPr>
+                      <w:t>12</w:t>
+                    </w:r>
+                  </w:p>
+                </w:txbxContent>
+              </v:textbox>
+            </v:shape>
+            <v:oval id="_x0000_s1524" style="position:absolute;left:5955;top:6481;width:112;height:108" fillcolor="#ffc000" strokecolor="#ffc000"/>
+            <v:oval id="_x0000_s1525" style="position:absolute;left:5955;top:6066;width:112;height:108" fillcolor="#ffc000" strokecolor="#ffc000"/>
+            <v:oval id="_x0000_s1526" style="position:absolute;left:5955;top:6871;width:112;height:108" fillcolor="#ffc000" strokecolor="#ffc000"/>
+            <v:shape id="_x0000_s1527" type="#_x0000_t202" style="position:absolute;left:5931;top:5851;width:614;height:283" filled="f" stroked="f">
+              <v:textbox>
+                <w:txbxContent>
+                  <w:p>
+                    <w:pPr>
+                      <w:rPr>
+                        <w:color w:val="7030A0"/>
+                      </w:rPr>
+                    </w:pPr>
+                    <w:r>
+                      <w:rPr>
+                        <w:color w:val="7030A0"/>
+                      </w:rPr>
+                      <w:t>11</w:t>
+                    </w:r>
+                  </w:p>
+                </w:txbxContent>
+              </v:textbox>
+            </v:shape>
+            <v:oval id="_x0000_s1532" style="position:absolute;left:3400;top:7862;width:110;height:108" fillcolor="#00b0f0" strokecolor="#00b0f0"/>
+            <v:oval id="_x0000_s1533" style="position:absolute;left:3733;top:7862;width:114;height:108" fillcolor="#7030a0" strokecolor="#7030a0"/>
+            <v:oval id="_x0000_s1534" style="position:absolute;left:3510;top:7862;width:110;height:108" fillcolor="#c00000" strokecolor="#c00000"/>
+            <v:oval id="_x0000_s1535" style="position:absolute;left:3620;top:7862;width:113;height:108" fillcolor="#00b050" strokecolor="#00b050"/>
+            <v:shape id="_x0000_s1536" type="#_x0000_t202" style="position:absolute;left:3773;top:7752;width:3417;height:322" filled="f" stroked="f">
+              <v:textbox>
+                <w:txbxContent>
+                  <w:p>
+                    <w:pPr>
+                      <w:rPr>
+                        <w:b/>
+                        <w:lang w:val="en-GB"/>
+                      </w:rPr>
+                    </w:pPr>
+                    <w:r>
+                      <w:rPr>
+                        <w:b/>
+                        <w:lang w:val="en-GB"/>
+                      </w:rPr>
+                      <w:t>Real value</w:t>
+                    </w:r>
+                    <w:r>
+                      <w:rPr>
+                        <w:b/>
+                        <w:lang w:val="en-GB"/>
+                      </w:rPr>
+                      <w:t xml:space="preserve"> from a </w:t>
+                    </w:r>
+                    <w:r>
+                      <w:rPr>
+                        <w:b/>
+                        <w:lang w:val="en-GB"/>
+                      </w:rPr>
+                      <w:t xml:space="preserve">dataset </w:t>
+                    </w:r>
+                    <w:r>
+                      <w:rPr>
+                        <w:b/>
+                        <w:lang w:val="en-GB"/>
+                      </w:rPr>
+                      <w:t>variable</w:t>
+                    </w:r>
+                  </w:p>
+                </w:txbxContent>
+              </v:textbox>
+            </v:shape>
+            <v:oval id="_x0000_s1537" style="position:absolute;left:3726;top:8470;width:111;height:109" fillcolor="#ffc000" strokecolor="#ffc000"/>
+            <v:shape id="_x0000_s1538" type="#_x0000_t202" style="position:absolute;left:3773;top:8360;width:2080;height:719" filled="f" stroked="f">
+              <v:textbox>
+                <w:txbxContent>
+                  <w:p>
+                    <w:pPr>
+                      <w:spacing w:after="0" w:line="240" w:lineRule="auto"/>
+                      <w:rPr>
+                        <w:b/>
+                        <w:lang w:val="en-GB"/>
+                      </w:rPr>
+                    </w:pPr>
+                    <w:r>
+                      <w:rPr>
+                        <w:b/>
+                        <w:lang w:val="en-GB"/>
+                      </w:rPr>
+                      <w:t xml:space="preserve">Requested </w:t>
+                    </w:r>
+                    <w:r>
+                      <w:rPr>
+                        <w:b/>
+                        <w:lang w:val="en-GB"/>
+                      </w:rPr>
+                      <w:t>location and</w:t>
+                    </w:r>
+                    <w:r>
+                      <w:rPr>
+                        <w:b/>
+                        <w:lang w:val="en-GB"/>
+                      </w:rPr>
+                      <w:br/>
+                      <w:t xml:space="preserve">associated </w:t>
+                    </w:r>
+                    <w:r>
+                      <w:rPr>
+                        <w:b/>
+                        <w:lang w:val="en-GB"/>
+                      </w:rPr>
+                      <w:t>result</w:t>
+                    </w:r>
+                  </w:p>
+                </w:txbxContent>
+              </v:textbox>
+            </v:shape>
+            <v:rect id="_x0000_s1539" style="position:absolute;left:3510;top:8054;width:122;height:129" fillcolor="#c00000" strokecolor="#a5a5a5 [2092]">
+              <v:fill opacity="15729f"/>
+            </v:rect>
+            <v:rect id="_x0000_s1540" style="position:absolute;left:3632;top:8054;width:109;height:129" fillcolor="#00b050" strokecolor="#a5a5a5 [2092]">
+              <v:fill opacity="15729f"/>
+            </v:rect>
+            <v:rect id="_x0000_s1541" style="position:absolute;left:3741;top:8054;width:118;height:129" fillcolor="#7030a0" strokecolor="#a5a5a5 [2092]">
+              <v:fill opacity="15729f"/>
+            </v:rect>
+            <v:rect id="_x0000_s1542" style="position:absolute;left:3386;top:8054;width:124;height:129" fillcolor="#00b0f0" strokecolor="#a5a5a5 [2092]">
+              <v:fill opacity="15729f"/>
+            </v:rect>
+            <v:shape id="_x0000_s1543" type="#_x0000_t202" style="position:absolute;left:3773;top:7970;width:2795;height:585" filled="f" stroked="f">
+              <v:textbox>
+                <w:txbxContent>
+                  <w:p>
+                    <w:pPr>
+                      <w:spacing w:after="0" w:line="216" w:lineRule="auto"/>
+                      <w:rPr>
+                        <w:b/>
+                        <w:lang w:val="en-GB"/>
+                      </w:rPr>
+                    </w:pPr>
+                    <w:r>
+                      <w:rPr>
+                        <w:b/>
+                        <w:lang w:val="en-GB"/>
+                      </w:rPr>
+                      <w:t>Requested area</w:t>
+                    </w:r>
+                    <w:r>
+                      <w:rPr>
+                        <w:b/>
+                        <w:lang w:val="en-GB"/>
+                      </w:rPr>
+                      <w:t xml:space="preserve"> matching a </w:t>
+                    </w:r>
+                    <w:r>
+                      <w:rPr>
+                        <w:b/>
+                        <w:lang w:val="en-GB"/>
+                      </w:rPr>
+                      <w:t>real value</w:t>
+                    </w:r>
+                    <w:r>
+                      <w:rPr>
+                        <w:b/>
+                        <w:lang w:val="en-GB"/>
+                      </w:rPr>
+                      <w:t xml:space="preserve"> </w:t>
+                    </w:r>
+                    <w:r>
+                      <w:rPr>
+                        <w:b/>
+                        <w:lang w:val="en-GB"/>
+                      </w:rPr>
+                      <w:t xml:space="preserve">from a </w:t>
+                    </w:r>
+                    <w:r>
+                      <w:rPr>
+                        <w:b/>
+                        <w:lang w:val="en-GB"/>
+                      </w:rPr>
+                      <w:t xml:space="preserve">dataset </w:t>
+                    </w:r>
+                    <w:r>
+                      <w:rPr>
+                        <w:b/>
+                        <w:lang w:val="en-GB"/>
+                      </w:rPr>
+                      <w:t>variable</w:t>
+                    </w:r>
+                  </w:p>
+                </w:txbxContent>
+              </v:textbox>
+            </v:shape>
+            <v:shapetype id="_x0000_t87" coordsize="21600,21600" o:spt="87" adj="1800,10800" path="m21600,qx10800@0l10800@2qy0@11,10800@3l10800@1qy21600,21600e" filled="f">
+              <v:formulas>
+                <v:f eqn="val #0"/>
+                <v:f eqn="sum 21600 0 #0"/>
+                <v:f eqn="sum #1 0 #0"/>
+                <v:f eqn="sum #1 #0 0"/>
+                <v:f eqn="prod #0 9598 32768"/>
+                <v:f eqn="sum 21600 0 @4"/>
+                <v:f eqn="sum 21600 0 #1"/>
+                <v:f eqn="min #1 @6"/>
+                <v:f eqn="prod @7 1 2"/>
+                <v:f eqn="prod #0 2 1"/>
+                <v:f eqn="sum 21600 0 @9"/>
+                <v:f eqn="val #1"/>
+              </v:formulas>
+              <v:path arrowok="t" o:connecttype="custom" o:connectlocs="21600,0;0,10800;21600,21600" textboxrect="13963,@4,21600,@5"/>
+              <v:handles>
+                <v:h position="center,#0" yrange="0,@8"/>
+                <v:h position="topLeft,#1" yrange="@9,@10"/>
+              </v:handles>
+            </v:shapetype>
+            <v:shape id="_x0000_s1544" type="#_x0000_t87" style="position:absolute;left:3620;top:5790;width:121;height:1645" strokecolor="#a5a5a5 [2092]"/>
+            <v:shape id="_x0000_s1545" type="#_x0000_t87" style="position:absolute;left:5357;top:4143;width:122;height:1644;rotation:90" strokecolor="#a5a5a5 [2092]"/>
+            <v:shape id="_x0000_s1546" type="#_x0000_t75" style="position:absolute;left:6010;top:8360;width:592;height:499">
+              <v:imagedata r:id="rId17" o:title=""/>
+            </v:shape>
+            <v:shape id="_x0000_s1547" type="#_x0000_t75" style="position:absolute;left:4118;top:3460;width:2567;height:687">
+              <v:imagedata r:id="rId19" o:title=""/>
+            </v:shape>
+            <v:shape id="_x0000_s1557" type="#_x0000_t202" style="position:absolute;left:4618;top:3562;width:529;height:282" filled="f" stroked="f">
+              <v:textbox>
+                <w:txbxContent>
+                  <w:p>
+                    <w:pPr>
+                      <w:rPr>
+                        <w:b/>
+                        <w:color w:val="00B0F0"/>
+                      </w:rPr>
+                    </w:pPr>
+                    <w:r>
+                      <w:rPr>
+                        <w:b/>
+                        <w:color w:val="00B0F0"/>
+                      </w:rPr>
+                      <w:t>10</w:t>
+                    </w:r>
+                  </w:p>
+                </w:txbxContent>
+              </v:textbox>
+            </v:shape>
+            <v:shape id="_x0000_s1558" type="#_x0000_t202" style="position:absolute;left:6540;top:3562;width:613;height:284" filled="f" stroked="f">
+              <v:textbox>
+                <w:txbxContent>
+                  <w:p>
+                    <w:pPr>
+                      <w:rPr>
+                        <w:color w:val="7030A0"/>
+                      </w:rPr>
+                    </w:pPr>
+                    <w:r>
+                      <w:rPr>
+                        <w:color w:val="7030A0"/>
+                      </w:rPr>
+                      <w:t>11</w:t>
+                    </w:r>
+                  </w:p>
+                </w:txbxContent>
+              </v:textbox>
+            </v:shape>
+            <v:shape id="_x0000_s1559" type="#_x0000_t202" style="position:absolute;left:6540;top:3982;width:613;height:283" filled="f" stroked="f">
+              <v:textbox>
+                <w:txbxContent>
+                  <w:p>
+                    <w:pPr>
+                      <w:rPr>
+                        <w:b/>
+                        <w:color w:val="00B050"/>
+                      </w:rPr>
+                    </w:pPr>
+                    <w:r>
+                      <w:rPr>
+                        <w:b/>
+                        <w:color w:val="00B050"/>
+                      </w:rPr>
+                      <w:t>12</w:t>
+                    </w:r>
+                  </w:p>
+                </w:txbxContent>
+              </v:textbox>
+            </v:shape>
+            <v:shape id="_x0000_s1560" type="#_x0000_t202" style="position:absolute;left:4648;top:3982;width:609;height:283" filled="f" stroked="f">
+              <v:textbox>
+                <w:txbxContent>
+                  <w:p>
+                    <w:pPr>
+                      <w:rPr>
+                        <w:b/>
+                        <w:color w:val="C00000"/>
+                      </w:rPr>
+                    </w:pPr>
+                    <w:r>
+                      <w:rPr>
+                        <w:b/>
+                        <w:color w:val="C00000"/>
+                      </w:rPr>
+                      <w:t>13</w:t>
+                    </w:r>
+                  </w:p>
+                </w:txbxContent>
+              </v:textbox>
+            </v:shape>
+            <w10:wrap type="none"/>
+            <w10:anchorlock/>
+          </v:group>
+        </w:pict>
       </w:r>
     </w:p>
     <w:sectPr>

</xml_diff>

<commit_message>
Add details about Redis
</commit_message>
<xml_diff>
--- a/motu-parent/src/doc/softwareArchitecture.docx
+++ b/motu-parent/src/doc/softwareArchitecture.docx
@@ -1750,7 +1750,7 @@
               <v:path o:extrusionok="t" o:connecttype="none"/>
               <o:lock v:ext="edit" text="t"/>
             </v:shape>
-            <v:rect id="_x0000_s1924" style="position:absolute;left:2508;top:8497;width:7936;height:2762" fillcolor="#31849b [2408]">
+            <v:rect id="_x0000_s1924" style="position:absolute;left:2508;top:8497;width:4163;height:2762" fillcolor="#31849b [2408]" strokecolor="red">
               <v:fill recolor="t" rotate="t" type="gradient"/>
               <v:textbox>
                 <w:txbxContent>
@@ -1810,7 +1810,7 @@
                 </w:txbxContent>
               </v:textbox>
             </v:rect>
-            <v:rect id="_x0000_s1923" style="position:absolute;left:2549;top:5115;width:7936;height:2762" fillcolor="#31849b [2408]">
+            <v:rect id="_x0000_s1923" style="position:absolute;left:2549;top:5115;width:4121;height:2762" fillcolor="#31849b [2408]" strokecolor="red">
               <v:fill recolor="t" rotate="t" type="gradient"/>
               <v:textbox>
                 <w:txbxContent>
@@ -1862,7 +1862,7 @@
                 </w:txbxContent>
               </v:textbox>
             </v:rect>
-            <v:rect id="_x0000_s1572" style="position:absolute;left:597;top:7346;width:1838;height:875" fillcolor="none" strokecolor="#5a5a5a [2109]">
+            <v:rect id="_x0000_s1572" style="position:absolute;left:564;top:7792;width:1838;height:875" fillcolor="none" strokecolor="#5a5a5a [2109]">
               <v:fill opacity="60948f" color2="white [3212]" o:opacity2="60948f" rotate="t" focus="50%" type="gradient"/>
               <v:textbox style="mso-next-textbox:#_x0000_s1572">
                 <w:txbxContent>
@@ -1878,7 +1878,7 @@
                 </w:txbxContent>
               </v:textbox>
             </v:rect>
-            <v:rect id="_x0000_s1574" style="position:absolute;left:7227;top:5255;width:2938;height:2220" fillcolor="#dbe5f1 [660]" strokecolor="#0070c0">
+            <v:rect id="_x0000_s1574" style="position:absolute;left:7864;top:6881;width:2938;height:2220" fillcolor="#dbe5f1 [660]" strokecolor="#0070c0">
               <v:fill opacity="60948f" color2="white [3212]" o:opacity2="60948f" rotate="t" focus="50%" type="gradient"/>
               <v:textbox style="mso-next-textbox:#_x0000_s1574" inset=".5mm,,.5mm">
                 <w:txbxContent>
@@ -2128,9 +2128,6 @@
             <v:shape id="_x0000_s1591" type="#_x0000_t32" style="position:absolute;left:1549;top:3798;width:1741;height:1883;flip:x y" o:connectortype="straight" strokecolor="#0070c0">
               <v:stroke endarrow="block"/>
             </v:shape>
-            <v:shape id="_x0000_s1592" type="#_x0000_t33" style="position:absolute;left:4838;top:5681;width:3558;height:58" o:connectortype="elbow" adj="-29371,-2115683,-29371" strokecolor="#0070c0">
-              <v:stroke endarrow="block"/>
-            </v:shape>
             <v:shape id="_x0000_s1593" type="#_x0000_t132" style="position:absolute;left:790;top:4123;width:674;height:900" strokecolor="#7f7f7f [1612]">
               <v:textbox style="mso-next-textbox:#_x0000_s1593" inset=".5mm,0,.5mm,0">
                 <w:txbxContent>
@@ -2156,7 +2153,7 @@
             <v:shape id="_x0000_s1594" type="#_x0000_t32" style="position:absolute;left:1123;top:3937;width:4;height:186" o:connectortype="straight" strokecolor="gray [1629]">
               <v:stroke endarrow="block"/>
             </v:shape>
-            <v:shape id="_x0000_s1595" type="#_x0000_t34" style="position:absolute;left:7622;top:5944;width:453;height:1108;rotation:180;flip:x y" o:connectortype="elbow" adj="-17166,115876,363433" strokecolor="#0070c0">
+            <v:shape id="_x0000_s1595" type="#_x0000_t34" style="position:absolute;left:8259;top:7570;width:453;height:1108;rotation:180;flip:x y" o:connectortype="elbow" adj="-17166,147574,393807" strokecolor="#0070c0">
               <v:stroke endarrow="block"/>
             </v:shape>
             <v:shape id="_x0000_s1596" type="#_x0000_t202" style="position:absolute;left:1197;top:3996;width:425;height:188" filled="f" stroked="f">
@@ -2180,7 +2177,7 @@
                 </w:txbxContent>
               </v:textbox>
             </v:shape>
-            <v:shape id="_x0000_s1597" type="#_x0000_t202" style="position:absolute;left:6670;top:5539;width:1226;height:182" filled="f" stroked="f">
+            <v:shape id="_x0000_s1597" type="#_x0000_t202" style="position:absolute;left:8152;top:5785;width:1226;height:182" filled="f" stroked="f">
               <v:textbox style="mso-next-textbox:#_x0000_s1597" inset="0,0,0,0">
                 <w:txbxContent>
                   <w:p>
@@ -2331,7 +2328,7 @@
             <v:shape id="_x0000_s1605" type="#_x0000_t75" style="position:absolute;left:2974;top:6971;width:161;height:161">
               <v:imagedata r:id="rId8" o:title="document-open-5"/>
             </v:shape>
-            <v:shape id="_x0000_s1606" type="#_x0000_t32" style="position:absolute;left:1456;top:7132;width:1599;height:154;flip:y" o:connectortype="straight" strokecolor="#7f7f7f [1612]"/>
+            <v:shape id="_x0000_s1606" type="#_x0000_t32" style="position:absolute;left:1423;top:7132;width:1632;height:600;flip:y" o:connectortype="straight" strokecolor="#7f7f7f [1612]"/>
             <v:shape id="_x0000_s1607" type="#_x0000_t75" style="position:absolute;left:2689;top:6543;width:161;height:163">
               <v:imagedata r:id="rId8" o:title="document-open-5"/>
             </v:shape>
@@ -2521,7 +2518,7 @@
             <v:shape id="_x0000_s1615" type="#_x0000_t75" style="position:absolute;left:4701;top:4423;width:521;height:162">
               <v:imagedata r:id="rId9" o:title=""/>
             </v:shape>
-            <v:rect id="_x0000_s1616" style="position:absolute;left:8075;top:6769;width:1485;height:202" fillcolor="white [3212]" stroked="f" strokecolor="#1f497d [3215]">
+            <v:rect id="_x0000_s1616" style="position:absolute;left:8712;top:8395;width:1485;height:202" fillcolor="white [3212]" stroked="f" strokecolor="#1f497d [3215]">
               <v:fill opacity="0" color2="fill darken(118)" o:opacity2="0" rotate="t" method="linear sigma" focus="100%" type="gradient"/>
               <v:stroke dashstyle="1 1"/>
               <v:textbox style="mso-next-textbox:#_x0000_s1616" inset="0,.3mm,0,0">
@@ -2559,13 +2556,13 @@
                 </w:txbxContent>
               </v:textbox>
             </v:rect>
-            <v:shape id="_x0000_s1617" type="#_x0000_t75" style="position:absolute;left:7896;top:6809;width:160;height:162">
+            <v:shape id="_x0000_s1617" type="#_x0000_t75" style="position:absolute;left:8533;top:8435;width:160;height:162">
               <v:imagedata r:id="rId8" o:title="document-open-5"/>
             </v:shape>
-            <v:shape id="_x0000_s1618" type="#_x0000_t75" style="position:absolute;left:8075;top:6971;width:159;height:162">
+            <v:shape id="_x0000_s1618" type="#_x0000_t75" style="position:absolute;left:8712;top:8597;width:159;height:162">
               <v:imagedata r:id="rId8" o:title="document-open-5"/>
             </v:shape>
-            <v:rect id="_x0000_s1619" style="position:absolute;left:8234;top:6971;width:1484;height:202" fillcolor="white [3212]" stroked="f" strokecolor="#1f497d [3215]">
+            <v:rect id="_x0000_s1619" style="position:absolute;left:8871;top:8597;width:1484;height:202" fillcolor="white [3212]" stroked="f" strokecolor="#1f497d [3215]">
               <v:fill opacity="0" color2="fill darken(118)" o:opacity2="0" rotate="t" method="linear sigma" focus="100%" type="gradient"/>
               <v:stroke dashstyle="1 1"/>
               <v:textbox style="mso-next-textbox:#_x0000_s1619" inset="0,.3mm,0,0">
@@ -2615,11 +2612,11 @@
                 </w:txbxContent>
               </v:textbox>
             </v:rect>
-            <v:shape id="_x0000_s1620" type="#_x0000_t32" style="position:absolute;left:1456;top:6890;width:6440;height:396;flip:y" o:connectortype="straight" strokecolor="#7f7f7f [1612]"/>
-            <v:shape id="_x0000_s1621" type="#_x0000_t75" style="position:absolute;left:8079;top:7173;width:155;height:163">
+            <v:shape id="_x0000_s1620" type="#_x0000_t32" style="position:absolute;left:2149;top:7886;width:6384;height:630" o:connectortype="straight" strokecolor="#7f7f7f [1612]"/>
+            <v:shape id="_x0000_s1621" type="#_x0000_t75" style="position:absolute;left:8716;top:8799;width:155;height:163">
               <v:imagedata r:id="rId8" o:title="document-open-5"/>
             </v:shape>
-            <v:rect id="_x0000_s1622" style="position:absolute;left:8258;top:7156;width:1485;height:202" fillcolor="white [3212]" stroked="f" strokecolor="#1f497d [3215]">
+            <v:rect id="_x0000_s1622" style="position:absolute;left:8895;top:8782;width:1485;height:202" fillcolor="white [3212]" stroked="f" strokecolor="#1f497d [3215]">
               <v:fill opacity="0" color2="fill darken(118)" o:opacity2="0" rotate="t" method="linear sigma" focus="100%" type="gradient"/>
               <v:stroke dashstyle="1 1"/>
               <v:textbox style="mso-next-textbox:#_x0000_s1622" inset="0,.3mm,0,0">
@@ -2768,10 +2765,10 @@
             <v:shape id="_x0000_s1635" type="#_x0000_t75" style="position:absolute;left:10602;top:2292;width:269;height:364">
               <v:imagedata r:id="rId15" o:title=""/>
             </v:shape>
-            <v:shape id="_x0000_s1636" type="#_x0000_t75" style="position:absolute;left:2238;top:7286;width:267;height:363">
+            <v:shape id="_x0000_s1636" type="#_x0000_t75" style="position:absolute;left:2205;top:7732;width:267;height:363">
               <v:imagedata r:id="rId15" o:title=""/>
             </v:shape>
-            <v:rect id="_x0000_s1637" style="position:absolute;left:730;top:7286;width:1452;height:308" fillcolor="none" strokecolor="#365f91 [2404]">
+            <v:rect id="_x0000_s1637" style="position:absolute;left:697;top:7732;width:1452;height:308" fillcolor="none" strokecolor="#365f91 [2404]">
               <v:fill opacity="58982f" color2="fill darken(118)" rotate="t" method="linear sigma" focus="100%" type="gradient"/>
               <v:stroke dashstyle="1 1"/>
               <v:textbox style="mso-next-textbox:#_x0000_s1637" inset=",.3mm,,0">
@@ -2793,7 +2790,7 @@
                 </w:txbxContent>
               </v:textbox>
             </v:rect>
-            <v:rect id="_x0000_s1638" style="position:absolute;left:905;top:7675;width:1484;height:202" fillcolor="white [3212]" stroked="f" strokecolor="#1f497d [3215]">
+            <v:rect id="_x0000_s1638" style="position:absolute;left:872;top:8121;width:1484;height:202" fillcolor="white [3212]" stroked="f" strokecolor="#1f497d [3215]">
               <v:fill opacity="0" color2="fill darken(118)" o:opacity2="0" rotate="t" method="linear sigma" focus="100%" type="gradient"/>
               <v:stroke dashstyle="1 1"/>
               <v:textbox style="mso-next-textbox:#_x0000_s1638" inset="0,.3mm,0,0">
@@ -2831,16 +2828,16 @@
                 </w:txbxContent>
               </v:textbox>
             </v:rect>
-            <v:shape id="_x0000_s1639" type="#_x0000_t75" style="position:absolute;left:725;top:7716;width:161;height:161">
+            <v:shape id="_x0000_s1639" type="#_x0000_t75" style="position:absolute;left:692;top:8162;width:161;height:161">
               <v:imagedata r:id="rId8" o:title="document-open-5"/>
             </v:shape>
-            <v:shape id="_x0000_s1640" type="#_x0000_t75" style="position:absolute;left:905;top:7877;width:159;height:163">
+            <v:shape id="_x0000_s1640" type="#_x0000_t75" style="position:absolute;left:872;top:8323;width:159;height:163">
               <v:imagedata r:id="rId8" o:title="document-open-5"/>
             </v:shape>
-            <v:shape id="_x0000_s1641" type="#_x0000_t75" style="position:absolute;left:919;top:8058;width:159;height:163">
+            <v:shape id="_x0000_s1641" type="#_x0000_t75" style="position:absolute;left:886;top:8504;width:159;height:163">
               <v:imagedata r:id="rId8" o:title="document-open-5"/>
             </v:shape>
-            <v:rect id="_x0000_s1642" style="position:absolute;left:1064;top:7877;width:1485;height:202" fillcolor="white [3212]" stroked="f" strokecolor="#1f497d [3215]">
+            <v:rect id="_x0000_s1642" style="position:absolute;left:1031;top:8323;width:1485;height:202" fillcolor="white [3212]" stroked="f" strokecolor="#1f497d [3215]">
               <v:fill opacity="0" color2="fill darken(118)" o:opacity2="0" rotate="t" method="linear sigma" focus="100%" type="gradient"/>
               <v:stroke dashstyle="1 1"/>
               <v:textbox style="mso-next-textbox:#_x0000_s1642" inset="0,.3mm,0,0">
@@ -2890,7 +2887,7 @@
                 </w:txbxContent>
               </v:textbox>
             </v:rect>
-            <v:rect id="_x0000_s1643" style="position:absolute;left:1100;top:8040;width:1486;height:202" fillcolor="white [3212]" stroked="f" strokecolor="#1f497d [3215]">
+            <v:rect id="_x0000_s1643" style="position:absolute;left:1067;top:8486;width:1486;height:202" fillcolor="white [3212]" stroked="f" strokecolor="#1f497d [3215]">
               <v:fill opacity="0" color2="fill darken(118)" o:opacity2="0" rotate="t" method="linear sigma" focus="100%" type="gradient"/>
               <v:stroke dashstyle="1 1"/>
               <v:textbox style="mso-next-textbox:#_x0000_s1643" inset="0,.3mm,0,0">
@@ -2921,16 +2918,10 @@
             <v:shape id="_x0000_s1645" type="#_x0000_t32" style="position:absolute;left:4570;top:2492;width:3164;height:463" o:connectortype="straight" strokecolor="#0070c0">
               <v:stroke dashstyle="dash" endarrow="block"/>
             </v:shape>
-            <v:shape id="_x0000_s1646" type="#_x0000_t75" style="position:absolute;left:10018;top:5174;width:267;height:365">
+            <v:shape id="_x0000_s1646" type="#_x0000_t75" style="position:absolute;left:10655;top:6800;width:267;height:365">
               <v:imagedata r:id="rId15" o:title=""/>
             </v:shape>
-            <v:shape id="_x0000_s1647" type="#_x0000_t32" style="position:absolute;left:4545;top:5255;width:4151;height:1;flip:x" o:connectortype="straight" strokecolor="#548dd4 [1951]">
-              <v:stroke dashstyle="1 1"/>
-            </v:shape>
-            <v:shape id="_x0000_s1648" type="#_x0000_t32" style="position:absolute;left:4148;top:7475;width:3661;height:1;flip:x" o:connectortype="straight" strokecolor="#548dd4 [1951]">
-              <v:stroke dashstyle="1 1"/>
-            </v:shape>
-            <v:rect id="_x0000_s1649" style="position:absolute;left:7622;top:5739;width:1547;height:409" fillcolor="#365f91 [2404]" strokecolor="#365f91 [2404]">
+            <v:rect id="_x0000_s1649" style="position:absolute;left:8259;top:7365;width:1547;height:409" fillcolor="#365f91 [2404]" strokecolor="#365f91 [2404]">
               <v:fill color2="#365f91 [2404]" rotate="t" focus="100%" type="gradient"/>
               <v:textbox style="mso-next-textbox:#_x0000_s1649" inset=",.3mm,,0">
                 <w:txbxContent>
@@ -3008,7 +2999,7 @@
                 </w:txbxContent>
               </v:textbox>
             </v:rect>
-            <v:group id="_x0000_s1650" style="position:absolute;left:7559;top:6427;width:1891;height:296" coordorigin="4253,8340" coordsize="1677,264">
+            <v:group id="_x0000_s1650" style="position:absolute;left:8196;top:8053;width:1891;height:296" coordorigin="4253,8340" coordsize="1677,264">
               <v:rect id="_x0000_s1651" style="position:absolute;left:4253;top:8340;width:1677;height:264" fillcolor="none" strokecolor="#365f91 [2404]">
                 <v:fill color2="fill darken(118)" rotate="t" method="linear sigma" focus="100%" type="gradient"/>
                 <v:stroke dashstyle="1 1"/>
@@ -3035,7 +3026,7 @@
                 <v:imagedata r:id="rId4" o:title=""/>
               </v:shape>
             </v:group>
-            <v:group id="_x0000_s1653" style="position:absolute;left:7559;top:6148;width:1891;height:305" coordorigin="4376,8117" coordsize="1488,274">
+            <v:group id="_x0000_s1653" style="position:absolute;left:8196;top:7774;width:1891;height:305" coordorigin="4376,8117" coordsize="1488,274">
               <v:rect id="_x0000_s1654" style="position:absolute;left:4376;top:8117;width:1488;height:274" fillcolor="none" strokecolor="#365f91 [2404]">
                 <v:fill opacity="58982f" color2="fill darken(118)" rotate="t" method="linear sigma" focus="100%" type="gradient"/>
                 <v:stroke dashstyle="1 1"/>
@@ -3061,7 +3052,7 @@
                 <v:imagedata r:id="rId5" o:title=""/>
               </v:shape>
             </v:group>
-            <v:group id="_x0000_s1656" style="position:absolute;left:9094;top:5905;width:567;height:164" coordorigin="9469,8281" coordsize="446,147">
+            <v:group id="_x0000_s1656" style="position:absolute;left:9731;top:7531;width:567;height:164" coordorigin="9469,8281" coordsize="446,147">
               <v:shape id="_x0000_s1657" type="#_x0000_t202" style="position:absolute;left:9469;top:8281;width:446;height:141" fillcolor="#0070c0" stroked="f">
                 <v:textbox style="mso-next-textbox:#_x0000_s1657" inset="0,0,.5mm,0">
                   <w:txbxContent>
@@ -3243,7 +3234,7 @@
                 <v:imagedata r:id="rId8" o:title="document-open-5"/>
               </v:shape>
             </v:group>
-            <v:shape id="_x0000_s1668" type="#_x0000_t34" style="position:absolute;left:5001;top:4628;width:559;height:1444" o:connectortype="elbow" adj="10781,-69228,-193241" strokecolor="#548dd4 [1951]">
+            <v:shape id="_x0000_s1668" type="#_x0000_t34" style="position:absolute;left:5001;top:4178;width:2567;height:450;flip:y" o:connectortype="elbow" adj="10796,222144,-42081" strokecolor="#548dd4 [1951]">
               <v:stroke dashstyle="1 1" endarrow="block"/>
             </v:shape>
             <v:group id="_x0000_s1669" style="position:absolute;left:5661;top:6151;width:1649;height:202" coordorigin="6090,8729" coordsize="1295,181">
@@ -3384,47 +3375,6 @@
                 </w:txbxContent>
               </v:textbox>
             </v:shape>
-            <v:rect id="_x0000_s1834" style="position:absolute;left:7227;top:8662;width:2938;height:2220" fillcolor="#dbe5f1 [660]" strokecolor="#0070c0">
-              <v:fill opacity="60948f" color2="white [3212]" o:opacity2="60948f" rotate="t" focus="50%" type="gradient"/>
-              <v:textbox style="mso-next-textbox:#_x0000_s1834" inset=".5mm,,.5mm">
-                <w:txbxContent>
-                  <w:p>
-                    <w:pPr>
-                      <w:jc w:val="center"/>
-                      <w:rPr>
-                        <w:b/>
-                        <w:sz w:val="12"/>
-                        <w:lang w:val="en-GB"/>
-                      </w:rPr>
-                    </w:pPr>
-                    <w:r>
-                      <w:rPr>
-                        <w:b/>
-                        <w:sz w:val="12"/>
-                        <w:lang w:val="en-GB"/>
-                      </w:rPr>
-                      <w:t xml:space="preserve">TDS can be installed on a dedicated server </w:t>
-                    </w:r>
-                    <w:r>
-                      <w:rPr>
-                        <w:b/>
-                        <w:sz w:val="12"/>
-                        <w:lang w:val="en-GB"/>
-                      </w:rPr>
-                      <w:br/>
-                      <w:t>or directly on Motu server</w:t>
-                    </w:r>
-                  </w:p>
-                  <w:p>
-                    <w:pPr>
-                      <w:rPr>
-                        <w:lang w:val="en-GB"/>
-                      </w:rPr>
-                    </w:pPr>
-                  </w:p>
-                </w:txbxContent>
-              </v:textbox>
-            </v:rect>
             <v:rect id="_x0000_s1835" style="position:absolute;left:2605;top:8662;width:3880;height:2221" fillcolor="#dbe5f1 [660]" strokecolor="#365f91 [2404]">
               <v:fill opacity="60948f" color2="white [3212]" o:opacity2="60948f" rotate="t" focus="50%" type="gradient"/>
               <v:textbox style="mso-next-textbox:#_x0000_s1835">
@@ -3577,41 +3527,6 @@
             <v:shape id="_x0000_s1847" type="#_x0000_t32" style="position:absolute;left:1549;top:3798;width:1742;height:5290;flip:x y" o:connectortype="straight" strokecolor="#0070c0">
               <v:stroke endarrow="block"/>
             </v:shape>
-            <v:shape id="_x0000_s1848" type="#_x0000_t33" style="position:absolute;left:4838;top:9088;width:3558;height:58" o:connectortype="elbow" adj="-29371,-2115683,-29371" strokecolor="#0070c0">
-              <v:stroke endarrow="block"/>
-            </v:shape>
-            <v:shape id="_x0000_s1851" type="#_x0000_t34" style="position:absolute;left:7621;top:9351;width:454;height:1108;rotation:180;flip:x y" o:connectortype="elbow" adj="-17166,115876,363433" strokecolor="#0070c0">
-              <v:stroke endarrow="block"/>
-            </v:shape>
-            <v:shape id="_x0000_s1853" type="#_x0000_t202" style="position:absolute;left:6671;top:8946;width:1225;height:181" filled="f" stroked="f">
-              <v:textbox style="mso-next-textbox:#_x0000_s1853" inset="0,0,0,0">
-                <w:txbxContent>
-                  <w:p>
-                    <w:pPr>
-                      <w:jc w:val="right"/>
-                      <w:rPr>
-                        <w:color w:val="1F497D" w:themeColor="text2"/>
-                        <w:sz w:val="12"/>
-                      </w:rPr>
-                    </w:pPr>
-                    <w:r>
-                      <w:rPr>
-                        <w:color w:val="1F497D" w:themeColor="text2"/>
-                        <w:sz w:val="12"/>
-                      </w:rPr>
-                      <w:t xml:space="preserve">HTTP </w:t>
-                    </w:r>
-                    <w:r>
-                      <w:rPr>
-                        <w:color w:val="1F497D" w:themeColor="text2"/>
-                        <w:sz w:val="12"/>
-                      </w:rPr>
-                      <w:br/>
-                    </w:r>
-                  </w:p>
-                </w:txbxContent>
-              </v:textbox>
-            </v:shape>
             <v:shape id="_x0000_s1854" type="#_x0000_t202" style="position:absolute;left:3766;top:8662;width:601;height:188" filled="f" stroked="f">
               <v:textbox style="mso-next-textbox:#_x0000_s1854" inset="0,0,0,0">
                 <w:txbxContent>
@@ -3698,7 +3613,7 @@
             <v:shape id="_x0000_s1858" type="#_x0000_t75" style="position:absolute;left:2974;top:10378;width:161;height:161">
               <v:imagedata r:id="rId8" o:title="document-open-5"/>
             </v:shape>
-            <v:shape id="_x0000_s1859" type="#_x0000_t32" style="position:absolute;left:2586;top:8141;width:469;height:2398" o:connectortype="straight" strokecolor="#7f7f7f [1612]"/>
+            <v:shape id="_x0000_s1859" type="#_x0000_t32" style="position:absolute;left:1810;top:8688;width:1245;height:1851" o:connectortype="straight" strokecolor="#7f7f7f [1612]"/>
             <v:shape id="_x0000_s1860" type="#_x0000_t75" style="position:absolute;left:2689;top:9950;width:160;height:163">
               <v:imagedata r:id="rId8" o:title="document-open-5"/>
             </v:shape>
@@ -3856,330 +3771,8 @@
                 </w:txbxContent>
               </v:textbox>
             </v:rect>
-            <v:rect id="_x0000_s1867" style="position:absolute;left:8075;top:10175;width:1485;height:203" fillcolor="white [3212]" stroked="f" strokecolor="#1f497d [3215]">
-              <v:fill opacity="0" color2="fill darken(118)" o:opacity2="0" rotate="t" method="linear sigma" focus="100%" type="gradient"/>
-              <v:stroke dashstyle="1 1"/>
-              <v:textbox style="mso-next-textbox:#_x0000_s1867" inset="0,.3mm,0,0">
-                <w:txbxContent>
-                  <w:p>
-                    <w:pPr>
-                      <w:rPr>
-                        <w:color w:val="0070C0"/>
-                      </w:rPr>
-                    </w:pPr>
-                    <w:r>
-                      <w:rPr>
-                        <w:color w:val="0070C0"/>
-                        <w:sz w:val="14"/>
-                      </w:rPr>
-                      <w:t xml:space="preserve">[NFS] </w:t>
-                    </w:r>
-                    <w:proofErr w:type="spellStart"/>
-                    <w:r>
-                      <w:rPr>
-                        <w:color w:val="0070C0"/>
-                        <w:sz w:val="16"/>
-                      </w:rPr>
-                      <w:t>NetCDF</w:t>
-                    </w:r>
-                    <w:proofErr w:type="spellEnd"/>
-                    <w:r>
-                      <w:rPr>
-                        <w:color w:val="0070C0"/>
-                        <w:sz w:val="16"/>
-                      </w:rPr>
-                      <w:t xml:space="preserve"> data</w:t>
-                    </w:r>
-                  </w:p>
-                </w:txbxContent>
-              </v:textbox>
-            </v:rect>
-            <v:shape id="_x0000_s1868" type="#_x0000_t75" style="position:absolute;left:7896;top:10216;width:160;height:162">
-              <v:imagedata r:id="rId8" o:title="document-open-5"/>
-            </v:shape>
-            <v:shape id="_x0000_s1869" type="#_x0000_t75" style="position:absolute;left:8075;top:10378;width:159;height:162">
-              <v:imagedata r:id="rId8" o:title="document-open-5"/>
-            </v:shape>
-            <v:rect id="_x0000_s1870" style="position:absolute;left:8234;top:10378;width:1484;height:202" fillcolor="white [3212]" stroked="f" strokecolor="#1f497d [3215]">
-              <v:fill opacity="0" color2="fill darken(118)" o:opacity2="0" rotate="t" method="linear sigma" focus="100%" type="gradient"/>
-              <v:stroke dashstyle="1 1"/>
-              <v:textbox style="mso-next-textbox:#_x0000_s1870" inset="0,.3mm,0,0">
-                <w:txbxContent>
-                  <w:p>
-                    <w:pPr>
-                      <w:spacing w:after="0"/>
-                      <w:rPr>
-                        <w:color w:val="0070C0"/>
-                        <w:sz w:val="12"/>
-                      </w:rPr>
-                    </w:pPr>
-                    <w:proofErr w:type="spellStart"/>
-                    <w:r>
-                      <w:rPr>
-                        <w:color w:val="0070C0"/>
-                        <w:sz w:val="12"/>
-                      </w:rPr>
-                      <w:t>NetCDF</w:t>
-                    </w:r>
-                    <w:proofErr w:type="spellEnd"/>
-                    <w:r>
-                      <w:rPr>
-                        <w:color w:val="0070C0"/>
-                        <w:sz w:val="12"/>
-                      </w:rPr>
-                      <w:t xml:space="preserve"> </w:t>
-                    </w:r>
-                    <w:proofErr w:type="spellStart"/>
-                    <w:r>
-                      <w:rPr>
-                        <w:color w:val="0070C0"/>
-                        <w:sz w:val="12"/>
-                      </w:rPr>
-                      <w:t>gridded</w:t>
-                    </w:r>
-                    <w:proofErr w:type="spellEnd"/>
-                    <w:r>
-                      <w:rPr>
-                        <w:color w:val="0070C0"/>
-                        <w:sz w:val="12"/>
-                      </w:rPr>
-                      <w:t xml:space="preserve"> data</w:t>
-                    </w:r>
-                  </w:p>
-                  <w:p/>
-                </w:txbxContent>
-              </v:textbox>
-            </v:rect>
-            <v:shape id="_x0000_s1871" type="#_x0000_t32" style="position:absolute;left:2586;top:8141;width:5310;height:2156" o:connectortype="straight" strokecolor="#7f7f7f [1612]"/>
-            <v:shape id="_x0000_s1872" type="#_x0000_t75" style="position:absolute;left:8079;top:10580;width:155;height:162">
-              <v:imagedata r:id="rId8" o:title="document-open-5"/>
-            </v:shape>
-            <v:rect id="_x0000_s1873" style="position:absolute;left:8258;top:10563;width:1485;height:202" fillcolor="white [3212]" stroked="f" strokecolor="#1f497d [3215]">
-              <v:fill opacity="0" color2="fill darken(118)" o:opacity2="0" rotate="t" method="linear sigma" focus="100%" type="gradient"/>
-              <v:stroke dashstyle="1 1"/>
-              <v:textbox style="mso-next-textbox:#_x0000_s1873" inset="0,.3mm,0,0">
-                <w:txbxContent>
-                  <w:p>
-                    <w:pPr>
-                      <w:spacing w:after="0"/>
-                      <w:rPr>
-                        <w:color w:val="0070C0"/>
-                        <w:sz w:val="12"/>
-                      </w:rPr>
-                    </w:pPr>
-                    <w:r>
-                      <w:rPr>
-                        <w:color w:val="0070C0"/>
-                        <w:sz w:val="12"/>
-                      </w:rPr>
-                      <w:t>PDF, ATD</w:t>
-                    </w:r>
-                  </w:p>
-                  <w:p/>
-                </w:txbxContent>
-              </v:textbox>
-            </v:rect>
             <v:shape id="_x0000_s1882" type="#_x0000_t75" style="position:absolute;left:6218;top:8497;width:267;height:364">
               <v:imagedata r:id="rId15" o:title=""/>
-            </v:shape>
-            <v:shape id="_x0000_s1883" type="#_x0000_t75" style="position:absolute;left:10018;top:8581;width:266;height:365">
-              <v:imagedata r:id="rId15" o:title=""/>
-            </v:shape>
-            <v:shape id="_x0000_s1884" type="#_x0000_t32" style="position:absolute;left:4545;top:8662;width:4151;height:1;flip:x" o:connectortype="straight" strokecolor="#548dd4 [1951]">
-              <v:stroke dashstyle="1 1"/>
-            </v:shape>
-            <v:shape id="_x0000_s1885" type="#_x0000_t32" style="position:absolute;left:4149;top:10882;width:3661;height:1;flip:x" o:connectortype="straight" strokecolor="#548dd4 [1951]">
-              <v:stroke dashstyle="1 1"/>
-            </v:shape>
-            <v:rect id="_x0000_s1886" style="position:absolute;left:7621;top:9146;width:1547;height:409" fillcolor="#365f91 [2404]" strokecolor="#365f91 [2404]">
-              <v:fill color2="#365f91 [2404]" rotate="t" focus="100%" type="gradient"/>
-              <v:textbox style="mso-next-textbox:#_x0000_s1886" inset=",.3mm,,0">
-                <w:txbxContent>
-                  <w:p>
-                    <w:pPr>
-                      <w:spacing w:after="0"/>
-                      <w:jc w:val="center"/>
-                      <w:rPr>
-                        <w:color w:val="FFFFFF" w:themeColor="background1"/>
-                        <w:sz w:val="8"/>
-                      </w:rPr>
-                    </w:pPr>
-                    <w:r>
-                      <w:rPr>
-                        <w:color w:val="FFFFFF" w:themeColor="background1"/>
-                        <w:sz w:val="8"/>
-                      </w:rPr>
-                      <w:t>OPENDAP</w:t>
-                    </w:r>
-                    <w:r>
-                      <w:rPr>
-                        <w:color w:val="FFFFFF" w:themeColor="background1"/>
-                        <w:sz w:val="8"/>
-                      </w:rPr>
-                      <w:t xml:space="preserve"> </w:t>
-                    </w:r>
-                    <w:r>
-                      <w:rPr>
-                        <w:color w:val="FFFFFF" w:themeColor="background1"/>
-                        <w:sz w:val="8"/>
-                      </w:rPr>
-                      <w:t xml:space="preserve">   </w:t>
-                    </w:r>
-                    <w:r>
-                      <w:rPr>
-                        <w:color w:val="FFFFFF" w:themeColor="background1"/>
-                        <w:sz w:val="8"/>
-                      </w:rPr>
-                      <w:t xml:space="preserve">| </w:t>
-                    </w:r>
-                    <w:r>
-                      <w:rPr>
-                        <w:color w:val="FFFFFF" w:themeColor="background1"/>
-                        <w:sz w:val="8"/>
-                      </w:rPr>
-                      <w:t xml:space="preserve">    SUBSETTER</w:t>
-                    </w:r>
-                  </w:p>
-                  <w:p>
-                    <w:pPr>
-                      <w:spacing w:after="0"/>
-                      <w:jc w:val="center"/>
-                      <w:rPr>
-                        <w:color w:val="FFFFFF" w:themeColor="background1"/>
-                      </w:rPr>
-                    </w:pPr>
-                    <w:proofErr w:type="spellStart"/>
-                    <w:r>
-                      <w:rPr>
-                        <w:color w:val="FFFFFF" w:themeColor="background1"/>
-                      </w:rPr>
-                      <w:t>Thredds</w:t>
-                    </w:r>
-                    <w:proofErr w:type="spellEnd"/>
-                  </w:p>
-                  <w:p>
-                    <w:pPr>
-                      <w:spacing w:before="120" w:after="0"/>
-                      <w:jc w:val="center"/>
-                      <w:rPr>
-                        <w:color w:val="FFFFFF" w:themeColor="background1"/>
-                      </w:rPr>
-                    </w:pPr>
-                  </w:p>
-                </w:txbxContent>
-              </v:textbox>
-            </v:rect>
-            <v:group id="_x0000_s1887" style="position:absolute;left:7559;top:9834;width:1892;height:296" coordorigin="4253,8340" coordsize="1677,264">
-              <v:rect id="_x0000_s1888" style="position:absolute;left:4253;top:8340;width:1677;height:264" fillcolor="none" strokecolor="#365f91 [2404]">
-                <v:fill color2="fill darken(118)" rotate="t" method="linear sigma" focus="100%" type="gradient"/>
-                <v:stroke dashstyle="1 1"/>
-                <v:textbox style="mso-next-textbox:#_x0000_s1888" inset=",.3mm,,0">
-                  <w:txbxContent>
-                    <w:p>
-                      <w:pPr>
-                        <w:jc w:val="center"/>
-                        <w:rPr>
-                          <w:color w:val="1F497D" w:themeColor="text2"/>
-                        </w:rPr>
-                      </w:pPr>
-                      <w:r>
-                        <w:rPr>
-                          <w:color w:val="1F497D" w:themeColor="text2"/>
-                        </w:rPr>
-                        <w:t>Java</w:t>
-                      </w:r>
-                    </w:p>
-                  </w:txbxContent>
-                </v:textbox>
-              </v:rect>
-              <v:shape id="_x0000_s1889" type="#_x0000_t75" style="position:absolute;left:5649;top:8389;width:215;height:180">
-                <v:imagedata r:id="rId4" o:title=""/>
-              </v:shape>
-            </v:group>
-            <v:group id="_x0000_s1890" style="position:absolute;left:7559;top:9555;width:1892;height:305" coordorigin="4376,8117" coordsize="1488,274">
-              <v:rect id="_x0000_s1891" style="position:absolute;left:4376;top:8117;width:1488;height:274" fillcolor="none" strokecolor="#365f91 [2404]">
-                <v:fill opacity="58982f" color2="fill darken(118)" rotate="t" method="linear sigma" focus="100%" type="gradient"/>
-                <v:stroke dashstyle="1 1"/>
-                <v:textbox style="mso-next-textbox:#_x0000_s1891" inset=",.3mm,,0">
-                  <w:txbxContent>
-                    <w:p>
-                      <w:pPr>
-                        <w:rPr>
-                          <w:color w:val="1F497D" w:themeColor="text2"/>
-                        </w:rPr>
-                      </w:pPr>
-                      <w:r>
-                        <w:rPr>
-                          <w:color w:val="1F497D" w:themeColor="text2"/>
-                        </w:rPr>
-                        <w:t>Apache Tomcat</w:t>
-                      </w:r>
-                    </w:p>
-                  </w:txbxContent>
-                </v:textbox>
-              </v:rect>
-              <v:shape id="_x0000_s1892" type="#_x0000_t75" style="position:absolute;left:5598;top:8139;width:236;height:229">
-                <v:imagedata r:id="rId5" o:title=""/>
-              </v:shape>
-            </v:group>
-            <v:group id="_x0000_s1893" style="position:absolute;left:9093;top:9312;width:569;height:164" coordorigin="9469,8281" coordsize="446,147">
-              <v:shape id="_x0000_s1894" type="#_x0000_t202" style="position:absolute;left:9469;top:8281;width:446;height:141" fillcolor="#0070c0" stroked="f">
-                <v:textbox style="mso-next-textbox:#_x0000_s1894" inset="0,0,.5mm,0">
-                  <w:txbxContent>
-                    <w:p>
-                      <w:pPr>
-                        <w:spacing w:after="0"/>
-                        <w:jc w:val="right"/>
-                        <w:rPr>
-                          <w:color w:val="FFFFFF" w:themeColor="background1"/>
-                          <w:sz w:val="4"/>
-                        </w:rPr>
-                      </w:pPr>
-                      <w:proofErr w:type="spellStart"/>
-                      <w:r>
-                        <w:rPr>
-                          <w:color w:val="FFFFFF" w:themeColor="background1"/>
-                          <w:sz w:val="10"/>
-                        </w:rPr>
-                        <w:t>TDS.conf</w:t>
-                      </w:r>
-                      <w:proofErr w:type="spellEnd"/>
-                    </w:p>
-                  </w:txbxContent>
-                </v:textbox>
-              </v:shape>
-              <v:shape id="_x0000_s1895" type="#_x0000_t75" style="position:absolute;left:9469;top:8281;width:127;height:147">
-                <v:imagedata r:id="rId16" o:title=""/>
-              </v:shape>
-            </v:group>
-            <v:shape id="_x0000_s1896" type="#_x0000_t202" style="position:absolute;left:597;top:7496;width:633;height:245" filled="f" stroked="f">
-              <v:textbox style="mso-next-textbox:#_x0000_s1896" inset="0,0,0,0">
-                <w:txbxContent>
-                  <w:p>
-                    <w:pPr>
-                      <w:spacing w:after="0"/>
-                      <w:rPr>
-                        <w:color w:val="0070C0"/>
-                        <w:sz w:val="16"/>
-                      </w:rPr>
-                    </w:pPr>
-                    <w:r>
-                      <w:rPr>
-                        <w:color w:val="0070C0"/>
-                        <w:sz w:val="16"/>
-                      </w:rPr>
-                      <w:t>HTTP</w:t>
-                    </w:r>
-                    <w:r>
-                      <w:rPr>
-                        <w:color w:val="0070C0"/>
-                        <w:sz w:val="16"/>
-                      </w:rPr>
-                      <w:t>S</w:t>
-                    </w:r>
-                  </w:p>
-                </w:txbxContent>
-              </v:textbox>
             </v:shape>
             <v:group id="_x0000_s1897" style="position:absolute;left:5416;top:9213;width:1646;height:202" coordorigin="6090,8729" coordsize="1295,181">
               <v:rect id="_x0000_s1898" style="position:absolute;left:6217;top:8729;width:1168;height:181" fillcolor="white [3212]" stroked="f" strokecolor="#1f497d [3215]">
@@ -4246,9 +3839,6 @@
                 <v:imagedata r:id="rId8" o:title="document-open-5"/>
               </v:shape>
             </v:group>
-            <v:shape id="_x0000_s1903" type="#_x0000_t34" style="position:absolute;left:5002;top:7424;width:558;height:1444" o:connectortype="elbow" adj="10781,-69228,-193241" strokecolor="#548dd4 [1951]">
-              <v:stroke dashstyle="1 1" endarrow="block"/>
-            </v:shape>
             <v:group id="_x0000_s1904" style="position:absolute;left:5661;top:9558;width:1649;height:202" coordorigin="6090,8729" coordsize="1295,181">
               <v:rect id="_x0000_s1905" style="position:absolute;left:6217;top:8729;width:1168;height:181" fillcolor="white [3212]" stroked="f" strokecolor="#1f497d [3215]">
                 <v:fill opacity="0" color2="fill darken(118)" o:opacity2="0" rotate="t" method="linear sigma" focus="100%" type="gradient"/>
@@ -4285,35 +3875,6 @@
                 <v:imagedata r:id="rId8" o:title="document-open-5"/>
               </v:shape>
             </v:group>
-            <v:shape id="_x0000_s1907" type="#_x0000_t202" style="position:absolute;left:1582;top:7635;width:633;height:244" filled="f" stroked="f">
-              <v:textbox style="mso-next-textbox:#_x0000_s1907" inset="0,0,0,0">
-                <w:txbxContent>
-                  <w:p>
-                    <w:pPr>
-                      <w:spacing w:after="0"/>
-                      <w:rPr>
-                        <w:color w:val="0070C0"/>
-                        <w:sz w:val="16"/>
-                      </w:rPr>
-                    </w:pPr>
-                    <w:r>
-                      <w:rPr>
-                        <w:color w:val="0070C0"/>
-                        <w:sz w:val="16"/>
-                      </w:rPr>
-                      <w:t>HTTP</w:t>
-                    </w:r>
-                    <w:r>
-                      <w:rPr>
-                        <w:color w:val="0070C0"/>
-                        <w:sz w:val="16"/>
-                      </w:rPr>
-                      <w:t>S</w:t>
-                    </w:r>
-                  </w:p>
-                </w:txbxContent>
-              </v:textbox>
-            </v:shape>
             <v:group id="_x0000_s1908" style="position:absolute;left:4635;top:8914;width:567;height:164" coordorigin="9469,8281" coordsize="446,147">
               <v:shape id="_x0000_s1909" type="#_x0000_t202" style="position:absolute;left:9469;top:8281;width:446;height:141" fillcolor="#0070c0" stroked="f">
                 <v:textbox style="mso-next-textbox:#_x0000_s1909" inset="0,0,.5mm,0">
@@ -4342,10 +3903,10 @@
                 <v:imagedata r:id="rId16" o:title=""/>
               </v:shape>
             </v:group>
-            <v:shape id="_x0000_s1911" type="#_x0000_t75" style="position:absolute;left:527;top:10540;width:747;height:629">
+            <v:shape id="_x0000_s1911" type="#_x0000_t75" style="position:absolute;left:769;top:10630;width:747;height:629">
               <v:imagedata r:id="rId17" o:title=""/>
             </v:shape>
-            <v:rect id="_x0000_s1914" style="position:absolute;left:6874;top:4355;width:3167;height:404" fillcolor="#1f497d [3215]" strokecolor="#5a5a5a [2109]">
+            <v:rect id="_x0000_s1914" style="position:absolute;left:7695;top:4577;width:3167;height:404" fillcolor="#1f497d [3215]" strokecolor="#5a5a5a [2109]">
               <v:fill opacity="60948f" color2="fill darken(118)" o:opacity2="60948f" recolor="t" rotate="t" method="linear sigma" focus="50%" type="gradient"/>
               <v:textbox style="mso-next-textbox:#_x0000_s1914">
                 <w:txbxContent>
@@ -4396,16 +3957,16 @@
                 </w:txbxContent>
               </v:textbox>
             </v:rect>
-            <v:shape id="_x0000_s1915" type="#_x0000_t75" style="position:absolute;left:6938;top:4436;width:1037;height:346">
+            <v:shape id="_x0000_s1915" type="#_x0000_t75" style="position:absolute;left:7759;top:4658;width:1037;height:346">
               <v:imagedata r:id="rId18" o:title=""/>
             </v:shape>
-            <v:shape id="_x0000_s1916" type="#_x0000_t32" style="position:absolute;left:4065;top:4609;width:2873;height:4274;flip:y" o:connectortype="straight" strokecolor="#c00000">
+            <v:shape id="_x0000_s1916" type="#_x0000_t32" style="position:absolute;left:4065;top:4831;width:3694;height:4052;flip:y" o:connectortype="straight" strokecolor="#c00000">
               <v:stroke endarrow="block"/>
             </v:shape>
-            <v:shape id="_x0000_s1917" type="#_x0000_t32" style="position:absolute;left:4067;top:4609;width:2871;height:834;flip:y" o:connectortype="straight" strokecolor="#c00000">
+            <v:shape id="_x0000_s1917" type="#_x0000_t32" style="position:absolute;left:4067;top:4831;width:3692;height:612;flip:y" o:connectortype="straight" strokecolor="#c00000">
               <v:stroke endarrow="block"/>
             </v:shape>
-            <v:rect id="_x0000_s1918" style="position:absolute;left:6826;top:3774;width:3167;height:404" fillcolor="#1f497d [3215]" strokecolor="#5a5a5a [2109]">
+            <v:rect id="_x0000_s1918" style="position:absolute;left:7647;top:3996;width:3167;height:404" fillcolor="#1f497d [3215]" strokecolor="#5a5a5a [2109]">
               <v:fill opacity="60948f" color2="fill darken(118)" o:opacity2="60948f" recolor="t" rotate="t" method="linear sigma" focus="50%" type="gradient"/>
               <v:textbox style="mso-next-textbox:#_x0000_s1918">
                 <w:txbxContent>
@@ -4437,22 +3998,22 @@
                 </w:txbxContent>
               </v:textbox>
             </v:rect>
-            <v:shape id="_x0000_s1919" type="#_x0000_t75" style="position:absolute;left:6826;top:3783;width:554;height:372">
+            <v:shape id="_x0000_s1919" type="#_x0000_t75" style="position:absolute;left:7647;top:4005;width:554;height:372">
               <v:imagedata r:id="rId19" o:title=""/>
             </v:shape>
-            <v:shape id="_x0000_s1920" type="#_x0000_t32" style="position:absolute;left:5720;top:3969;width:1106;height:2103;flip:y" o:connectortype="straight" strokecolor="#00b050">
+            <v:shape id="_x0000_s1920" type="#_x0000_t32" style="position:absolute;left:5720;top:4191;width:1927;height:1881;flip:y" o:connectortype="straight" strokecolor="#00b050">
               <v:stroke endarrow="block"/>
             </v:shape>
-            <v:shape id="_x0000_s1921" type="#_x0000_t32" style="position:absolute;left:5560;top:3969;width:1266;height:5510;flip:y" o:connectortype="straight" strokecolor="#00b050">
+            <v:shape id="_x0000_s1921" type="#_x0000_t32" style="position:absolute;left:5560;top:4191;width:2087;height:5288;flip:y" o:connectortype="straight" strokecolor="#00b050">
               <v:stroke endarrow="block"/>
             </v:shape>
-            <v:shape id="_x0000_s1922" type="#_x0000_t32" style="position:absolute;left:5505;top:3969;width:1321;height:722;flip:y" o:connectortype="straight" strokecolor="#00b050">
+            <v:shape id="_x0000_s1922" type="#_x0000_t32" style="position:absolute;left:5505;top:4191;width:2142;height:500;flip:y" o:connectortype="straight" strokecolor="#00b050">
               <v:stroke endarrow="block"/>
             </v:shape>
-            <v:shape id="_x0000_s1925" type="#_x0000_t32" style="position:absolute;left:10568;top:5115;width:13;height:6144;flip:x" o:connectortype="straight" strokecolor="red" strokeweight="3pt">
+            <v:shape id="_x0000_s1925" type="#_x0000_t32" style="position:absolute;left:6768;top:5104;width:13;height:6144;flip:x" o:connectortype="straight" strokecolor="red" strokeweight="3pt">
               <v:stroke startarrow="block" endarrow="block"/>
             </v:shape>
-            <v:shape id="_x0000_s1926" type="#_x0000_t202" style="position:absolute;left:10480;top:5134;width:474;height:1440" filled="f" stroked="f">
+            <v:shape id="_x0000_s1926" type="#_x0000_t202" style="position:absolute;left:6781;top:9819;width:474;height:1440" filled="f" stroked="f">
               <v:textbox style="layout-flow:vertical" inset="0,0,0,0">
                 <w:txbxContent>
                   <w:p>
@@ -4473,6 +4034,79 @@
                 </w:txbxContent>
               </v:textbox>
             </v:shape>
+            <v:shape id="_x0000_s1927" type="#_x0000_t34" style="position:absolute;left:4838;top:5681;width:578;height:206" o:connectortype="elbow" adj=",-595678,-180797" strokecolor="#548dd4 [1951]">
+              <v:stroke dashstyle="1 1" endarrow="block"/>
+            </v:shape>
+            <v:shape id="_x0000_s1928" type="#_x0000_t34" style="position:absolute;left:4838;top:9088;width:578;height:206" o:connectortype="elbow" adj="10763,-952917,-180797" strokecolor="#548dd4 [1951]">
+              <v:stroke dashstyle="1 1" endarrow="block"/>
+            </v:shape>
+            <v:rect id="_x0000_s1931" style="position:absolute;left:7982;top:6248;width:2482;height:408" fillcolor="#8db3e2 [1311]" strokecolor="#5a5a5a [2109]">
+              <v:fill opacity="60948f" color2="white [3212]" o:opacity2="60948f" rotate="t" focus="50%" type="gradient"/>
+              <v:textbox style="mso-next-textbox:#_x0000_s1931">
+                <w:txbxContent>
+                  <w:p/>
+                </w:txbxContent>
+              </v:textbox>
+            </v:rect>
+            <v:rect id="_x0000_s1932" style="position:absolute;left:8119;top:6287;width:1828;height:308" fillcolor="none" strokecolor="#365f91 [2404]">
+              <v:fill opacity="58982f" color2="fill darken(118)" rotate="t" method="linear sigma" focus="100%" type="gradient"/>
+              <v:stroke dashstyle="1 1"/>
+              <v:textbox style="mso-next-textbox:#_x0000_s1932" inset=",.3mm,,0">
+                <w:txbxContent>
+                  <w:p>
+                    <w:pPr>
+                      <w:rPr>
+                        <w:color w:val="1F497D" w:themeColor="text2"/>
+                      </w:rPr>
+                    </w:pPr>
+                    <w:r>
+                      <w:rPr>
+                        <w:color w:val="1F497D" w:themeColor="text2"/>
+                      </w:rPr>
+                      <w:t xml:space="preserve">Apache </w:t>
+                    </w:r>
+                    <w:proofErr w:type="spellStart"/>
+                    <w:r>
+                      <w:rPr>
+                        <w:color w:val="1F497D" w:themeColor="text2"/>
+                      </w:rPr>
+                      <w:t>HTTPd</w:t>
+                    </w:r>
+                    <w:proofErr w:type="spellEnd"/>
+                  </w:p>
+                </w:txbxContent>
+              </v:textbox>
+            </v:rect>
+            <v:shape id="_x0000_s1933" type="#_x0000_t75" style="position:absolute;left:9591;top:6248;width:521;height:162">
+              <v:imagedata r:id="rId9" o:title=""/>
+            </v:shape>
+            <v:shape id="_x0000_s1934" type="#_x0000_t75" style="position:absolute;left:10261;top:6152;width:267;height:364">
+              <v:imagedata r:id="rId15" o:title=""/>
+            </v:shape>
+            <v:shape id="_x0000_s1935" type="#_x0000_t32" style="position:absolute;left:8649;top:6979;width:770;height:1;rotation:90" o:connectortype="elbow" adj="-253393,-1,-253393" strokecolor="#0070c0">
+              <v:stroke endarrow="block"/>
+            </v:shape>
+            <v:shape id="_x0000_s1592" type="#_x0000_t33" style="position:absolute;left:4838;top:5681;width:4195;height:606" o:connectortype="elbow" adj="-24911,-202491,-24911" strokecolor="#0070c0">
+              <v:stroke endarrow="block"/>
+            </v:shape>
+            <v:shapetype id="_x0000_t35" coordsize="21600,21600" o:spt="35" o:oned="t" adj="10800,10800" path="m,l@0,0@0@1,21600@1,21600,21600e" filled="f">
+              <v:stroke joinstyle="miter"/>
+              <v:formulas>
+                <v:f eqn="val #0"/>
+                <v:f eqn="val #1"/>
+                <v:f eqn="mid #0 width"/>
+                <v:f eqn="prod #1 1 2"/>
+              </v:formulas>
+              <v:path arrowok="t" fillok="f" o:connecttype="none"/>
+              <v:handles>
+                <v:h position="#0,@3"/>
+                <v:h position="@2,#1"/>
+              </v:handles>
+              <o:lock v:ext="edit" shapetype="t"/>
+            </v:shapetype>
+            <v:shape id="_x0000_s1936" type="#_x0000_t35" style="position:absolute;left:4838;top:6287;width:4195;height:2801;flip:y" o:connectortype="elbow" adj="8444,24376,-24911" strokecolor="#0070c0">
+              <v:stroke endarrow="block"/>
+            </v:shape>
           </v:group>
         </w:pict>
       </w:r>
@@ -4480,15 +4114,7 @@
         <w:rPr>
           <w:lang w:val="en-GB"/>
         </w:rPr>
-        <w:t>Scalabilit</w:t>
-      </w:r>
-      <w:bookmarkStart w:id="0" w:name="_GoBack"/>
-      <w:bookmarkEnd w:id="0"/>
-      <w:r>
-        <w:rPr>
-          <w:lang w:val="en-GB"/>
-        </w:rPr>
-        <w:t>y, several Motu server instances running at the same time and sharing downloads:</w:t>
+        <w:t>Scalability, several Motu server instances running at the same time and sharing downloads:</w:t>
       </w:r>
     </w:p>
     <w:p>
@@ -4510,6 +4136,8 @@
         </w:rPr>
         <w:br w:type="page"/>
       </w:r>
+      <w:bookmarkStart w:id="0" w:name="_GoBack"/>
+      <w:bookmarkEnd w:id="0"/>
     </w:p>
     <w:p>
       <w:pPr>
@@ -6528,7 +6156,7 @@
                         <w:lang w:eastAsia="fr-FR"/>
                       </w:rPr>
                       <w:pict>
-                        <v:shape id="Image 5" o:spid="_x0000_i1026" type="#_x0000_t75" style="width:12pt;height:12pt;visibility:visible;mso-wrap-style:square" o:bullet="t">
+                        <v:shape id="Image 5" o:spid="_x0000_i1026" type="#_x0000_t75" style="width:11.8pt;height:11.8pt;visibility:visible;mso-wrap-style:square" o:bullet="t">
                           <v:imagedata r:id="rId20" o:title="" chromakey="white"/>
                         </v:shape>
                       </w:pict>
@@ -6628,7 +6256,7 @@
                         <w:lang w:eastAsia="fr-FR"/>
                       </w:rPr>
                       <w:pict>
-                        <v:shape id="_x0000_i1028" type="#_x0000_t75" style="width:12pt;height:12pt;visibility:visible;mso-wrap-style:square" o:bullet="t">
+                        <v:shape id="_x0000_i1028" type="#_x0000_t75" style="width:11.8pt;height:11.8pt;visibility:visible;mso-wrap-style:square" o:bullet="t">
                           <v:imagedata r:id="rId20" o:title="" chromakey="white"/>
                         </v:shape>
                       </w:pict>
@@ -6689,7 +6317,7 @@
                         <w:szCs w:val="20"/>
                       </w:rPr>
                       <w:pict>
-                        <v:shape id="_x0000_i1030" type="#_x0000_t75" style="width:12pt;height:12pt;visibility:visible;mso-wrap-style:square" o:bullet="t">
+                        <v:shape id="_x0000_i1030" type="#_x0000_t75" style="width:11.8pt;height:11.8pt;visibility:visible;mso-wrap-style:square" o:bullet="t">
                           <v:imagedata r:id="rId20" o:title="" chromakey="white"/>
                         </v:shape>
                       </w:pict>
@@ -6783,7 +6411,7 @@
                         <w:lang w:eastAsia="fr-FR"/>
                       </w:rPr>
                       <w:pict>
-                        <v:shape id="_x0000_i1032" type="#_x0000_t75" style="width:12pt;height:12pt;visibility:visible;mso-wrap-style:square" o:bullet="t">
+                        <v:shape id="_x0000_i1032" type="#_x0000_t75" style="width:11.8pt;height:11.8pt;visibility:visible;mso-wrap-style:square" o:bullet="t">
                           <v:imagedata r:id="rId20" o:title="" chromakey="white"/>
                         </v:shape>
                       </w:pict>
@@ -9013,7 +8641,7 @@
                         <w:lang w:eastAsia="fr-FR"/>
                       </w:rPr>
                       <w:pict>
-                        <v:shape id="_x0000_i1034" type="#_x0000_t75" style="width:12pt;height:12pt;visibility:visible;mso-wrap-style:square" o:bullet="t">
+                        <v:shape id="_x0000_i1034" type="#_x0000_t75" style="width:11.8pt;height:11.8pt;visibility:visible;mso-wrap-style:square" o:bullet="t">
                           <v:imagedata r:id="rId20" o:title="" chromakey="white"/>
                         </v:shape>
                       </w:pict>
@@ -9113,7 +8741,7 @@
                         <w:lang w:eastAsia="fr-FR"/>
                       </w:rPr>
                       <w:pict>
-                        <v:shape id="_x0000_i1036" type="#_x0000_t75" style="width:12pt;height:12pt;visibility:visible;mso-wrap-style:square" o:bullet="t">
+                        <v:shape id="_x0000_i1036" type="#_x0000_t75" style="width:11.8pt;height:11.8pt;visibility:visible;mso-wrap-style:square" o:bullet="t">
                           <v:imagedata r:id="rId20" o:title="" chromakey="white"/>
                         </v:shape>
                       </w:pict>
@@ -9174,7 +8802,7 @@
                         <w:szCs w:val="20"/>
                       </w:rPr>
                       <w:pict>
-                        <v:shape id="_x0000_i1038" type="#_x0000_t75" style="width:12pt;height:12pt;visibility:visible;mso-wrap-style:square" o:bullet="t">
+                        <v:shape id="_x0000_i1038" type="#_x0000_t75" style="width:11.8pt;height:11.8pt;visibility:visible;mso-wrap-style:square" o:bullet="t">
                           <v:imagedata r:id="rId20" o:title="" chromakey="white"/>
                         </v:shape>
                       </w:pict>
@@ -9268,7 +8896,7 @@
                         <w:lang w:eastAsia="fr-FR"/>
                       </w:rPr>
                       <w:pict>
-                        <v:shape id="_x0000_i1040" type="#_x0000_t75" style="width:12pt;height:12pt;visibility:visible;mso-wrap-style:square" o:bullet="t">
+                        <v:shape id="_x0000_i1040" type="#_x0000_t75" style="width:11.8pt;height:11.8pt;visibility:visible;mso-wrap-style:square" o:bullet="t">
                           <v:imagedata r:id="rId20" o:title="" chromakey="white"/>
                         </v:shape>
                       </w:pict>

</xml_diff>